<commit_message>
Updated report to lab2
</commit_message>
<xml_diff>
--- a/lab2/Звіт.docx
+++ b/lab2/Звіт.docx
@@ -440,7 +440,6 @@
     <w:p>
       <w:pPr>
         <w:spacing w:after="160" w:line="259" w:lineRule="auto"/>
-        <w:jc w:val="center"/>
         <w:rPr>
           <w:rFonts w:ascii="Times New Roman" w:hAnsi="Times New Roman" w:cs="Times New Roman"/>
           <w:sz w:val="28"/>
@@ -458,138 +457,7 @@
         <w:lastRenderedPageBreak/>
         <w:t>Мета</w:t>
       </w:r>
-    </w:p>
-    <w:p>
-      <w:pPr>
-        <w:spacing w:after="160" w:line="259" w:lineRule="auto"/>
-        <w:rPr>
-          <w:rFonts w:ascii="Times New Roman" w:hAnsi="Times New Roman" w:cs="Times New Roman"/>
-          <w:sz w:val="28"/>
-          <w:lang w:val="uk-UA"/>
-        </w:rPr>
-      </w:pPr>
-      <w:r>
-        <w:rPr>
-          <w:rFonts w:ascii="Times New Roman" w:hAnsi="Times New Roman" w:cs="Times New Roman"/>
-          <w:sz w:val="28"/>
-          <w:lang w:val="uk-UA"/>
-        </w:rPr>
-        <w:t xml:space="preserve">В </w:t>
-      </w:r>
-      <w:proofErr w:type="spellStart"/>
-      <w:r>
-        <w:rPr>
-          <w:rFonts w:ascii="Times New Roman" w:hAnsi="Times New Roman" w:cs="Times New Roman"/>
-          <w:sz w:val="28"/>
-          <w:lang w:val="uk-UA"/>
-        </w:rPr>
-        <w:t>Simulink</w:t>
-      </w:r>
-      <w:proofErr w:type="spellEnd"/>
-      <w:r>
-        <w:rPr>
-          <w:rFonts w:ascii="Times New Roman" w:hAnsi="Times New Roman" w:cs="Times New Roman"/>
-          <w:sz w:val="28"/>
-          <w:lang w:val="uk-UA"/>
-        </w:rPr>
-        <w:t xml:space="preserve"> реалізувати підсистему, що розраховує модуль і аргумент комплексного числа для вхідних даних у форматах з фіксованою комою і плаваючою комою</w:t>
-      </w:r>
-    </w:p>
-    <w:p>
-      <w:pPr>
-        <w:spacing w:after="160" w:line="259" w:lineRule="auto"/>
-        <w:rPr>
-          <w:rFonts w:ascii="Times New Roman" w:hAnsi="Times New Roman" w:cs="Times New Roman"/>
-          <w:sz w:val="28"/>
-          <w:lang w:val="uk-UA"/>
-        </w:rPr>
-      </w:pPr>
-    </w:p>
-    <w:p>
-      <w:pPr>
-        <w:spacing w:after="160" w:line="259" w:lineRule="auto"/>
-        <w:rPr>
-          <w:rFonts w:ascii="Times New Roman" w:hAnsi="Times New Roman" w:cs="Times New Roman"/>
-          <w:sz w:val="28"/>
-          <w:lang w:val="uk-UA"/>
-        </w:rPr>
-      </w:pPr>
-      <w:r>
-        <w:rPr>
-          <w:rFonts w:ascii="Times New Roman" w:hAnsi="Times New Roman" w:cs="Times New Roman"/>
-          <w:sz w:val="28"/>
-          <w:lang w:val="uk-UA"/>
-        </w:rPr>
-        <w:t>Індивідуальний номер: 20</w:t>
-      </w:r>
-    </w:p>
-    <w:p>
-      <w:pPr>
-        <w:spacing w:after="160" w:line="259" w:lineRule="auto"/>
-        <w:rPr>
-          <w:rFonts w:ascii="Times New Roman" w:hAnsi="Times New Roman" w:cs="Times New Roman"/>
-          <w:sz w:val="28"/>
-          <w:lang w:val="uk-UA"/>
-        </w:rPr>
-      </w:pPr>
-      <w:r>
-        <w:rPr>
-          <w:rFonts w:ascii="Times New Roman" w:hAnsi="Times New Roman" w:cs="Times New Roman"/>
-          <w:sz w:val="28"/>
-          <w:lang w:val="uk-UA"/>
-        </w:rPr>
-        <w:t>Тоді розрядність цілої частини дорівнює 20, а розрядність дробової 12.</w:t>
-      </w:r>
-    </w:p>
-    <w:p>
-      <w:pPr>
-        <w:spacing w:after="160" w:line="259" w:lineRule="auto"/>
-        <w:rPr>
-          <w:rFonts w:ascii="Times New Roman" w:hAnsi="Times New Roman" w:cs="Times New Roman"/>
-          <w:sz w:val="28"/>
-          <w:lang w:val="uk-UA"/>
-        </w:rPr>
-      </w:pPr>
-      <w:r>
-        <w:rPr>
-          <w:rFonts w:ascii="Times New Roman" w:hAnsi="Times New Roman" w:cs="Times New Roman"/>
-          <w:sz w:val="28"/>
-          <w:lang w:val="uk-UA"/>
-        </w:rPr>
-        <w:t xml:space="preserve">Оскільки номер парний, то представлення числа </w:t>
-      </w:r>
-      <w:proofErr w:type="spellStart"/>
-      <w:r>
-        <w:rPr>
-          <w:rFonts w:ascii="Times New Roman" w:hAnsi="Times New Roman" w:cs="Times New Roman"/>
-          <w:sz w:val="28"/>
-          <w:lang w:val="uk-UA"/>
-        </w:rPr>
-        <w:t>беззнакове</w:t>
-      </w:r>
-      <w:proofErr w:type="spellEnd"/>
-      <w:r>
-        <w:rPr>
-          <w:rFonts w:ascii="Times New Roman" w:hAnsi="Times New Roman" w:cs="Times New Roman"/>
-          <w:sz w:val="28"/>
-          <w:lang w:val="uk-UA"/>
-        </w:rPr>
-        <w:t>.</w:t>
-      </w:r>
-    </w:p>
-    <w:p>
-      <w:pPr>
-        <w:spacing w:after="160" w:line="259" w:lineRule="auto"/>
-        <w:rPr>
-          <w:rFonts w:ascii="Times New Roman" w:hAnsi="Times New Roman" w:cs="Times New Roman"/>
-          <w:sz w:val="28"/>
-        </w:rPr>
-      </w:pPr>
-    </w:p>
-    <w:p>
-      <w:pPr>
-        <w:spacing w:after="160" w:line="259" w:lineRule="auto"/>
-        <w:jc w:val="center"/>
+      <w:r>
         <w:rPr>
           <w:rFonts w:ascii="Times New Roman" w:hAnsi="Times New Roman" w:cs="Times New Roman"/>
           <w:b/>
@@ -597,8 +465,156 @@
           <w:sz w:val="28"/>
           <w:lang w:val="uk-UA"/>
         </w:rPr>
-      </w:pPr>
-      <w:r>
+        <w:t>:</w:t>
+      </w:r>
+      <w:r>
+        <w:rPr>
+          <w:rFonts w:ascii="Times New Roman" w:hAnsi="Times New Roman" w:cs="Times New Roman"/>
+          <w:sz w:val="28"/>
+          <w:lang w:val="uk-UA"/>
+        </w:rPr>
+        <w:t xml:space="preserve"> </w:t>
+      </w:r>
+      <w:r>
+        <w:rPr>
+          <w:rFonts w:ascii="Times New Roman" w:hAnsi="Times New Roman" w:cs="Times New Roman"/>
+          <w:sz w:val="28"/>
+          <w:lang w:val="uk-UA"/>
+        </w:rPr>
+        <w:t xml:space="preserve">В </w:t>
+      </w:r>
+      <w:proofErr w:type="spellStart"/>
+      <w:r>
+        <w:rPr>
+          <w:rFonts w:ascii="Times New Roman" w:hAnsi="Times New Roman" w:cs="Times New Roman"/>
+          <w:sz w:val="28"/>
+          <w:lang w:val="uk-UA"/>
+        </w:rPr>
+        <w:t>Simulink</w:t>
+      </w:r>
+      <w:proofErr w:type="spellEnd"/>
+      <w:r>
+        <w:rPr>
+          <w:rFonts w:ascii="Times New Roman" w:hAnsi="Times New Roman" w:cs="Times New Roman"/>
+          <w:sz w:val="28"/>
+          <w:lang w:val="uk-UA"/>
+        </w:rPr>
+        <w:t xml:space="preserve"> реалізувати підсистему, що розраховує модуль і аргумент комплексного числа для вхідних даних у форматах з фіксованою комою і плаваючою комою</w:t>
+      </w:r>
+    </w:p>
+    <w:p>
+      <w:pPr>
+        <w:spacing w:after="160" w:line="259" w:lineRule="auto"/>
+        <w:rPr>
+          <w:rFonts w:ascii="Times New Roman" w:hAnsi="Times New Roman" w:cs="Times New Roman"/>
+          <w:sz w:val="28"/>
+          <w:lang w:val="uk-UA"/>
+        </w:rPr>
+      </w:pPr>
+    </w:p>
+    <w:p>
+      <w:pPr>
+        <w:spacing w:after="160" w:line="259" w:lineRule="auto"/>
+        <w:rPr>
+          <w:rFonts w:ascii="Times New Roman" w:hAnsi="Times New Roman" w:cs="Times New Roman"/>
+          <w:sz w:val="28"/>
+          <w:lang w:val="uk-UA"/>
+        </w:rPr>
+      </w:pPr>
+      <w:r>
+        <w:rPr>
+          <w:rFonts w:ascii="Times New Roman" w:hAnsi="Times New Roman" w:cs="Times New Roman"/>
+          <w:sz w:val="28"/>
+          <w:lang w:val="uk-UA"/>
+        </w:rPr>
+        <w:t>Досить актуальна задача, оскільки у сучасні інженерії (у тому числі в галузі телекомунікації, при цифровій обробці сигналу) використовуються комплексні числа</w:t>
+      </w:r>
+    </w:p>
+    <w:p>
+      <w:pPr>
+        <w:spacing w:after="160" w:line="259" w:lineRule="auto"/>
+        <w:rPr>
+          <w:rFonts w:ascii="Times New Roman" w:hAnsi="Times New Roman" w:cs="Times New Roman"/>
+          <w:sz w:val="28"/>
+          <w:lang w:val="uk-UA"/>
+        </w:rPr>
+      </w:pPr>
+      <w:r>
+        <w:rPr>
+          <w:rFonts w:ascii="Times New Roman" w:hAnsi="Times New Roman" w:cs="Times New Roman"/>
+          <w:sz w:val="28"/>
+          <w:lang w:val="uk-UA"/>
+        </w:rPr>
+        <w:t>Індивідуальний номер: 20</w:t>
+      </w:r>
+    </w:p>
+    <w:p>
+      <w:pPr>
+        <w:spacing w:after="160" w:line="259" w:lineRule="auto"/>
+        <w:rPr>
+          <w:rFonts w:ascii="Times New Roman" w:hAnsi="Times New Roman" w:cs="Times New Roman"/>
+          <w:sz w:val="28"/>
+          <w:lang w:val="uk-UA"/>
+        </w:rPr>
+      </w:pPr>
+      <w:r>
+        <w:rPr>
+          <w:rFonts w:ascii="Times New Roman" w:hAnsi="Times New Roman" w:cs="Times New Roman"/>
+          <w:sz w:val="28"/>
+          <w:lang w:val="uk-UA"/>
+        </w:rPr>
+        <w:t>Тоді розрядність цілої частини дорівнює 20, а розрядність дробової 12.</w:t>
+      </w:r>
+    </w:p>
+    <w:p>
+      <w:pPr>
+        <w:spacing w:after="160" w:line="259" w:lineRule="auto"/>
+        <w:rPr>
+          <w:rFonts w:ascii="Times New Roman" w:hAnsi="Times New Roman" w:cs="Times New Roman"/>
+          <w:sz w:val="28"/>
+          <w:lang w:val="uk-UA"/>
+        </w:rPr>
+      </w:pPr>
+      <w:r>
+        <w:rPr>
+          <w:rFonts w:ascii="Times New Roman" w:hAnsi="Times New Roman" w:cs="Times New Roman"/>
+          <w:sz w:val="28"/>
+          <w:lang w:val="uk-UA"/>
+        </w:rPr>
+        <w:t xml:space="preserve">Оскільки номер парний, то представлення числа </w:t>
+      </w:r>
+      <w:proofErr w:type="spellStart"/>
+      <w:r>
+        <w:rPr>
+          <w:rFonts w:ascii="Times New Roman" w:hAnsi="Times New Roman" w:cs="Times New Roman"/>
+          <w:sz w:val="28"/>
+          <w:lang w:val="uk-UA"/>
+        </w:rPr>
+        <w:t>беззнакове</w:t>
+      </w:r>
+      <w:proofErr w:type="spellEnd"/>
+      <w:r>
+        <w:rPr>
+          <w:rFonts w:ascii="Times New Roman" w:hAnsi="Times New Roman" w:cs="Times New Roman"/>
+          <w:sz w:val="28"/>
+          <w:lang w:val="uk-UA"/>
+        </w:rPr>
+        <w:t>.</w:t>
+      </w:r>
+    </w:p>
+    <w:p>
+      <w:pPr>
+        <w:spacing w:after="160" w:line="259" w:lineRule="auto"/>
+        <w:rPr>
+          <w:rFonts w:ascii="Times New Roman" w:hAnsi="Times New Roman" w:cs="Times New Roman"/>
+          <w:sz w:val="28"/>
+        </w:rPr>
+      </w:pPr>
+    </w:p>
+    <w:p>
+      <w:pPr>
+        <w:spacing w:after="160" w:line="259" w:lineRule="auto"/>
+        <w:jc w:val="center"/>
         <w:rPr>
           <w:rFonts w:ascii="Times New Roman" w:hAnsi="Times New Roman" w:cs="Times New Roman"/>
           <w:b/>
@@ -606,7 +622,35 @@
           <w:sz w:val="28"/>
           <w:lang w:val="uk-UA"/>
         </w:rPr>
+      </w:pPr>
+      <w:r>
+        <w:rPr>
+          <w:rFonts w:ascii="Times New Roman" w:hAnsi="Times New Roman" w:cs="Times New Roman"/>
+          <w:b/>
+          <w:bCs/>
+          <w:sz w:val="28"/>
+          <w:lang w:val="uk-UA"/>
+        </w:rPr>
         <w:t>Хід роботи</w:t>
+      </w:r>
+    </w:p>
+    <w:p>
+      <w:pPr>
+        <w:spacing w:after="160" w:line="259" w:lineRule="auto"/>
+        <w:jc w:val="center"/>
+        <w:rPr>
+          <w:rFonts w:ascii="Times New Roman" w:hAnsi="Times New Roman" w:cs="Times New Roman"/>
+          <w:sz w:val="28"/>
+          <w:lang w:val="uk-UA"/>
+        </w:rPr>
+      </w:pPr>
+      <w:r>
+        <w:rPr>
+          <w:rFonts w:ascii="Times New Roman" w:hAnsi="Times New Roman" w:cs="Times New Roman"/>
+          <w:sz w:val="28"/>
+          <w:lang w:val="uk-UA"/>
+        </w:rPr>
+        <w:t>Нагадування щодо комплексних чисел:</w:t>
       </w:r>
     </w:p>
     <w:p>
@@ -619,88 +663,15 @@
           <w:lang w:val="uk-UA"/>
         </w:rPr>
       </w:pPr>
-    </w:p>
-    <w:p>
-      <w:pPr>
-        <w:pStyle w:val="a3"/>
-        <w:numPr>
-          <w:ilvl w:val="0"/>
-          <w:numId w:val="1"/>
-        </w:numPr>
-        <w:spacing w:after="160" w:line="259" w:lineRule="auto"/>
-        <w:jc w:val="both"/>
-        <w:rPr>
-          <w:rFonts w:ascii="Times New Roman" w:hAnsi="Times New Roman" w:cs="Times New Roman"/>
-          <w:sz w:val="28"/>
-          <w:lang w:val="uk-UA"/>
-        </w:rPr>
-      </w:pPr>
-      <w:r>
-        <w:rPr>
-          <w:rFonts w:ascii="Times New Roman" w:hAnsi="Times New Roman" w:cs="Times New Roman"/>
-          <w:sz w:val="28"/>
-          <w:lang w:val="uk-UA"/>
-        </w:rPr>
-        <w:t>Побудуємо</w:t>
-      </w:r>
-      <w:r>
-        <w:rPr>
-          <w:rFonts w:ascii="Times New Roman" w:hAnsi="Times New Roman" w:cs="Times New Roman"/>
-          <w:sz w:val="28"/>
-          <w:lang w:val="uk-UA"/>
-        </w:rPr>
-        <w:t xml:space="preserve"> </w:t>
-      </w:r>
-      <w:r>
-        <w:rPr>
-          <w:rFonts w:ascii="Times New Roman" w:hAnsi="Times New Roman" w:cs="Times New Roman"/>
-          <w:sz w:val="28"/>
-          <w:lang w:val="uk-UA"/>
-        </w:rPr>
-        <w:t>блок схеми обчислювачів модуля і аргументу комплексного числа для вхідного аргументу з фіксованої і плаваючою комою.</w:t>
-      </w:r>
-    </w:p>
-    <w:p>
-      <w:pPr>
-        <w:spacing w:after="160" w:line="259" w:lineRule="auto"/>
-        <w:rPr>
-          <w:rFonts w:ascii="Times New Roman" w:hAnsi="Times New Roman" w:cs="Times New Roman"/>
-          <w:sz w:val="28"/>
-          <w:lang w:val="uk-UA"/>
-        </w:rPr>
-      </w:pPr>
-    </w:p>
-    <w:p>
-      <w:pPr>
-        <w:jc w:val="both"/>
-        <w:rPr>
-          <w:rFonts w:ascii="Times New Roman" w:hAnsi="Times New Roman" w:cs="Times New Roman"/>
-          <w:sz w:val="28"/>
-          <w:lang w:val="uk-UA"/>
-        </w:rPr>
-      </w:pPr>
-    </w:p>
-    <w:p>
-      <w:pPr>
-        <w:jc w:val="center"/>
-        <w:rPr>
-          <w:rFonts w:ascii="Times New Roman" w:hAnsi="Times New Roman" w:cs="Times New Roman"/>
-          <w:sz w:val="28"/>
-          <w:lang w:val="uk-UA"/>
-        </w:rPr>
-      </w:pPr>
-      <w:r>
-        <w:rPr>
-          <w:rFonts w:ascii="Times New Roman" w:hAnsi="Times New Roman" w:cs="Times New Roman"/>
+      <w:r>
+        <w:rPr>
           <w:noProof/>
-          <w:sz w:val="28"/>
-          <w:lang w:val="uk-UA"/>
         </w:rPr>
         <w:drawing>
-          <wp:inline distT="0" distB="0" distL="0" distR="0" wp14:anchorId="63C1C5ED" wp14:editId="5E4845EB">
-            <wp:extent cx="5940425" cy="2572385"/>
-            <wp:effectExtent l="0" t="0" r="3175" b="0"/>
-            <wp:docPr id="7" name="Рисунок 7"/>
+          <wp:inline distT="0" distB="0" distL="0" distR="0" wp14:anchorId="67824E74" wp14:editId="51C1A38B">
+            <wp:extent cx="5509175" cy="2382520"/>
+            <wp:effectExtent l="0" t="0" r="0" b="0"/>
+            <wp:docPr id="23" name="Рисунок 23"/>
             <wp:cNvGraphicFramePr>
               <a:graphicFrameLocks xmlns:a="http://schemas.openxmlformats.org/drawingml/2006/main" noChangeAspect="1"/>
             </wp:cNvGraphicFramePr>
@@ -711,20 +682,27 @@
                     <pic:cNvPr id="1" name=""/>
                     <pic:cNvPicPr/>
                   </pic:nvPicPr>
-                  <pic:blipFill>
+                  <pic:blipFill rotWithShape="1">
                     <a:blip r:embed="rId5"/>
-                    <a:stretch>
-                      <a:fillRect/>
-                    </a:stretch>
+                    <a:srcRect t="23115"/>
+                    <a:stretch/>
                   </pic:blipFill>
-                  <pic:spPr>
+                  <pic:spPr bwMode="auto">
                     <a:xfrm>
                       <a:off x="0" y="0"/>
-                      <a:ext cx="5940425" cy="2572385"/>
+                      <a:ext cx="5522660" cy="2388352"/>
                     </a:xfrm>
                     <a:prstGeom prst="rect">
                       <a:avLst/>
                     </a:prstGeom>
+                    <a:ln>
+                      <a:noFill/>
+                    </a:ln>
+                    <a:extLst>
+                      <a:ext uri="{53640926-AAD7-44D8-BBD7-CCE9431645EC}">
+                        <a14:shadowObscured xmlns:a14="http://schemas.microsoft.com/office/drawing/2010/main"/>
+                      </a:ext>
+                    </a:extLst>
                   </pic:spPr>
                 </pic:pic>
               </a:graphicData>
@@ -732,6 +710,87 @@
           </wp:inline>
         </w:drawing>
       </w:r>
+    </w:p>
+    <w:p>
+      <w:pPr>
+        <w:spacing w:after="160" w:line="259" w:lineRule="auto"/>
+        <w:jc w:val="both"/>
+        <w:rPr>
+          <w:rFonts w:ascii="Times New Roman" w:hAnsi="Times New Roman" w:cs="Times New Roman"/>
+          <w:sz w:val="28"/>
+          <w:lang w:val="uk-UA"/>
+        </w:rPr>
+      </w:pPr>
+    </w:p>
+    <w:p>
+      <w:pPr>
+        <w:pStyle w:val="a3"/>
+        <w:numPr>
+          <w:ilvl w:val="0"/>
+          <w:numId w:val="1"/>
+        </w:numPr>
+        <w:spacing w:after="160" w:line="259" w:lineRule="auto"/>
+        <w:jc w:val="both"/>
+        <w:rPr>
+          <w:rFonts w:ascii="Times New Roman" w:hAnsi="Times New Roman" w:cs="Times New Roman"/>
+          <w:sz w:val="28"/>
+          <w:lang w:val="uk-UA"/>
+        </w:rPr>
+      </w:pPr>
+      <w:r>
+        <w:rPr>
+          <w:rFonts w:ascii="Times New Roman" w:hAnsi="Times New Roman" w:cs="Times New Roman"/>
+          <w:sz w:val="28"/>
+          <w:lang w:val="uk-UA"/>
+        </w:rPr>
+        <w:t>Побудуємо</w:t>
+      </w:r>
+      <w:r>
+        <w:rPr>
+          <w:rFonts w:ascii="Times New Roman" w:hAnsi="Times New Roman" w:cs="Times New Roman"/>
+          <w:sz w:val="28"/>
+          <w:lang w:val="uk-UA"/>
+        </w:rPr>
+        <w:t xml:space="preserve"> </w:t>
+      </w:r>
+      <w:r>
+        <w:rPr>
+          <w:rFonts w:ascii="Times New Roman" w:hAnsi="Times New Roman" w:cs="Times New Roman"/>
+          <w:sz w:val="28"/>
+          <w:lang w:val="uk-UA"/>
+        </w:rPr>
+        <w:t>блок схеми обчислювачів модуля і аргументу комплексного числа для вхідного аргументу з фіксованої і плаваючою комою.</w:t>
+      </w:r>
+    </w:p>
+    <w:p>
+      <w:pPr>
+        <w:spacing w:after="160" w:line="259" w:lineRule="auto"/>
+        <w:rPr>
+          <w:rFonts w:ascii="Times New Roman" w:hAnsi="Times New Roman" w:cs="Times New Roman"/>
+          <w:sz w:val="28"/>
+          <w:lang w:val="uk-UA"/>
+        </w:rPr>
+      </w:pPr>
+    </w:p>
+    <w:p>
+      <w:pPr>
+        <w:jc w:val="both"/>
+        <w:rPr>
+          <w:rFonts w:ascii="Times New Roman" w:hAnsi="Times New Roman" w:cs="Times New Roman"/>
+          <w:sz w:val="28"/>
+          <w:lang w:val="uk-UA"/>
+        </w:rPr>
+      </w:pPr>
+    </w:p>
+    <w:p>
+      <w:pPr>
+        <w:jc w:val="center"/>
+        <w:rPr>
+          <w:rFonts w:ascii="Times New Roman" w:hAnsi="Times New Roman" w:cs="Times New Roman"/>
+          <w:sz w:val="28"/>
+          <w:lang w:val="uk-UA"/>
+        </w:rPr>
+      </w:pPr>
       <w:r>
         <w:rPr>
           <w:rFonts w:ascii="Times New Roman" w:hAnsi="Times New Roman" w:cs="Times New Roman"/>
@@ -740,49 +799,12 @@
           <w:sz w:val="28"/>
           <w:lang w:val="uk-UA"/>
         </w:rPr>
-        <w:t>М</w:t>
-      </w:r>
-      <w:r>
-        <w:rPr>
-          <w:rFonts w:ascii="Times New Roman" w:hAnsi="Times New Roman" w:cs="Times New Roman"/>
-          <w:i/>
-          <w:iCs/>
-          <w:sz w:val="28"/>
-          <w:lang w:val="uk-UA"/>
-        </w:rPr>
-        <w:t>ал.1</w:t>
-      </w:r>
-      <w:r>
-        <w:rPr>
-          <w:rFonts w:ascii="Times New Roman" w:hAnsi="Times New Roman" w:cs="Times New Roman"/>
-          <w:sz w:val="28"/>
-          <w:lang w:val="uk-UA"/>
-        </w:rPr>
-        <w:t xml:space="preserve"> схема обчислювача з фіксованою комою.</w:t>
-      </w:r>
-    </w:p>
-    <w:p>
-      <w:pPr>
-        <w:jc w:val="both"/>
-        <w:rPr>
-          <w:rFonts w:ascii="Times New Roman" w:hAnsi="Times New Roman" w:cs="Times New Roman"/>
-          <w:sz w:val="28"/>
-          <w:lang w:val="uk-UA"/>
-        </w:rPr>
-      </w:pPr>
-      <w:r>
-        <w:rPr>
-          <w:rFonts w:ascii="Times New Roman" w:hAnsi="Times New Roman" w:cs="Times New Roman"/>
-          <w:noProof/>
-          <w:sz w:val="28"/>
-          <w:lang w:val="uk-UA"/>
-        </w:rPr>
         <w:lastRenderedPageBreak/>
         <w:drawing>
-          <wp:inline distT="0" distB="0" distL="0" distR="0" wp14:anchorId="34D72CD6" wp14:editId="3970A8A5">
-            <wp:extent cx="5940425" cy="2590165"/>
-            <wp:effectExtent l="0" t="0" r="3175" b="635"/>
-            <wp:docPr id="8" name="Рисунок 8"/>
+          <wp:inline distT="0" distB="0" distL="0" distR="0" wp14:anchorId="7B1D2812" wp14:editId="41D8365F">
+            <wp:extent cx="5940425" cy="2298065"/>
+            <wp:effectExtent l="0" t="0" r="3175" b="6985"/>
+            <wp:docPr id="24" name="Рисунок 24"/>
             <wp:cNvGraphicFramePr>
               <a:graphicFrameLocks xmlns:a="http://schemas.openxmlformats.org/drawingml/2006/main" noChangeAspect="1"/>
             </wp:cNvGraphicFramePr>
@@ -802,7 +824,7 @@
                   <pic:spPr>
                     <a:xfrm>
                       <a:off x="0" y="0"/>
-                      <a:ext cx="5940425" cy="2590165"/>
+                      <a:ext cx="5940425" cy="2298065"/>
                     </a:xfrm>
                     <a:prstGeom prst="rect">
                       <a:avLst/>
@@ -814,16 +836,6 @@
           </wp:inline>
         </w:drawing>
       </w:r>
-    </w:p>
-    <w:p>
-      <w:pPr>
-        <w:jc w:val="center"/>
-        <w:rPr>
-          <w:rFonts w:ascii="Times New Roman" w:hAnsi="Times New Roman" w:cs="Times New Roman"/>
-          <w:sz w:val="28"/>
-          <w:lang w:val="uk-UA"/>
-        </w:rPr>
-      </w:pPr>
       <w:r>
         <w:rPr>
           <w:rFonts w:ascii="Times New Roman" w:hAnsi="Times New Roman" w:cs="Times New Roman"/>
@@ -832,23 +844,25 @@
           <w:sz w:val="28"/>
           <w:lang w:val="uk-UA"/>
         </w:rPr>
-        <w:t>Мал.2</w:t>
-      </w:r>
-      <w:r>
-        <w:rPr>
-          <w:rFonts w:ascii="Times New Roman" w:hAnsi="Times New Roman" w:cs="Times New Roman"/>
-          <w:sz w:val="28"/>
-          <w:lang w:val="uk-UA"/>
-        </w:rPr>
-        <w:t xml:space="preserve"> Підсистема, де відбувається підрахунок</w:t>
-      </w:r>
-      <w:r>
-        <w:rPr>
-          <w:rFonts w:ascii="Times New Roman" w:hAnsi="Times New Roman" w:cs="Times New Roman"/>
-          <w:sz w:val="28"/>
-          <w:lang w:val="uk-UA"/>
-        </w:rPr>
-        <w:t>.</w:t>
+        <w:t>М</w:t>
+      </w:r>
+      <w:r>
+        <w:rPr>
+          <w:rFonts w:ascii="Times New Roman" w:hAnsi="Times New Roman" w:cs="Times New Roman"/>
+          <w:i/>
+          <w:iCs/>
+          <w:sz w:val="28"/>
+          <w:lang w:val="uk-UA"/>
+        </w:rPr>
+        <w:t>ал.1</w:t>
+      </w:r>
+      <w:r>
+        <w:rPr>
+          <w:rFonts w:ascii="Times New Roman" w:hAnsi="Times New Roman" w:cs="Times New Roman"/>
+          <w:sz w:val="28"/>
+          <w:lang w:val="uk-UA"/>
+        </w:rPr>
+        <w:t xml:space="preserve"> схема обчислювача з фіксованою комою.</w:t>
       </w:r>
     </w:p>
     <w:p>
@@ -860,47 +874,17 @@
           <w:lang w:val="uk-UA"/>
         </w:rPr>
       </w:pPr>
-    </w:p>
-    <w:p>
-      <w:pPr>
-        <w:jc w:val="both"/>
-        <w:rPr>
-          <w:rFonts w:ascii="Times New Roman" w:hAnsi="Times New Roman" w:cs="Times New Roman"/>
-          <w:sz w:val="28"/>
-          <w:lang w:val="uk-UA"/>
-        </w:rPr>
-      </w:pPr>
-      <w:r>
-        <w:rPr>
-          <w:rFonts w:ascii="Times New Roman" w:hAnsi="Times New Roman" w:cs="Times New Roman"/>
-          <w:sz w:val="28"/>
-          <w:lang w:val="uk-UA"/>
-        </w:rPr>
-        <w:tab/>
-        <w:t>Далі розглянемо налаштування для даної блок-схеми:</w:t>
-      </w:r>
-    </w:p>
-    <w:p>
-      <w:pPr>
-        <w:jc w:val="center"/>
-        <w:rPr>
-          <w:rFonts w:ascii="Times New Roman" w:hAnsi="Times New Roman" w:cs="Times New Roman"/>
-          <w:sz w:val="28"/>
-          <w:lang w:val="en-US"/>
-        </w:rPr>
-      </w:pPr>
-      <w:r>
-        <w:rPr>
-          <w:rFonts w:ascii="Times New Roman" w:hAnsi="Times New Roman" w:cs="Times New Roman"/>
-          <w:noProof/>
-          <w:sz w:val="28"/>
-          <w:lang w:val="en-US"/>
+      <w:r>
+        <w:rPr>
+          <w:rFonts w:ascii="Times New Roman" w:hAnsi="Times New Roman" w:cs="Times New Roman"/>
+          <w:sz w:val="28"/>
+          <w:lang w:val="uk-UA"/>
         </w:rPr>
         <w:drawing>
-          <wp:inline distT="0" distB="0" distL="0" distR="0" wp14:anchorId="221B0838" wp14:editId="021723CA">
-            <wp:extent cx="2927288" cy="2750820"/>
-            <wp:effectExtent l="0" t="0" r="6985" b="0"/>
-            <wp:docPr id="12" name="Рисунок 12"/>
+          <wp:inline distT="0" distB="0" distL="0" distR="0" wp14:anchorId="1090C0D1" wp14:editId="3BAA551F">
+            <wp:extent cx="5940425" cy="3190240"/>
+            <wp:effectExtent l="0" t="0" r="3175" b="0"/>
+            <wp:docPr id="29" name="Рисунок 29"/>
             <wp:cNvGraphicFramePr>
               <a:graphicFrameLocks xmlns:a="http://schemas.openxmlformats.org/drawingml/2006/main" noChangeAspect="1"/>
             </wp:cNvGraphicFramePr>
@@ -920,7 +904,7 @@
                   <pic:spPr>
                     <a:xfrm>
                       <a:off x="0" y="0"/>
-                      <a:ext cx="2933601" cy="2756753"/>
+                      <a:ext cx="5940425" cy="3190240"/>
                     </a:xfrm>
                     <a:prstGeom prst="rect">
                       <a:avLst/>
@@ -950,31 +934,93 @@
           <w:sz w:val="28"/>
           <w:lang w:val="uk-UA"/>
         </w:rPr>
-        <w:t>Мал.</w:t>
-      </w:r>
-      <w:r>
-        <w:rPr>
-          <w:rFonts w:ascii="Times New Roman" w:hAnsi="Times New Roman" w:cs="Times New Roman"/>
-          <w:sz w:val="28"/>
-          <w:lang w:val="uk-UA"/>
-        </w:rPr>
-        <w:t xml:space="preserve">3 Налаштування </w:t>
-      </w:r>
-      <w:r>
-        <w:rPr>
-          <w:rFonts w:ascii="Times New Roman" w:hAnsi="Times New Roman" w:cs="Times New Roman"/>
-          <w:sz w:val="28"/>
-          <w:lang w:val="en-US"/>
-        </w:rPr>
-        <w:t>Uniform Random Number 1</w:t>
-      </w:r>
-      <w:r>
-        <w:rPr>
-          <w:rFonts w:ascii="Times New Roman" w:hAnsi="Times New Roman" w:cs="Times New Roman"/>
-          <w:sz w:val="28"/>
-          <w:lang w:val="uk-UA"/>
-        </w:rPr>
-        <w:t>.</w:t>
+        <w:t>Мал.2</w:t>
+      </w:r>
+      <w:r>
+        <w:rPr>
+          <w:rFonts w:ascii="Times New Roman" w:hAnsi="Times New Roman" w:cs="Times New Roman"/>
+          <w:sz w:val="28"/>
+          <w:lang w:val="uk-UA"/>
+        </w:rPr>
+        <w:t xml:space="preserve"> Підсистема, де відбувається </w:t>
+      </w:r>
+      <w:r>
+        <w:rPr>
+          <w:rFonts w:ascii="Times New Roman" w:hAnsi="Times New Roman" w:cs="Times New Roman"/>
+          <w:sz w:val="28"/>
+          <w:lang w:val="uk-UA"/>
+        </w:rPr>
+        <w:t>розрахунок модуля та аргументу комплексного числа</w:t>
+      </w:r>
+    </w:p>
+    <w:p>
+      <w:pPr>
+        <w:spacing w:after="160" w:line="259" w:lineRule="auto"/>
+        <w:rPr>
+          <w:rFonts w:ascii="Times New Roman" w:hAnsi="Times New Roman" w:cs="Times New Roman"/>
+          <w:sz w:val="28"/>
+          <w:lang w:val="uk-UA"/>
+        </w:rPr>
+      </w:pPr>
+      <w:r>
+        <w:rPr>
+          <w:rFonts w:ascii="Times New Roman" w:hAnsi="Times New Roman" w:cs="Times New Roman"/>
+          <w:sz w:val="28"/>
+          <w:lang w:val="uk-UA"/>
+        </w:rPr>
+        <w:br w:type="page"/>
+      </w:r>
+    </w:p>
+    <w:p>
+      <w:pPr>
+        <w:jc w:val="both"/>
+        <w:rPr>
+          <w:rFonts w:ascii="Times New Roman" w:hAnsi="Times New Roman" w:cs="Times New Roman"/>
+          <w:sz w:val="28"/>
+          <w:lang w:val="uk-UA"/>
+        </w:rPr>
+      </w:pPr>
+      <w:r>
+        <w:rPr>
+          <w:rFonts w:ascii="Times New Roman" w:hAnsi="Times New Roman" w:cs="Times New Roman"/>
+          <w:sz w:val="28"/>
+          <w:lang w:val="uk-UA"/>
+        </w:rPr>
+        <w:lastRenderedPageBreak/>
+        <w:tab/>
+        <w:t>Далі розглянемо налаштування</w:t>
+      </w:r>
+      <w:r>
+        <w:rPr>
+          <w:rFonts w:ascii="Times New Roman" w:hAnsi="Times New Roman" w:cs="Times New Roman"/>
+          <w:sz w:val="28"/>
+          <w:lang w:val="uk-UA"/>
+        </w:rPr>
+        <w:t>, які потрібно зробити</w:t>
+      </w:r>
+      <w:r>
+        <w:rPr>
+          <w:rFonts w:ascii="Times New Roman" w:hAnsi="Times New Roman" w:cs="Times New Roman"/>
+          <w:sz w:val="28"/>
+          <w:lang w:val="uk-UA"/>
+        </w:rPr>
+        <w:t xml:space="preserve"> для </w:t>
+      </w:r>
+      <w:r>
+        <w:rPr>
+          <w:rFonts w:ascii="Times New Roman" w:hAnsi="Times New Roman" w:cs="Times New Roman"/>
+          <w:sz w:val="28"/>
+          <w:lang w:val="uk-UA"/>
+        </w:rPr>
+        <w:t>елементів даної</w:t>
+      </w:r>
+      <w:r>
+        <w:rPr>
+          <w:rFonts w:ascii="Times New Roman" w:hAnsi="Times New Roman" w:cs="Times New Roman"/>
+          <w:sz w:val="28"/>
+          <w:lang w:val="uk-UA"/>
+        </w:rPr>
+        <w:t xml:space="preserve"> блок-схеми:</w:t>
       </w:r>
     </w:p>
     <w:p>
@@ -993,12 +1039,11 @@
           <w:sz w:val="28"/>
           <w:lang w:val="en-US"/>
         </w:rPr>
-        <w:lastRenderedPageBreak/>
         <w:drawing>
-          <wp:inline distT="0" distB="0" distL="0" distR="0" wp14:anchorId="3360C533" wp14:editId="2279FFEF">
-            <wp:extent cx="2908828" cy="2743200"/>
-            <wp:effectExtent l="0" t="0" r="6350" b="0"/>
-            <wp:docPr id="13" name="Рисунок 13"/>
+          <wp:inline distT="0" distB="0" distL="0" distR="0" wp14:anchorId="221B0838" wp14:editId="021723CA">
+            <wp:extent cx="2927288" cy="2750820"/>
+            <wp:effectExtent l="0" t="0" r="6985" b="0"/>
+            <wp:docPr id="12" name="Рисунок 12"/>
             <wp:cNvGraphicFramePr>
               <a:graphicFrameLocks xmlns:a="http://schemas.openxmlformats.org/drawingml/2006/main" noChangeAspect="1"/>
             </wp:cNvGraphicFramePr>
@@ -1018,7 +1063,7 @@
                   <pic:spPr>
                     <a:xfrm>
                       <a:off x="0" y="0"/>
-                      <a:ext cx="2925006" cy="2758457"/>
+                      <a:ext cx="2933601" cy="2756753"/>
                     </a:xfrm>
                     <a:prstGeom prst="rect">
                       <a:avLst/>
@@ -1040,7 +1085,6 @@
           <w:lang w:val="uk-UA"/>
         </w:rPr>
       </w:pPr>
-      <w:proofErr w:type="spellStart"/>
       <w:r>
         <w:rPr>
           <w:rFonts w:ascii="Times New Roman" w:hAnsi="Times New Roman" w:cs="Times New Roman"/>
@@ -1049,215 +1093,40 @@
           <w:sz w:val="28"/>
           <w:lang w:val="uk-UA"/>
         </w:rPr>
-        <w:t>Мал</w:t>
-      </w:r>
-      <w:proofErr w:type="spellEnd"/>
-      <w:r>
-        <w:rPr>
-          <w:rFonts w:ascii="Times New Roman" w:hAnsi="Times New Roman" w:cs="Times New Roman"/>
-          <w:i/>
-          <w:iCs/>
+        <w:t>Мал.</w:t>
+      </w:r>
+      <w:r>
+        <w:rPr>
+          <w:rFonts w:ascii="Times New Roman" w:hAnsi="Times New Roman" w:cs="Times New Roman"/>
+          <w:sz w:val="28"/>
+          <w:lang w:val="uk-UA"/>
+        </w:rPr>
+        <w:t xml:space="preserve">3 Налаштування </w:t>
+      </w:r>
+      <w:r>
+        <w:rPr>
+          <w:rFonts w:ascii="Times New Roman" w:hAnsi="Times New Roman" w:cs="Times New Roman"/>
+          <w:sz w:val="28"/>
+          <w:lang w:val="en-US"/>
+        </w:rPr>
+        <w:t>Uniform Random Number 1</w:t>
+      </w:r>
+      <w:r>
+        <w:rPr>
+          <w:rFonts w:ascii="Times New Roman" w:hAnsi="Times New Roman" w:cs="Times New Roman"/>
           <w:sz w:val="28"/>
           <w:lang w:val="uk-UA"/>
         </w:rPr>
         <w:t>.</w:t>
       </w:r>
-      <w:r>
-        <w:rPr>
-          <w:rFonts w:ascii="Times New Roman" w:hAnsi="Times New Roman" w:cs="Times New Roman"/>
-          <w:sz w:val="28"/>
-          <w:lang w:val="en-US"/>
-        </w:rPr>
-        <w:t>4</w:t>
-      </w:r>
-      <w:r>
-        <w:rPr>
-          <w:rFonts w:ascii="Times New Roman" w:hAnsi="Times New Roman" w:cs="Times New Roman"/>
-          <w:sz w:val="28"/>
-          <w:lang w:val="uk-UA"/>
-        </w:rPr>
-        <w:t xml:space="preserve"> Налаштування </w:t>
-      </w:r>
-      <w:r>
-        <w:rPr>
-          <w:rFonts w:ascii="Times New Roman" w:hAnsi="Times New Roman" w:cs="Times New Roman"/>
-          <w:sz w:val="28"/>
-          <w:lang w:val="en-US"/>
-        </w:rPr>
-        <w:t xml:space="preserve">Uniform Random Number </w:t>
-      </w:r>
-      <w:r>
-        <w:rPr>
-          <w:rFonts w:ascii="Times New Roman" w:hAnsi="Times New Roman" w:cs="Times New Roman"/>
-          <w:sz w:val="28"/>
-          <w:lang w:val="en-US"/>
-        </w:rPr>
-        <w:t>2</w:t>
-      </w:r>
-      <w:r>
-        <w:rPr>
-          <w:rFonts w:ascii="Times New Roman" w:hAnsi="Times New Roman" w:cs="Times New Roman"/>
-          <w:sz w:val="28"/>
-          <w:lang w:val="uk-UA"/>
-        </w:rPr>
-        <w:t>.</w:t>
-      </w:r>
-    </w:p>
-    <w:p>
-      <w:pPr>
-        <w:jc w:val="both"/>
-        <w:rPr>
-          <w:rFonts w:ascii="Times New Roman" w:hAnsi="Times New Roman" w:cs="Times New Roman"/>
-          <w:sz w:val="28"/>
-          <w:lang w:val="uk-UA"/>
-        </w:rPr>
-      </w:pPr>
-      <w:r>
-        <w:rPr>
-          <w:rFonts w:ascii="Times New Roman" w:hAnsi="Times New Roman" w:cs="Times New Roman"/>
-          <w:sz w:val="28"/>
-          <w:lang w:val="en-US"/>
-        </w:rPr>
-        <w:tab/>
-      </w:r>
-      <w:r>
-        <w:rPr>
-          <w:rFonts w:ascii="Times New Roman" w:hAnsi="Times New Roman" w:cs="Times New Roman"/>
-          <w:sz w:val="28"/>
-          <w:lang w:val="uk-UA"/>
-        </w:rPr>
-        <w:t xml:space="preserve">У якості параметра </w:t>
-      </w:r>
-      <w:r>
-        <w:rPr>
-          <w:rFonts w:ascii="Times New Roman" w:hAnsi="Times New Roman" w:cs="Times New Roman"/>
-          <w:sz w:val="28"/>
-          <w:lang w:val="en-US"/>
-        </w:rPr>
-        <w:t>SEED</w:t>
-      </w:r>
-      <w:r>
-        <w:rPr>
-          <w:rFonts w:ascii="Times New Roman" w:hAnsi="Times New Roman" w:cs="Times New Roman"/>
-          <w:sz w:val="28"/>
-          <w:lang w:val="uk-UA"/>
-        </w:rPr>
-        <w:t xml:space="preserve"> для пер</w:t>
-      </w:r>
-      <w:r>
-        <w:rPr>
-          <w:rFonts w:ascii="Times New Roman" w:hAnsi="Times New Roman" w:cs="Times New Roman"/>
-          <w:sz w:val="28"/>
-          <w:lang w:val="uk-UA"/>
-        </w:rPr>
-        <w:t>шого блоку</w:t>
-      </w:r>
-      <w:r>
-        <w:rPr>
-          <w:rFonts w:ascii="Times New Roman" w:hAnsi="Times New Roman" w:cs="Times New Roman"/>
-          <w:sz w:val="28"/>
-        </w:rPr>
-        <w:t xml:space="preserve"> </w:t>
-      </w:r>
-      <w:r>
-        <w:rPr>
-          <w:rFonts w:ascii="Times New Roman" w:hAnsi="Times New Roman" w:cs="Times New Roman"/>
-          <w:sz w:val="28"/>
-          <w:lang w:val="uk-UA"/>
-        </w:rPr>
-        <w:t>було використано номер варіанту</w:t>
-      </w:r>
-      <w:r>
-        <w:rPr>
-          <w:rFonts w:ascii="Times New Roman" w:hAnsi="Times New Roman" w:cs="Times New Roman"/>
-          <w:sz w:val="28"/>
-          <w:lang w:val="uk-UA"/>
-        </w:rPr>
-        <w:t>, тобто 20</w:t>
-      </w:r>
-      <w:r>
-        <w:rPr>
-          <w:rFonts w:ascii="Times New Roman" w:hAnsi="Times New Roman" w:cs="Times New Roman"/>
-          <w:sz w:val="28"/>
-          <w:lang w:val="uk-UA"/>
-        </w:rPr>
-        <w:t>. Дл</w:t>
-      </w:r>
-      <w:r>
-        <w:rPr>
-          <w:rFonts w:ascii="Times New Roman" w:hAnsi="Times New Roman" w:cs="Times New Roman"/>
-          <w:sz w:val="28"/>
-          <w:lang w:val="uk-UA"/>
-        </w:rPr>
-        <w:t xml:space="preserve">я другого ж використовуємо номер варіанту + 1, тобто 21. Маємо </w:t>
-      </w:r>
-      <w:proofErr w:type="spellStart"/>
-      <w:r>
-        <w:rPr>
-          <w:rFonts w:ascii="Times New Roman" w:hAnsi="Times New Roman" w:cs="Times New Roman"/>
-          <w:sz w:val="28"/>
-          <w:lang w:val="uk-UA"/>
-        </w:rPr>
-        <w:t>беззнакове</w:t>
-      </w:r>
-      <w:proofErr w:type="spellEnd"/>
-      <w:r>
-        <w:rPr>
-          <w:rFonts w:ascii="Times New Roman" w:hAnsi="Times New Roman" w:cs="Times New Roman"/>
-          <w:sz w:val="28"/>
-          <w:lang w:val="uk-UA"/>
-        </w:rPr>
-        <w:t xml:space="preserve"> число, тоді мінімальне значення не від</w:t>
-      </w:r>
-      <w:r>
-        <w:rPr>
-          <w:rFonts w:ascii="Times New Roman" w:hAnsi="Times New Roman" w:cs="Times New Roman"/>
-          <w:sz w:val="28"/>
-        </w:rPr>
-        <w:t>’</w:t>
-      </w:r>
-      <w:r>
-        <w:rPr>
-          <w:rFonts w:ascii="Times New Roman" w:hAnsi="Times New Roman" w:cs="Times New Roman"/>
-          <w:sz w:val="28"/>
-          <w:lang w:val="uk-UA"/>
-        </w:rPr>
-        <w:t>ємне, а просто дорівнює нулю. Максимальне значення дорівнює 2</w:t>
-      </w:r>
-      <w:r>
-        <w:rPr>
-          <w:rFonts w:ascii="Times New Roman" w:hAnsi="Times New Roman" w:cs="Times New Roman"/>
-          <w:sz w:val="28"/>
-          <w:vertAlign w:val="superscript"/>
-          <w:lang w:val="uk-UA"/>
-        </w:rPr>
-        <w:t>21</w:t>
-      </w:r>
-      <w:r>
-        <w:rPr>
-          <w:rFonts w:ascii="Times New Roman" w:hAnsi="Times New Roman" w:cs="Times New Roman"/>
-          <w:sz w:val="28"/>
-          <w:lang w:val="uk-UA"/>
-        </w:rPr>
-        <w:t xml:space="preserve"> – 1.</w:t>
-      </w:r>
-    </w:p>
-    <w:p>
-      <w:pPr>
-        <w:jc w:val="both"/>
-        <w:rPr>
-          <w:rFonts w:ascii="Times New Roman" w:hAnsi="Times New Roman" w:cs="Times New Roman"/>
-          <w:sz w:val="28"/>
-        </w:rPr>
-      </w:pPr>
-    </w:p>
-    <w:p>
-      <w:pPr>
-        <w:jc w:val="center"/>
-        <w:rPr>
-          <w:rFonts w:ascii="Times New Roman" w:hAnsi="Times New Roman" w:cs="Times New Roman"/>
-          <w:sz w:val="28"/>
-          <w:lang w:val="uk-UA"/>
+    </w:p>
+    <w:p>
+      <w:pPr>
+        <w:jc w:val="center"/>
+        <w:rPr>
+          <w:rFonts w:ascii="Times New Roman" w:hAnsi="Times New Roman" w:cs="Times New Roman"/>
+          <w:sz w:val="28"/>
+          <w:lang w:val="en-US"/>
         </w:rPr>
       </w:pPr>
       <w:r>
@@ -1265,13 +1134,13 @@
           <w:rFonts w:ascii="Times New Roman" w:hAnsi="Times New Roman" w:cs="Times New Roman"/>
           <w:noProof/>
           <w:sz w:val="28"/>
-          <w:lang w:val="uk-UA"/>
+          <w:lang w:val="en-US"/>
         </w:rPr>
         <w:drawing>
-          <wp:inline distT="0" distB="0" distL="0" distR="0" wp14:anchorId="3E62E996" wp14:editId="63CF3723">
-            <wp:extent cx="3215640" cy="3054580"/>
-            <wp:effectExtent l="0" t="0" r="3810" b="0"/>
-            <wp:docPr id="9" name="Рисунок 9"/>
+          <wp:inline distT="0" distB="0" distL="0" distR="0" wp14:anchorId="3360C533" wp14:editId="2279FFEF">
+            <wp:extent cx="2908828" cy="2743200"/>
+            <wp:effectExtent l="0" t="0" r="6350" b="0"/>
+            <wp:docPr id="13" name="Рисунок 13"/>
             <wp:cNvGraphicFramePr>
               <a:graphicFrameLocks xmlns:a="http://schemas.openxmlformats.org/drawingml/2006/main" noChangeAspect="1"/>
             </wp:cNvGraphicFramePr>
@@ -1291,7 +1160,7 @@
                   <pic:spPr>
                     <a:xfrm>
                       <a:off x="0" y="0"/>
-                      <a:ext cx="3218469" cy="3057267"/>
+                      <a:ext cx="2925006" cy="2758457"/>
                     </a:xfrm>
                     <a:prstGeom prst="rect">
                       <a:avLst/>
@@ -1313,21 +1182,109 @@
           <w:lang w:val="uk-UA"/>
         </w:rPr>
       </w:pPr>
+      <w:proofErr w:type="spellStart"/>
       <w:r>
         <w:rPr>
           <w:rFonts w:ascii="Times New Roman" w:hAnsi="Times New Roman" w:cs="Times New Roman"/>
           <w:i/>
           <w:iCs/>
           <w:sz w:val="28"/>
-        </w:rPr>
-        <w:t>Мал.</w:t>
-      </w:r>
-      <w:r>
-        <w:rPr>
-          <w:rFonts w:ascii="Times New Roman" w:hAnsi="Times New Roman" w:cs="Times New Roman"/>
-          <w:sz w:val="28"/>
-        </w:rPr>
-        <w:t>5</w:t>
+          <w:lang w:val="uk-UA"/>
+        </w:rPr>
+        <w:t>Мал</w:t>
+      </w:r>
+      <w:proofErr w:type="spellEnd"/>
+      <w:r>
+        <w:rPr>
+          <w:rFonts w:ascii="Times New Roman" w:hAnsi="Times New Roman" w:cs="Times New Roman"/>
+          <w:i/>
+          <w:iCs/>
+          <w:sz w:val="28"/>
+          <w:lang w:val="uk-UA"/>
+        </w:rPr>
+        <w:t>.</w:t>
+      </w:r>
+      <w:r>
+        <w:rPr>
+          <w:rFonts w:ascii="Times New Roman" w:hAnsi="Times New Roman" w:cs="Times New Roman"/>
+          <w:sz w:val="28"/>
+          <w:lang w:val="en-US"/>
+        </w:rPr>
+        <w:t>4</w:t>
+      </w:r>
+      <w:r>
+        <w:rPr>
+          <w:rFonts w:ascii="Times New Roman" w:hAnsi="Times New Roman" w:cs="Times New Roman"/>
+          <w:sz w:val="28"/>
+          <w:lang w:val="uk-UA"/>
+        </w:rPr>
+        <w:t xml:space="preserve"> Налаштування </w:t>
+      </w:r>
+      <w:r>
+        <w:rPr>
+          <w:rFonts w:ascii="Times New Roman" w:hAnsi="Times New Roman" w:cs="Times New Roman"/>
+          <w:sz w:val="28"/>
+          <w:lang w:val="en-US"/>
+        </w:rPr>
+        <w:t>Uniform Random Number 2</w:t>
+      </w:r>
+      <w:r>
+        <w:rPr>
+          <w:rFonts w:ascii="Times New Roman" w:hAnsi="Times New Roman" w:cs="Times New Roman"/>
+          <w:sz w:val="28"/>
+          <w:lang w:val="uk-UA"/>
+        </w:rPr>
+        <w:t>.</w:t>
+      </w:r>
+    </w:p>
+    <w:p>
+      <w:pPr>
+        <w:jc w:val="both"/>
+        <w:rPr>
+          <w:rFonts w:ascii="Times New Roman" w:hAnsi="Times New Roman" w:cs="Times New Roman"/>
+          <w:sz w:val="28"/>
+          <w:lang w:val="uk-UA"/>
+        </w:rPr>
+      </w:pPr>
+      <w:r>
+        <w:rPr>
+          <w:rFonts w:ascii="Times New Roman" w:hAnsi="Times New Roman" w:cs="Times New Roman"/>
+          <w:sz w:val="28"/>
+          <w:lang w:val="en-US"/>
+        </w:rPr>
+        <w:tab/>
+      </w:r>
+      <w:r>
+        <w:rPr>
+          <w:rFonts w:ascii="Times New Roman" w:hAnsi="Times New Roman" w:cs="Times New Roman"/>
+          <w:sz w:val="28"/>
+          <w:lang w:val="uk-UA"/>
+        </w:rPr>
+        <w:t xml:space="preserve">У якості параметра </w:t>
+      </w:r>
+      <w:r>
+        <w:rPr>
+          <w:rFonts w:ascii="Times New Roman" w:hAnsi="Times New Roman" w:cs="Times New Roman"/>
+          <w:sz w:val="28"/>
+          <w:lang w:val="en-US"/>
+        </w:rPr>
+        <w:t>SEED</w:t>
+      </w:r>
+      <w:r>
+        <w:rPr>
+          <w:rFonts w:ascii="Times New Roman" w:hAnsi="Times New Roman" w:cs="Times New Roman"/>
+          <w:sz w:val="28"/>
+          <w:lang w:val="uk-UA"/>
+        </w:rPr>
+        <w:t xml:space="preserve"> для пер</w:t>
+      </w:r>
+      <w:r>
+        <w:rPr>
+          <w:rFonts w:ascii="Times New Roman" w:hAnsi="Times New Roman" w:cs="Times New Roman"/>
+          <w:sz w:val="28"/>
+          <w:lang w:val="uk-UA"/>
+        </w:rPr>
+        <w:t>шого блоку</w:t>
       </w:r>
       <w:r>
         <w:rPr>
@@ -1342,62 +1299,90 @@
           <w:sz w:val="28"/>
           <w:lang w:val="uk-UA"/>
         </w:rPr>
-        <w:t xml:space="preserve">Налаштування </w:t>
-      </w:r>
-      <w:r>
-        <w:rPr>
-          <w:rFonts w:ascii="Times New Roman" w:hAnsi="Times New Roman" w:cs="Times New Roman"/>
-          <w:sz w:val="28"/>
-          <w:lang w:val="en-US"/>
-        </w:rPr>
-        <w:t>Convert</w:t>
-      </w:r>
-      <w:r>
-        <w:rPr>
-          <w:rFonts w:ascii="Times New Roman" w:hAnsi="Times New Roman" w:cs="Times New Roman"/>
-          <w:sz w:val="28"/>
-        </w:rPr>
-        <w:t xml:space="preserve"> </w:t>
-      </w:r>
-      <w:r>
-        <w:rPr>
-          <w:rFonts w:ascii="Times New Roman" w:hAnsi="Times New Roman" w:cs="Times New Roman"/>
-          <w:sz w:val="28"/>
-          <w:lang w:val="uk-UA"/>
-        </w:rPr>
-        <w:t>у</w:t>
-      </w:r>
-      <w:r>
-        <w:rPr>
-          <w:rFonts w:ascii="Times New Roman" w:hAnsi="Times New Roman" w:cs="Times New Roman"/>
-          <w:sz w:val="28"/>
-          <w:lang w:val="uk-UA"/>
-        </w:rPr>
-        <w:t xml:space="preserve"> п</w:t>
-      </w:r>
-      <w:r>
-        <w:rPr>
-          <w:rFonts w:ascii="Times New Roman" w:hAnsi="Times New Roman" w:cs="Times New Roman"/>
-          <w:sz w:val="28"/>
-          <w:lang w:val="uk-UA"/>
-        </w:rPr>
-        <w:t>і</w:t>
-      </w:r>
-      <w:r>
-        <w:rPr>
-          <w:rFonts w:ascii="Times New Roman" w:hAnsi="Times New Roman" w:cs="Times New Roman"/>
-          <w:sz w:val="28"/>
-          <w:lang w:val="uk-UA"/>
-        </w:rPr>
-        <w:t>дсистемі</w:t>
-      </w:r>
-      <w:r>
-        <w:rPr>
-          <w:rFonts w:ascii="Times New Roman" w:hAnsi="Times New Roman" w:cs="Times New Roman"/>
-          <w:sz w:val="28"/>
-          <w:lang w:val="uk-UA"/>
-        </w:rPr>
-        <w:t>.</w:t>
+        <w:t>було використано номер варіанту</w:t>
+      </w:r>
+      <w:r>
+        <w:rPr>
+          <w:rFonts w:ascii="Times New Roman" w:hAnsi="Times New Roman" w:cs="Times New Roman"/>
+          <w:sz w:val="28"/>
+          <w:lang w:val="uk-UA"/>
+        </w:rPr>
+        <w:t>, тобто 20</w:t>
+      </w:r>
+      <w:r>
+        <w:rPr>
+          <w:rFonts w:ascii="Times New Roman" w:hAnsi="Times New Roman" w:cs="Times New Roman"/>
+          <w:sz w:val="28"/>
+          <w:lang w:val="uk-UA"/>
+        </w:rPr>
+        <w:t>. Дл</w:t>
+      </w:r>
+      <w:r>
+        <w:rPr>
+          <w:rFonts w:ascii="Times New Roman" w:hAnsi="Times New Roman" w:cs="Times New Roman"/>
+          <w:sz w:val="28"/>
+          <w:lang w:val="uk-UA"/>
+        </w:rPr>
+        <w:t xml:space="preserve">я другого ж використовуємо номер варіанту + 1, тобто 21. Маємо </w:t>
+      </w:r>
+      <w:proofErr w:type="spellStart"/>
+      <w:r>
+        <w:rPr>
+          <w:rFonts w:ascii="Times New Roman" w:hAnsi="Times New Roman" w:cs="Times New Roman"/>
+          <w:sz w:val="28"/>
+          <w:lang w:val="uk-UA"/>
+        </w:rPr>
+        <w:t>беззнакове</w:t>
+      </w:r>
+      <w:proofErr w:type="spellEnd"/>
+      <w:r>
+        <w:rPr>
+          <w:rFonts w:ascii="Times New Roman" w:hAnsi="Times New Roman" w:cs="Times New Roman"/>
+          <w:sz w:val="28"/>
+          <w:lang w:val="uk-UA"/>
+        </w:rPr>
+        <w:t xml:space="preserve"> число, тоді мінімальне значення не від</w:t>
+      </w:r>
+      <w:r>
+        <w:rPr>
+          <w:rFonts w:ascii="Times New Roman" w:hAnsi="Times New Roman" w:cs="Times New Roman"/>
+          <w:sz w:val="28"/>
+        </w:rPr>
+        <w:t>’</w:t>
+      </w:r>
+      <w:r>
+        <w:rPr>
+          <w:rFonts w:ascii="Times New Roman" w:hAnsi="Times New Roman" w:cs="Times New Roman"/>
+          <w:sz w:val="28"/>
+          <w:lang w:val="uk-UA"/>
+        </w:rPr>
+        <w:t>ємне, а просто дорівнює нулю. Максимальне значення дорівнює 2</w:t>
+      </w:r>
+      <w:r>
+        <w:rPr>
+          <w:rFonts w:ascii="Times New Roman" w:hAnsi="Times New Roman" w:cs="Times New Roman"/>
+          <w:sz w:val="28"/>
+          <w:vertAlign w:val="superscript"/>
+          <w:lang w:val="uk-UA"/>
+        </w:rPr>
+        <w:t>2</w:t>
+      </w:r>
+      <w:r>
+        <w:rPr>
+          <w:rFonts w:ascii="Times New Roman" w:hAnsi="Times New Roman" w:cs="Times New Roman"/>
+          <w:sz w:val="28"/>
+          <w:vertAlign w:val="superscript"/>
+          <w:lang w:val="uk-UA"/>
+        </w:rPr>
+        <w:t>0</w:t>
+      </w:r>
+      <w:r>
+        <w:rPr>
+          <w:rFonts w:ascii="Times New Roman" w:hAnsi="Times New Roman" w:cs="Times New Roman"/>
+          <w:sz w:val="28"/>
+          <w:lang w:val="uk-UA"/>
+        </w:rPr>
+        <w:t xml:space="preserve"> – 1.</w:t>
       </w:r>
     </w:p>
     <w:p>
@@ -1406,7 +1391,6 @@
         <w:rPr>
           <w:rFonts w:ascii="Times New Roman" w:hAnsi="Times New Roman" w:cs="Times New Roman"/>
           <w:sz w:val="28"/>
-          <w:lang w:val="uk-UA"/>
         </w:rPr>
       </w:pPr>
     </w:p>
@@ -1428,10 +1412,10 @@
         </w:rPr>
         <w:lastRenderedPageBreak/>
         <w:drawing>
-          <wp:inline distT="0" distB="0" distL="0" distR="0" wp14:anchorId="51D39963" wp14:editId="65E99355">
-            <wp:extent cx="3282149" cy="3558540"/>
-            <wp:effectExtent l="0" t="0" r="0" b="3810"/>
-            <wp:docPr id="10" name="Рисунок 10"/>
+          <wp:inline distT="0" distB="0" distL="0" distR="0" wp14:anchorId="3E62E996" wp14:editId="63CF3723">
+            <wp:extent cx="3215640" cy="3054580"/>
+            <wp:effectExtent l="0" t="0" r="3810" b="0"/>
+            <wp:docPr id="9" name="Рисунок 9"/>
             <wp:cNvGraphicFramePr>
               <a:graphicFrameLocks xmlns:a="http://schemas.openxmlformats.org/drawingml/2006/main" noChangeAspect="1"/>
             </wp:cNvGraphicFramePr>
@@ -1451,7 +1435,7 @@
                   <pic:spPr>
                     <a:xfrm>
                       <a:off x="0" y="0"/>
-                      <a:ext cx="3288929" cy="3565891"/>
+                      <a:ext cx="3218469" cy="3057267"/>
                     </a:xfrm>
                     <a:prstGeom prst="rect">
                       <a:avLst/>
@@ -1479,7 +1463,6 @@
           <w:i/>
           <w:iCs/>
           <w:sz w:val="28"/>
-          <w:lang w:val="uk-UA"/>
         </w:rPr>
         <w:t>Мал.</w:t>
       </w:r>
@@ -1487,9 +1470,46 @@
         <w:rPr>
           <w:rFonts w:ascii="Times New Roman" w:hAnsi="Times New Roman" w:cs="Times New Roman"/>
           <w:sz w:val="28"/>
-          <w:lang w:val="uk-UA"/>
-        </w:rPr>
-        <w:t>6 Налаштування блоку додавання</w:t>
+        </w:rPr>
+        <w:t>5</w:t>
+      </w:r>
+      <w:r>
+        <w:rPr>
+          <w:rFonts w:ascii="Times New Roman" w:hAnsi="Times New Roman" w:cs="Times New Roman"/>
+          <w:sz w:val="28"/>
+        </w:rPr>
+        <w:t xml:space="preserve"> </w:t>
+      </w:r>
+      <w:r>
+        <w:rPr>
+          <w:rFonts w:ascii="Times New Roman" w:hAnsi="Times New Roman" w:cs="Times New Roman"/>
+          <w:sz w:val="28"/>
+          <w:lang w:val="uk-UA"/>
+        </w:rPr>
+        <w:t xml:space="preserve">Налаштування </w:t>
+      </w:r>
+      <w:r>
+        <w:rPr>
+          <w:rFonts w:ascii="Times New Roman" w:hAnsi="Times New Roman" w:cs="Times New Roman"/>
+          <w:sz w:val="28"/>
+          <w:lang w:val="en-US"/>
+        </w:rPr>
+        <w:t>Convert</w:t>
+      </w:r>
+      <w:r>
+        <w:rPr>
+          <w:rFonts w:ascii="Times New Roman" w:hAnsi="Times New Roman" w:cs="Times New Roman"/>
+          <w:sz w:val="28"/>
+        </w:rPr>
+        <w:t xml:space="preserve"> </w:t>
+      </w:r>
+      <w:r>
+        <w:rPr>
+          <w:rFonts w:ascii="Times New Roman" w:hAnsi="Times New Roman" w:cs="Times New Roman"/>
+          <w:sz w:val="28"/>
+          <w:lang w:val="uk-UA"/>
+        </w:rPr>
+        <w:t>у підсистемі</w:t>
       </w:r>
       <w:r>
         <w:rPr>
@@ -1502,13 +1522,40 @@
     </w:p>
     <w:p>
       <w:pPr>
-        <w:jc w:val="center"/>
-        <w:rPr>
-          <w:rFonts w:ascii="Times New Roman" w:hAnsi="Times New Roman" w:cs="Times New Roman"/>
-          <w:sz w:val="28"/>
-          <w:lang w:val="uk-UA"/>
-        </w:rPr>
-      </w:pPr>
+        <w:jc w:val="both"/>
+        <w:rPr>
+          <w:rFonts w:ascii="Times New Roman" w:hAnsi="Times New Roman" w:cs="Times New Roman"/>
+          <w:sz w:val="28"/>
+          <w:lang w:val="uk-UA"/>
+        </w:rPr>
+      </w:pPr>
+      <w:r>
+        <w:rPr>
+          <w:rFonts w:ascii="Times New Roman" w:hAnsi="Times New Roman" w:cs="Times New Roman"/>
+          <w:sz w:val="28"/>
+          <w:lang w:val="uk-UA"/>
+        </w:rPr>
+        <w:tab/>
+        <w:t xml:space="preserve">Згідно з умовами було поставлено розрядність цілої частини рівною 3, а дробової рівною 13. Отже маємо налаштування: 0 - </w:t>
+      </w:r>
+      <w:proofErr w:type="spellStart"/>
+      <w:r>
+        <w:rPr>
+          <w:rFonts w:ascii="Times New Roman" w:hAnsi="Times New Roman" w:cs="Times New Roman"/>
+          <w:sz w:val="28"/>
+          <w:lang w:val="uk-UA"/>
+        </w:rPr>
+        <w:t>беззнакове</w:t>
+      </w:r>
+      <w:proofErr w:type="spellEnd"/>
+      <w:r>
+        <w:rPr>
+          <w:rFonts w:ascii="Times New Roman" w:hAnsi="Times New Roman" w:cs="Times New Roman"/>
+          <w:sz w:val="28"/>
+          <w:lang w:val="uk-UA"/>
+        </w:rPr>
+        <w:t>, 16 – загальна кількість розрядів, 13 – кількість розрядів відведена для дробової частини.</w:t>
+      </w:r>
     </w:p>
     <w:p>
       <w:pPr>
@@ -1527,10 +1574,10 @@
           <w:lang w:val="uk-UA"/>
         </w:rPr>
         <w:drawing>
-          <wp:inline distT="0" distB="0" distL="0" distR="0" wp14:anchorId="5CBE6923" wp14:editId="66702A1D">
-            <wp:extent cx="3239717" cy="2872740"/>
+          <wp:inline distT="0" distB="0" distL="0" distR="0" wp14:anchorId="51D39963" wp14:editId="65E99355">
+            <wp:extent cx="3282149" cy="3558540"/>
             <wp:effectExtent l="0" t="0" r="0" b="3810"/>
-            <wp:docPr id="11" name="Рисунок 11"/>
+            <wp:docPr id="10" name="Рисунок 10"/>
             <wp:cNvGraphicFramePr>
               <a:graphicFrameLocks xmlns:a="http://schemas.openxmlformats.org/drawingml/2006/main" noChangeAspect="1"/>
             </wp:cNvGraphicFramePr>
@@ -1550,7 +1597,7 @@
                   <pic:spPr>
                     <a:xfrm>
                       <a:off x="0" y="0"/>
-                      <a:ext cx="3249202" cy="2881150"/>
+                      <a:ext cx="3288929" cy="3565891"/>
                     </a:xfrm>
                     <a:prstGeom prst="rect">
                       <a:avLst/>
@@ -1565,7 +1612,6 @@
     </w:p>
     <w:p>
       <w:pPr>
-        <w:spacing w:after="160" w:line="259" w:lineRule="auto"/>
         <w:jc w:val="center"/>
         <w:rPr>
           <w:rFonts w:ascii="Times New Roman" w:hAnsi="Times New Roman" w:cs="Times New Roman"/>
@@ -1589,24 +1635,7 @@
           <w:sz w:val="28"/>
           <w:lang w:val="uk-UA"/>
         </w:rPr>
-        <w:t xml:space="preserve">7 Налаштування блоку </w:t>
-      </w:r>
-      <w:proofErr w:type="spellStart"/>
-      <w:r>
-        <w:rPr>
-          <w:rFonts w:ascii="Times New Roman" w:hAnsi="Times New Roman" w:cs="Times New Roman"/>
-          <w:sz w:val="28"/>
-          <w:lang w:val="en-US"/>
-        </w:rPr>
-        <w:t>Atan</w:t>
-      </w:r>
-      <w:proofErr w:type="spellEnd"/>
-      <w:r>
-        <w:rPr>
-          <w:rFonts w:ascii="Times New Roman" w:hAnsi="Times New Roman" w:cs="Times New Roman"/>
-          <w:sz w:val="28"/>
-        </w:rPr>
-        <w:t>2</w:t>
+        <w:t>6 Налаштування блоку додавання</w:t>
       </w:r>
       <w:r>
         <w:rPr>
@@ -1619,27 +1648,47 @@
     </w:p>
     <w:p>
       <w:pPr>
-        <w:spacing w:after="160" w:line="259" w:lineRule="auto"/>
-        <w:rPr>
-          <w:rFonts w:ascii="Times New Roman" w:hAnsi="Times New Roman" w:cs="Times New Roman"/>
-          <w:sz w:val="28"/>
-        </w:rPr>
-      </w:pPr>
-      <w:r>
-        <w:rPr>
-          <w:rFonts w:ascii="Times New Roman" w:hAnsi="Times New Roman" w:cs="Times New Roman"/>
-          <w:sz w:val="28"/>
-        </w:rPr>
-        <w:br w:type="page"/>
-      </w:r>
-    </w:p>
-    <w:p>
-      <w:pPr>
-        <w:jc w:val="center"/>
-        <w:rPr>
-          <w:rFonts w:ascii="Times New Roman" w:hAnsi="Times New Roman" w:cs="Times New Roman"/>
-          <w:sz w:val="28"/>
-          <w:lang w:val="en-US"/>
+        <w:ind w:firstLine="720"/>
+        <w:jc w:val="both"/>
+        <w:rPr>
+          <w:rFonts w:ascii="Times New Roman" w:hAnsi="Times New Roman" w:cs="Times New Roman"/>
+          <w:sz w:val="28"/>
+          <w:lang w:val="uk-UA"/>
+        </w:rPr>
+      </w:pPr>
+      <w:r>
+        <w:rPr>
+          <w:rFonts w:ascii="Times New Roman" w:hAnsi="Times New Roman" w:cs="Times New Roman"/>
+          <w:sz w:val="28"/>
+          <w:lang w:val="uk-UA"/>
+        </w:rPr>
+        <w:t xml:space="preserve">Оскільки до цього виконувалося множення, то з </w:t>
+      </w:r>
+      <w:r>
+        <w:rPr>
+          <w:rFonts w:ascii="Times New Roman" w:hAnsi="Times New Roman" w:cs="Times New Roman"/>
+          <w:sz w:val="28"/>
+          <w:lang w:val="uk-UA"/>
+        </w:rPr>
+        <w:t xml:space="preserve">32 розрядів на вхід суматора приходить у двічі більше – 64 розряди. Під час операції додавання ж, розрядність цілої частини збільшується на 1, а дробове залишається таким </w:t>
+      </w:r>
+      <w:r>
+        <w:rPr>
+          <w:rFonts w:ascii="Times New Roman" w:hAnsi="Times New Roman" w:cs="Times New Roman"/>
+          <w:sz w:val="28"/>
+          <w:lang w:val="uk-UA"/>
+        </w:rPr>
+        <w:lastRenderedPageBreak/>
+        <w:t>самим. Отже на виході маємо 0-безнакове, 65 – розрядів цілої частини і 24 розряди дробової.</w:t>
+      </w:r>
+    </w:p>
+    <w:p>
+      <w:pPr>
+        <w:jc w:val="center"/>
+        <w:rPr>
+          <w:rFonts w:ascii="Times New Roman" w:hAnsi="Times New Roman" w:cs="Times New Roman"/>
+          <w:sz w:val="28"/>
+          <w:lang w:val="uk-UA"/>
         </w:rPr>
       </w:pPr>
       <w:r>
@@ -1647,14 +1696,13 @@
           <w:rFonts w:ascii="Times New Roman" w:hAnsi="Times New Roman" w:cs="Times New Roman"/>
           <w:noProof/>
           <w:sz w:val="28"/>
-          <w:lang w:val="en-US"/>
-        </w:rPr>
-        <w:lastRenderedPageBreak/>
+          <w:lang w:val="uk-UA"/>
+        </w:rPr>
         <w:drawing>
-          <wp:inline distT="0" distB="0" distL="0" distR="0" wp14:anchorId="72D20D04" wp14:editId="0A198819">
-            <wp:extent cx="2250807" cy="2125980"/>
-            <wp:effectExtent l="0" t="0" r="0" b="7620"/>
-            <wp:docPr id="14" name="Рисунок 14"/>
+          <wp:inline distT="0" distB="0" distL="0" distR="0" wp14:anchorId="5CBE6923" wp14:editId="66702A1D">
+            <wp:extent cx="3239717" cy="2872740"/>
+            <wp:effectExtent l="0" t="0" r="0" b="3810"/>
+            <wp:docPr id="11" name="Рисунок 11"/>
             <wp:cNvGraphicFramePr>
               <a:graphicFrameLocks xmlns:a="http://schemas.openxmlformats.org/drawingml/2006/main" noChangeAspect="1"/>
             </wp:cNvGraphicFramePr>
@@ -1674,7 +1722,7 @@
                   <pic:spPr>
                     <a:xfrm>
                       <a:off x="0" y="0"/>
-                      <a:ext cx="2255746" cy="2130645"/>
+                      <a:ext cx="3249202" cy="2881150"/>
                     </a:xfrm>
                     <a:prstGeom prst="rect">
                       <a:avLst/>
@@ -1689,6 +1737,7 @@
     </w:p>
     <w:p>
       <w:pPr>
+        <w:spacing w:after="160" w:line="259" w:lineRule="auto"/>
         <w:jc w:val="center"/>
         <w:rPr>
           <w:rFonts w:ascii="Times New Roman" w:hAnsi="Times New Roman" w:cs="Times New Roman"/>
@@ -1712,30 +1761,24 @@
           <w:sz w:val="28"/>
           <w:lang w:val="uk-UA"/>
         </w:rPr>
-        <w:t xml:space="preserve">8 Налаштування </w:t>
-      </w:r>
-      <w:r>
-        <w:rPr>
-          <w:rFonts w:ascii="Times New Roman" w:hAnsi="Times New Roman" w:cs="Times New Roman"/>
-          <w:sz w:val="28"/>
-          <w:lang w:val="en-US"/>
-        </w:rPr>
-        <w:t>Convert</w:t>
-      </w:r>
-      <w:r>
-        <w:rPr>
-          <w:rFonts w:ascii="Times New Roman" w:hAnsi="Times New Roman" w:cs="Times New Roman"/>
-          <w:sz w:val="28"/>
-        </w:rPr>
-        <w:t xml:space="preserve"> </w:t>
-      </w:r>
-      <w:r>
-        <w:rPr>
-          <w:rFonts w:ascii="Times New Roman" w:hAnsi="Times New Roman" w:cs="Times New Roman"/>
-          <w:sz w:val="28"/>
-          <w:lang w:val="uk-UA"/>
-        </w:rPr>
-        <w:t>у загальній схемі</w:t>
+        <w:t xml:space="preserve">7 Налаштування блоку </w:t>
+      </w:r>
+      <w:proofErr w:type="spellStart"/>
+      <w:r>
+        <w:rPr>
+          <w:rFonts w:ascii="Times New Roman" w:hAnsi="Times New Roman" w:cs="Times New Roman"/>
+          <w:sz w:val="28"/>
+          <w:lang w:val="en-US"/>
+        </w:rPr>
+        <w:t>Atan</w:t>
+      </w:r>
+      <w:proofErr w:type="spellEnd"/>
+      <w:r>
+        <w:rPr>
+          <w:rFonts w:ascii="Times New Roman" w:hAnsi="Times New Roman" w:cs="Times New Roman"/>
+          <w:sz w:val="28"/>
+        </w:rPr>
+        <w:t>2</w:t>
       </w:r>
       <w:r>
         <w:rPr>
@@ -1748,35 +1791,25 @@
     </w:p>
     <w:p>
       <w:pPr>
-        <w:jc w:val="center"/>
-        <w:rPr>
-          <w:rFonts w:ascii="Times New Roman" w:hAnsi="Times New Roman" w:cs="Times New Roman"/>
-          <w:sz w:val="28"/>
-          <w:lang w:val="uk-UA"/>
-        </w:rPr>
-      </w:pPr>
-    </w:p>
-    <w:p>
-      <w:pPr>
-        <w:jc w:val="center"/>
-        <w:rPr>
-          <w:rFonts w:ascii="Times New Roman" w:hAnsi="Times New Roman" w:cs="Times New Roman"/>
-          <w:sz w:val="28"/>
-          <w:lang w:val="en-US"/>
-        </w:rPr>
-      </w:pPr>
-      <w:r>
-        <w:rPr>
-          <w:rFonts w:ascii="Times New Roman" w:hAnsi="Times New Roman" w:cs="Times New Roman"/>
-          <w:noProof/>
+        <w:spacing w:after="160" w:line="259" w:lineRule="auto"/>
+        <w:jc w:val="both"/>
+        <w:rPr>
+          <w:rFonts w:ascii="Times New Roman" w:hAnsi="Times New Roman" w:cs="Times New Roman"/>
+          <w:sz w:val="28"/>
+          <w:lang w:val="en-US"/>
+        </w:rPr>
+      </w:pPr>
+      <w:r>
+        <w:rPr>
+          <w:rFonts w:ascii="Times New Roman" w:hAnsi="Times New Roman" w:cs="Times New Roman"/>
           <w:sz w:val="28"/>
           <w:lang w:val="en-US"/>
         </w:rPr>
         <w:drawing>
-          <wp:inline distT="0" distB="0" distL="0" distR="0" wp14:anchorId="6013C824" wp14:editId="71F1E6C4">
-            <wp:extent cx="4366638" cy="3299746"/>
-            <wp:effectExtent l="0" t="0" r="0" b="0"/>
-            <wp:docPr id="15" name="Рисунок 15"/>
+          <wp:inline distT="0" distB="0" distL="0" distR="0" wp14:anchorId="39CA6C49" wp14:editId="25A8F9D9">
+            <wp:extent cx="5349704" cy="1935648"/>
+            <wp:effectExtent l="0" t="0" r="3810" b="7620"/>
+            <wp:docPr id="28" name="Рисунок 28"/>
             <wp:cNvGraphicFramePr>
               <a:graphicFrameLocks xmlns:a="http://schemas.openxmlformats.org/drawingml/2006/main" noChangeAspect="1"/>
             </wp:cNvGraphicFramePr>
@@ -1796,7 +1829,7 @@
                   <pic:spPr>
                     <a:xfrm>
                       <a:off x="0" y="0"/>
-                      <a:ext cx="4366638" cy="3299746"/>
+                      <a:ext cx="5349704" cy="1935648"/>
                     </a:xfrm>
                     <a:prstGeom prst="rect">
                       <a:avLst/>
@@ -1811,13 +1844,15 @@
     </w:p>
     <w:p>
       <w:pPr>
-        <w:jc w:val="center"/>
-        <w:rPr>
-          <w:rFonts w:ascii="Times New Roman" w:hAnsi="Times New Roman" w:cs="Times New Roman"/>
-          <w:sz w:val="28"/>
-          <w:lang w:val="uk-UA"/>
-        </w:rPr>
-      </w:pPr>
+        <w:spacing w:after="160" w:line="259" w:lineRule="auto"/>
+        <w:jc w:val="center"/>
+        <w:rPr>
+          <w:rFonts w:ascii="Times New Roman" w:hAnsi="Times New Roman" w:cs="Times New Roman"/>
+          <w:sz w:val="28"/>
+          <w:lang w:val="uk-UA"/>
+        </w:rPr>
+      </w:pPr>
+      <w:proofErr w:type="spellStart"/>
       <w:r>
         <w:rPr>
           <w:rFonts w:ascii="Times New Roman" w:hAnsi="Times New Roman" w:cs="Times New Roman"/>
@@ -1826,32 +1861,144 @@
           <w:sz w:val="28"/>
           <w:lang w:val="uk-UA"/>
         </w:rPr>
-        <w:t>Мал.</w:t>
-      </w:r>
-      <w:r>
-        <w:rPr>
-          <w:rFonts w:ascii="Times New Roman" w:hAnsi="Times New Roman" w:cs="Times New Roman"/>
-          <w:sz w:val="28"/>
-          <w:lang w:val="uk-UA"/>
-        </w:rPr>
-        <w:t>9 Налаштування типу константи</w:t>
-      </w:r>
-      <w:r>
-        <w:rPr>
-          <w:rFonts w:ascii="Times New Roman" w:hAnsi="Times New Roman" w:cs="Times New Roman"/>
+        <w:t>Мал</w:t>
+      </w:r>
+      <w:proofErr w:type="spellEnd"/>
+      <w:r>
+        <w:rPr>
+          <w:rFonts w:ascii="Times New Roman" w:hAnsi="Times New Roman" w:cs="Times New Roman"/>
+          <w:i/>
+          <w:iCs/>
           <w:sz w:val="28"/>
           <w:lang w:val="uk-UA"/>
         </w:rPr>
         <w:t>.</w:t>
       </w:r>
-    </w:p>
-    <w:p>
-      <w:pPr>
-        <w:jc w:val="center"/>
-        <w:rPr>
-          <w:rFonts w:ascii="Times New Roman" w:hAnsi="Times New Roman" w:cs="Times New Roman"/>
-          <w:sz w:val="28"/>
-          <w:szCs w:val="28"/>
+      <w:r>
+        <w:rPr>
+          <w:rFonts w:ascii="Times New Roman" w:hAnsi="Times New Roman" w:cs="Times New Roman"/>
+          <w:sz w:val="28"/>
+          <w:lang w:val="uk-UA"/>
+        </w:rPr>
+        <w:t xml:space="preserve"> 8 Додаткова конвертація для генерації </w:t>
+      </w:r>
+      <w:r>
+        <w:rPr>
+          <w:rFonts w:ascii="Times New Roman" w:hAnsi="Times New Roman" w:cs="Times New Roman"/>
+          <w:sz w:val="28"/>
+          <w:lang w:val="en-US"/>
+        </w:rPr>
+        <w:t>Verilog</w:t>
+      </w:r>
+      <w:r>
+        <w:rPr>
+          <w:rFonts w:ascii="Times New Roman" w:hAnsi="Times New Roman" w:cs="Times New Roman"/>
+          <w:sz w:val="28"/>
+        </w:rPr>
+        <w:t>-</w:t>
+      </w:r>
+      <w:r>
+        <w:rPr>
+          <w:rFonts w:ascii="Times New Roman" w:hAnsi="Times New Roman" w:cs="Times New Roman"/>
+          <w:sz w:val="28"/>
+          <w:lang w:val="uk-UA"/>
+        </w:rPr>
+        <w:t>коду.</w:t>
+      </w:r>
+    </w:p>
+    <w:p>
+      <w:pPr>
+        <w:spacing w:after="160" w:line="259" w:lineRule="auto"/>
+        <w:jc w:val="both"/>
+        <w:rPr>
+          <w:rFonts w:ascii="Times New Roman" w:hAnsi="Times New Roman" w:cs="Times New Roman"/>
+          <w:sz w:val="28"/>
+          <w:lang w:val="uk-UA"/>
+        </w:rPr>
+      </w:pPr>
+      <w:r>
+        <w:rPr>
+          <w:rFonts w:ascii="Times New Roman" w:hAnsi="Times New Roman" w:cs="Times New Roman"/>
+          <w:sz w:val="28"/>
+          <w:lang w:val="uk-UA"/>
+        </w:rPr>
+        <w:tab/>
+        <w:t xml:space="preserve">При генерації </w:t>
+      </w:r>
+      <w:r>
+        <w:rPr>
+          <w:rFonts w:ascii="Times New Roman" w:hAnsi="Times New Roman" w:cs="Times New Roman"/>
+          <w:sz w:val="28"/>
+          <w:lang w:val="en-US"/>
+        </w:rPr>
+        <w:t>Verilog</w:t>
+      </w:r>
+      <w:r>
+        <w:rPr>
+          <w:rFonts w:ascii="Times New Roman" w:hAnsi="Times New Roman" w:cs="Times New Roman"/>
+          <w:sz w:val="28"/>
+          <w:lang w:val="uk-UA"/>
+        </w:rPr>
+        <w:t xml:space="preserve">-коду виникала помилка, адже на вхід цього блоку мали приходити знакові числа, тому для цієї мети на вхід блоку </w:t>
+      </w:r>
+      <w:proofErr w:type="spellStart"/>
+      <w:r>
+        <w:rPr>
+          <w:rFonts w:ascii="Times New Roman" w:hAnsi="Times New Roman" w:cs="Times New Roman"/>
+          <w:sz w:val="28"/>
+          <w:lang w:val="en-US"/>
+        </w:rPr>
+        <w:t>Atan</w:t>
+      </w:r>
+      <w:proofErr w:type="spellEnd"/>
+      <w:r>
+        <w:rPr>
+          <w:rFonts w:ascii="Times New Roman" w:hAnsi="Times New Roman" w:cs="Times New Roman"/>
+          <w:sz w:val="28"/>
+        </w:rPr>
+        <w:t xml:space="preserve">2 </w:t>
+      </w:r>
+      <w:r>
+        <w:rPr>
+          <w:rFonts w:ascii="Times New Roman" w:hAnsi="Times New Roman" w:cs="Times New Roman"/>
+          <w:sz w:val="28"/>
+          <w:lang w:val="uk-UA"/>
+        </w:rPr>
+        <w:t>йдуть два конвертори</w:t>
+      </w:r>
+      <w:r>
+        <w:rPr>
+          <w:rFonts w:ascii="Times New Roman" w:hAnsi="Times New Roman" w:cs="Times New Roman"/>
+          <w:sz w:val="28"/>
+          <w:lang w:val="uk-UA"/>
+        </w:rPr>
+        <w:t>.</w:t>
+      </w:r>
+    </w:p>
+    <w:p>
+      <w:pPr>
+        <w:spacing w:after="160" w:line="259" w:lineRule="auto"/>
+        <w:jc w:val="center"/>
+        <w:rPr>
+          <w:rFonts w:ascii="Times New Roman" w:hAnsi="Times New Roman" w:cs="Times New Roman"/>
+          <w:sz w:val="28"/>
+        </w:rPr>
+      </w:pPr>
+      <w:r>
+        <w:rPr>
+          <w:rFonts w:ascii="Times New Roman" w:hAnsi="Times New Roman" w:cs="Times New Roman"/>
+          <w:sz w:val="28"/>
+        </w:rPr>
+        <w:br w:type="page"/>
+      </w:r>
+    </w:p>
+    <w:p>
+      <w:pPr>
+        <w:jc w:val="center"/>
+        <w:rPr>
+          <w:rFonts w:ascii="Times New Roman" w:hAnsi="Times New Roman" w:cs="Times New Roman"/>
+          <w:sz w:val="28"/>
+          <w:lang w:val="en-US"/>
         </w:rPr>
       </w:pPr>
       <w:r>
@@ -1859,14 +2006,14 @@
           <w:rFonts w:ascii="Times New Roman" w:hAnsi="Times New Roman" w:cs="Times New Roman"/>
           <w:noProof/>
           <w:sz w:val="28"/>
-          <w:szCs w:val="28"/>
+          <w:lang w:val="en-US"/>
         </w:rPr>
         <w:lastRenderedPageBreak/>
         <w:drawing>
-          <wp:inline distT="0" distB="0" distL="0" distR="0" wp14:anchorId="3E51375C" wp14:editId="4280DAAB">
-            <wp:extent cx="5940425" cy="4697095"/>
-            <wp:effectExtent l="0" t="0" r="3175" b="8255"/>
-            <wp:docPr id="1" name="Рисунок 1"/>
+          <wp:inline distT="0" distB="0" distL="0" distR="0" wp14:anchorId="72D20D04" wp14:editId="6B6A15A5">
+            <wp:extent cx="3637668" cy="3435928"/>
+            <wp:effectExtent l="0" t="0" r="1270" b="0"/>
+            <wp:docPr id="14" name="Рисунок 14"/>
             <wp:cNvGraphicFramePr>
               <a:graphicFrameLocks xmlns:a="http://schemas.openxmlformats.org/drawingml/2006/main" noChangeAspect="1"/>
             </wp:cNvGraphicFramePr>
@@ -1886,7 +2033,7 @@
                   <pic:spPr>
                     <a:xfrm>
                       <a:off x="0" y="0"/>
-                      <a:ext cx="5940425" cy="4697095"/>
+                      <a:ext cx="3677861" cy="3473892"/>
                     </a:xfrm>
                     <a:prstGeom prst="rect">
                       <a:avLst/>
@@ -1905,7 +2052,7 @@
         <w:rPr>
           <w:rFonts w:ascii="Times New Roman" w:hAnsi="Times New Roman" w:cs="Times New Roman"/>
           <w:sz w:val="28"/>
-          <w:szCs w:val="28"/>
+          <w:lang w:val="uk-UA"/>
         </w:rPr>
       </w:pPr>
       <w:r>
@@ -1914,25 +2061,69 @@
           <w:i/>
           <w:iCs/>
           <w:sz w:val="28"/>
-          <w:szCs w:val="28"/>
-          <w:lang w:val="uk-UA"/>
-        </w:rPr>
-        <w:t>Мал.10</w:t>
-      </w:r>
-      <w:r>
-        <w:rPr>
-          <w:rFonts w:ascii="Times New Roman" w:hAnsi="Times New Roman" w:cs="Times New Roman"/>
-          <w:sz w:val="28"/>
-          <w:szCs w:val="28"/>
-          <w:lang w:val="uk-UA"/>
-        </w:rPr>
-        <w:t xml:space="preserve"> Обираємо інструмент для симуляції</w:t>
-      </w:r>
-      <w:r>
-        <w:rPr>
-          <w:rFonts w:ascii="Times New Roman" w:hAnsi="Times New Roman" w:cs="Times New Roman"/>
-          <w:sz w:val="28"/>
-          <w:szCs w:val="28"/>
+          <w:lang w:val="uk-UA"/>
+        </w:rPr>
+        <w:t>Мал.</w:t>
+      </w:r>
+      <w:r>
+        <w:rPr>
+          <w:rFonts w:ascii="Times New Roman" w:hAnsi="Times New Roman" w:cs="Times New Roman"/>
+          <w:sz w:val="28"/>
+          <w:lang w:val="uk-UA"/>
+        </w:rPr>
+        <w:t>9</w:t>
+      </w:r>
+      <w:r>
+        <w:rPr>
+          <w:rFonts w:ascii="Times New Roman" w:hAnsi="Times New Roman" w:cs="Times New Roman"/>
+          <w:sz w:val="28"/>
+          <w:lang w:val="uk-UA"/>
+        </w:rPr>
+        <w:t xml:space="preserve"> Налаштування </w:t>
+      </w:r>
+      <w:r>
+        <w:rPr>
+          <w:rFonts w:ascii="Times New Roman" w:hAnsi="Times New Roman" w:cs="Times New Roman"/>
+          <w:sz w:val="28"/>
+          <w:lang w:val="en-US"/>
+        </w:rPr>
+        <w:t>c</w:t>
+      </w:r>
+      <w:r>
+        <w:rPr>
+          <w:rFonts w:ascii="Times New Roman" w:hAnsi="Times New Roman" w:cs="Times New Roman"/>
+          <w:sz w:val="28"/>
+          <w:lang w:val="en-US"/>
+        </w:rPr>
+        <w:t>onvert</w:t>
+      </w:r>
+      <w:r>
+        <w:rPr>
+          <w:rFonts w:ascii="Times New Roman" w:hAnsi="Times New Roman" w:cs="Times New Roman"/>
+          <w:sz w:val="28"/>
+          <w:lang w:val="en-US"/>
+        </w:rPr>
+        <w:t>or</w:t>
+      </w:r>
+      <w:r>
+        <w:rPr>
+          <w:rFonts w:ascii="Times New Roman" w:hAnsi="Times New Roman" w:cs="Times New Roman"/>
+          <w:sz w:val="28"/>
+        </w:rPr>
+        <w:t xml:space="preserve"> </w:t>
+      </w:r>
+      <w:r>
+        <w:rPr>
+          <w:rFonts w:ascii="Times New Roman" w:hAnsi="Times New Roman" w:cs="Times New Roman"/>
+          <w:sz w:val="28"/>
+          <w:lang w:val="uk-UA"/>
+        </w:rPr>
+        <w:t>у загальній схемі</w:t>
+      </w:r>
+      <w:r>
+        <w:rPr>
+          <w:rFonts w:ascii="Times New Roman" w:hAnsi="Times New Roman" w:cs="Times New Roman"/>
+          <w:sz w:val="28"/>
           <w:lang w:val="uk-UA"/>
         </w:rPr>
         <w:t>.</w:t>
@@ -1940,10 +2131,20 @@
     </w:p>
     <w:p>
       <w:pPr>
-        <w:rPr>
-          <w:rFonts w:ascii="Times New Roman" w:hAnsi="Times New Roman" w:cs="Times New Roman"/>
-          <w:sz w:val="28"/>
-          <w:szCs w:val="28"/>
+        <w:jc w:val="center"/>
+        <w:rPr>
+          <w:rFonts w:ascii="Times New Roman" w:hAnsi="Times New Roman" w:cs="Times New Roman"/>
+          <w:sz w:val="28"/>
+          <w:lang w:val="uk-UA"/>
+        </w:rPr>
+      </w:pPr>
+    </w:p>
+    <w:p>
+      <w:pPr>
+        <w:jc w:val="center"/>
+        <w:rPr>
+          <w:rFonts w:ascii="Times New Roman" w:hAnsi="Times New Roman" w:cs="Times New Roman"/>
+          <w:sz w:val="28"/>
           <w:lang w:val="en-US"/>
         </w:rPr>
       </w:pPr>
@@ -1952,14 +2153,13 @@
           <w:rFonts w:ascii="Times New Roman" w:hAnsi="Times New Roman" w:cs="Times New Roman"/>
           <w:noProof/>
           <w:sz w:val="28"/>
-          <w:szCs w:val="28"/>
           <w:lang w:val="en-US"/>
         </w:rPr>
         <w:drawing>
-          <wp:inline distT="0" distB="0" distL="0" distR="0" wp14:anchorId="0E038437" wp14:editId="6A8E7CD1">
-            <wp:extent cx="5940425" cy="3556000"/>
-            <wp:effectExtent l="0" t="0" r="3175" b="6350"/>
-            <wp:docPr id="6" name="Рисунок 6"/>
+          <wp:inline distT="0" distB="0" distL="0" distR="0" wp14:anchorId="6013C824" wp14:editId="71F1E6C4">
+            <wp:extent cx="4366638" cy="3299746"/>
+            <wp:effectExtent l="0" t="0" r="0" b="0"/>
+            <wp:docPr id="15" name="Рисунок 15"/>
             <wp:cNvGraphicFramePr>
               <a:graphicFrameLocks xmlns:a="http://schemas.openxmlformats.org/drawingml/2006/main" noChangeAspect="1"/>
             </wp:cNvGraphicFramePr>
@@ -1979,7 +2179,7 @@
                   <pic:spPr>
                     <a:xfrm>
                       <a:off x="0" y="0"/>
-                      <a:ext cx="5940425" cy="3556000"/>
+                      <a:ext cx="4366638" cy="3299746"/>
                     </a:xfrm>
                     <a:prstGeom prst="rect">
                       <a:avLst/>
@@ -1998,7 +2198,6 @@
         <w:rPr>
           <w:rFonts w:ascii="Times New Roman" w:hAnsi="Times New Roman" w:cs="Times New Roman"/>
           <w:sz w:val="28"/>
-          <w:szCs w:val="28"/>
           <w:lang w:val="uk-UA"/>
         </w:rPr>
       </w:pPr>
@@ -2008,7 +2207,6 @@
           <w:i/>
           <w:iCs/>
           <w:sz w:val="28"/>
-          <w:szCs w:val="28"/>
           <w:lang w:val="uk-UA"/>
         </w:rPr>
         <w:t>Мал.</w:t>
@@ -2017,92 +2215,141 @@
         <w:rPr>
           <w:rFonts w:ascii="Times New Roman" w:hAnsi="Times New Roman" w:cs="Times New Roman"/>
           <w:sz w:val="28"/>
-          <w:szCs w:val="28"/>
-          <w:lang w:val="uk-UA"/>
-        </w:rPr>
-        <w:t xml:space="preserve">11 </w:t>
-      </w:r>
-      <w:r>
-        <w:rPr>
-          <w:rFonts w:ascii="Times New Roman" w:hAnsi="Times New Roman" w:cs="Times New Roman"/>
-          <w:sz w:val="28"/>
-          <w:szCs w:val="28"/>
-          <w:lang w:val="uk-UA"/>
-        </w:rPr>
-        <w:t>Отриманий</w:t>
-      </w:r>
-      <w:r>
-        <w:rPr>
-          <w:rFonts w:ascii="Times New Roman" w:hAnsi="Times New Roman" w:cs="Times New Roman"/>
-          <w:sz w:val="28"/>
-          <w:szCs w:val="28"/>
-          <w:lang w:val="uk-UA"/>
-        </w:rPr>
-        <w:t xml:space="preserve"> результат.</w:t>
-      </w:r>
-    </w:p>
-    <w:p>
-      <w:pPr>
-        <w:jc w:val="center"/>
-        <w:rPr>
-          <w:rFonts w:ascii="Times New Roman" w:hAnsi="Times New Roman" w:cs="Times New Roman"/>
-          <w:sz w:val="28"/>
-          <w:szCs w:val="28"/>
-          <w:lang w:val="uk-UA"/>
-        </w:rPr>
-      </w:pPr>
-      <w:r>
-        <w:rPr>
-          <w:rFonts w:ascii="Times New Roman" w:hAnsi="Times New Roman" w:cs="Times New Roman"/>
-          <w:sz w:val="28"/>
-          <w:szCs w:val="28"/>
+          <w:lang w:val="uk-UA"/>
+        </w:rPr>
+        <w:t>10</w:t>
+      </w:r>
+      <w:r>
+        <w:rPr>
+          <w:rFonts w:ascii="Times New Roman" w:hAnsi="Times New Roman" w:cs="Times New Roman"/>
+          <w:sz w:val="28"/>
+          <w:lang w:val="uk-UA"/>
+        </w:rPr>
+        <w:t xml:space="preserve"> Налаштування типу константи</w:t>
+      </w:r>
+      <w:r>
+        <w:rPr>
+          <w:rFonts w:ascii="Times New Roman" w:hAnsi="Times New Roman" w:cs="Times New Roman"/>
+          <w:sz w:val="28"/>
+          <w:lang w:val="uk-UA"/>
+        </w:rPr>
+        <w:t>.</w:t>
+      </w:r>
+    </w:p>
+    <w:p>
+      <w:pPr>
+        <w:ind w:firstLine="720"/>
+        <w:rPr>
+          <w:rFonts w:ascii="Times New Roman" w:hAnsi="Times New Roman" w:cs="Times New Roman"/>
+          <w:sz w:val="28"/>
+          <w:lang w:val="uk-UA"/>
+        </w:rPr>
+      </w:pPr>
+      <w:r>
+        <w:rPr>
+          <w:rFonts w:ascii="Times New Roman" w:hAnsi="Times New Roman" w:cs="Times New Roman"/>
+          <w:sz w:val="28"/>
+          <w:lang w:val="uk-UA"/>
+        </w:rPr>
+        <w:t xml:space="preserve">Константа </w:t>
+      </w:r>
+      <w:r>
+        <w:rPr>
+          <w:rFonts w:ascii="Times New Roman" w:hAnsi="Times New Roman" w:cs="Times New Roman"/>
+          <w:sz w:val="28"/>
+          <w:lang w:val="uk-UA"/>
+        </w:rPr>
+        <w:t xml:space="preserve">на мал.10 завжди встановлюється у одиничку і є сигналом валідності даних на вході та виході. Адже зазвичай при передачі даних від джерела цифрових кодів до приймача цифрових кодів завжди йде такий </w:t>
+      </w:r>
+      <w:proofErr w:type="spellStart"/>
+      <w:r>
+        <w:rPr>
+          <w:rFonts w:ascii="Times New Roman" w:hAnsi="Times New Roman" w:cs="Times New Roman"/>
+          <w:sz w:val="28"/>
+          <w:lang w:val="uk-UA"/>
+        </w:rPr>
+        <w:t>однобітний</w:t>
+      </w:r>
+      <w:proofErr w:type="spellEnd"/>
+      <w:r>
+        <w:rPr>
+          <w:rFonts w:ascii="Times New Roman" w:hAnsi="Times New Roman" w:cs="Times New Roman"/>
+          <w:sz w:val="28"/>
+          <w:lang w:val="uk-UA"/>
+        </w:rPr>
+        <w:t xml:space="preserve"> сигнал, щоб коли дані передаються не по кожному наступному </w:t>
+      </w:r>
+      <w:r>
+        <w:rPr>
+          <w:rFonts w:ascii="Times New Roman" w:hAnsi="Times New Roman" w:cs="Times New Roman"/>
+          <w:sz w:val="28"/>
           <w:lang w:val="uk-UA"/>
         </w:rPr>
         <w:lastRenderedPageBreak/>
-        <w:t>Далі за допомогою конвертора перевіримо, чи вірний результат видає логічний аналіз:</w:t>
-      </w:r>
-    </w:p>
-    <w:p>
-      <w:pPr>
-        <w:rPr>
-          <w:rFonts w:ascii="Times New Roman" w:hAnsi="Times New Roman" w:cs="Times New Roman"/>
-          <w:sz w:val="28"/>
-          <w:szCs w:val="28"/>
-          <w:lang w:val="en-US"/>
-        </w:rPr>
-      </w:pPr>
-      <w:r>
-        <w:rPr>
-          <w:rFonts w:ascii="Times New Roman" w:hAnsi="Times New Roman" w:cs="Times New Roman"/>
-          <w:sz w:val="28"/>
-          <w:szCs w:val="28"/>
-          <w:lang w:val="en-US"/>
-        </w:rPr>
-        <w:t>Phase/Phase REF</w:t>
-      </w:r>
-    </w:p>
-    <w:p>
-      <w:pPr>
-        <w:spacing w:after="160" w:line="259" w:lineRule="auto"/>
-        <w:rPr>
-          <w:rFonts w:ascii="Times New Roman" w:hAnsi="Times New Roman" w:cs="Times New Roman"/>
-          <w:sz w:val="28"/>
-          <w:szCs w:val="28"/>
-          <w:lang w:val="uk-UA"/>
-        </w:rPr>
-      </w:pPr>
-      <w:r>
-        <w:rPr>
-          <w:rFonts w:ascii="Times New Roman" w:hAnsi="Times New Roman" w:cs="Times New Roman"/>
-          <w:noProof/>
-          <w:sz w:val="28"/>
-          <w:szCs w:val="28"/>
+        <w:t xml:space="preserve">такту, а раз у </w:t>
+      </w:r>
+      <w:r>
+        <w:rPr>
+          <w:rFonts w:ascii="Times New Roman" w:hAnsi="Times New Roman" w:cs="Times New Roman"/>
+          <w:sz w:val="28"/>
+          <w:lang w:val="en-US"/>
+        </w:rPr>
+        <w:t>N</w:t>
+      </w:r>
+      <w:r>
+        <w:rPr>
+          <w:rFonts w:ascii="Times New Roman" w:hAnsi="Times New Roman" w:cs="Times New Roman"/>
+          <w:sz w:val="28"/>
+        </w:rPr>
+        <w:t xml:space="preserve"> </w:t>
+      </w:r>
+      <w:r>
+        <w:rPr>
+          <w:rFonts w:ascii="Times New Roman" w:hAnsi="Times New Roman" w:cs="Times New Roman"/>
+          <w:sz w:val="28"/>
+          <w:lang w:val="uk-UA"/>
+        </w:rPr>
+        <w:t xml:space="preserve">тактів, щоби передавач міг вказати приймачу даних, що саме у цей момент часу дані </w:t>
+      </w:r>
+      <w:proofErr w:type="spellStart"/>
+      <w:r>
+        <w:rPr>
+          <w:rFonts w:ascii="Times New Roman" w:hAnsi="Times New Roman" w:cs="Times New Roman"/>
+          <w:sz w:val="28"/>
+          <w:lang w:val="uk-UA"/>
+        </w:rPr>
+        <w:t>валідні</w:t>
+      </w:r>
+      <w:proofErr w:type="spellEnd"/>
+      <w:r>
+        <w:rPr>
+          <w:rFonts w:ascii="Times New Roman" w:hAnsi="Times New Roman" w:cs="Times New Roman"/>
+          <w:sz w:val="28"/>
+          <w:lang w:val="uk-UA"/>
+        </w:rPr>
+        <w:t>.</w:t>
+      </w:r>
+    </w:p>
+    <w:p>
+      <w:pPr>
+        <w:ind w:firstLine="720"/>
+        <w:rPr>
+          <w:rFonts w:ascii="Times New Roman" w:hAnsi="Times New Roman" w:cs="Times New Roman"/>
+          <w:sz w:val="28"/>
+          <w:lang w:val="en-US"/>
+        </w:rPr>
+      </w:pPr>
+      <w:r>
+        <w:rPr>
+          <w:rFonts w:ascii="Times New Roman" w:hAnsi="Times New Roman" w:cs="Times New Roman"/>
+          <w:sz w:val="28"/>
+          <w:lang w:val="en-US"/>
         </w:rPr>
         <w:drawing>
-          <wp:inline distT="0" distB="0" distL="0" distR="0" wp14:anchorId="178BFABC" wp14:editId="701EAA94">
-            <wp:extent cx="2849880" cy="1107051"/>
-            <wp:effectExtent l="0" t="0" r="7620" b="0"/>
-            <wp:docPr id="2" name="Рисунок 2"/>
+          <wp:inline distT="0" distB="0" distL="0" distR="0" wp14:anchorId="3BFCB1D0" wp14:editId="4F75C02F">
+            <wp:extent cx="5940425" cy="2143760"/>
+            <wp:effectExtent l="0" t="0" r="3175" b="8890"/>
+            <wp:docPr id="35" name="Рисунок 35"/>
             <wp:cNvGraphicFramePr>
               <a:graphicFrameLocks xmlns:a="http://schemas.openxmlformats.org/drawingml/2006/main" noChangeAspect="1"/>
             </wp:cNvGraphicFramePr>
@@ -2122,7 +2369,7 @@
                   <pic:spPr>
                     <a:xfrm>
                       <a:off x="0" y="0"/>
-                      <a:ext cx="2876569" cy="1117418"/>
+                      <a:ext cx="5940425" cy="2143760"/>
                     </a:xfrm>
                     <a:prstGeom prst="rect">
                       <a:avLst/>
@@ -2137,26 +2384,89 @@
     </w:p>
     <w:p>
       <w:pPr>
-        <w:spacing w:after="160" w:line="259" w:lineRule="auto"/>
-        <w:rPr>
-          <w:rFonts w:ascii="Times New Roman" w:hAnsi="Times New Roman" w:cs="Times New Roman"/>
-          <w:sz w:val="28"/>
-          <w:szCs w:val="28"/>
-          <w:lang w:val="uk-UA"/>
-        </w:rPr>
-      </w:pPr>
-      <w:r>
-        <w:rPr>
-          <w:rFonts w:ascii="Times New Roman" w:hAnsi="Times New Roman" w:cs="Times New Roman"/>
-          <w:noProof/>
+        <w:jc w:val="center"/>
+        <w:rPr>
+          <w:rFonts w:ascii="Times New Roman" w:hAnsi="Times New Roman" w:cs="Times New Roman"/>
+          <w:sz w:val="28"/>
+          <w:szCs w:val="28"/>
+        </w:rPr>
+      </w:pPr>
+      <w:r>
+        <w:rPr>
+          <w:rFonts w:ascii="Times New Roman" w:hAnsi="Times New Roman" w:cs="Times New Roman"/>
+          <w:i/>
+          <w:iCs/>
+          <w:sz w:val="28"/>
+          <w:szCs w:val="28"/>
+          <w:lang w:val="uk-UA"/>
+        </w:rPr>
+        <w:t>Мал.</w:t>
+      </w:r>
+      <w:r>
+        <w:rPr>
+          <w:rFonts w:ascii="Times New Roman" w:hAnsi="Times New Roman" w:cs="Times New Roman"/>
+          <w:sz w:val="28"/>
+          <w:szCs w:val="28"/>
+          <w:lang w:val="uk-UA"/>
+        </w:rPr>
+        <w:t>1</w:t>
+      </w:r>
+      <w:r>
+        <w:rPr>
+          <w:rFonts w:ascii="Times New Roman" w:hAnsi="Times New Roman" w:cs="Times New Roman"/>
+          <w:sz w:val="28"/>
+          <w:szCs w:val="28"/>
+          <w:lang w:val="uk-UA"/>
+        </w:rPr>
+        <w:t>1</w:t>
+      </w:r>
+      <w:r>
+        <w:rPr>
+          <w:rFonts w:ascii="Times New Roman" w:hAnsi="Times New Roman" w:cs="Times New Roman"/>
+          <w:sz w:val="28"/>
+          <w:szCs w:val="28"/>
+          <w:lang w:val="uk-UA"/>
+        </w:rPr>
+        <w:t xml:space="preserve"> </w:t>
+      </w:r>
+      <w:r>
+        <w:rPr>
+          <w:rFonts w:ascii="Times New Roman" w:hAnsi="Times New Roman" w:cs="Times New Roman"/>
+          <w:sz w:val="28"/>
+          <w:szCs w:val="28"/>
+          <w:lang w:val="uk-UA"/>
+        </w:rPr>
+        <w:t>Налаштування параметрів</w:t>
+      </w:r>
+      <w:r>
+        <w:rPr>
+          <w:rFonts w:ascii="Times New Roman" w:hAnsi="Times New Roman" w:cs="Times New Roman"/>
+          <w:sz w:val="28"/>
+          <w:szCs w:val="28"/>
+          <w:lang w:val="uk-UA"/>
+        </w:rPr>
+        <w:t>.</w:t>
+      </w:r>
+    </w:p>
+    <w:p>
+      <w:pPr>
+        <w:rPr>
+          <w:rFonts w:ascii="Times New Roman" w:hAnsi="Times New Roman" w:cs="Times New Roman"/>
+          <w:sz w:val="28"/>
+          <w:szCs w:val="28"/>
+        </w:rPr>
+      </w:pPr>
+      <w:r>
+        <w:rPr>
+          <w:rFonts w:ascii="Times New Roman" w:hAnsi="Times New Roman" w:cs="Times New Roman"/>
           <w:sz w:val="28"/>
           <w:szCs w:val="28"/>
         </w:rPr>
         <w:drawing>
-          <wp:inline distT="0" distB="0" distL="0" distR="0" wp14:anchorId="44B54593" wp14:editId="1781BB92">
-            <wp:extent cx="5940425" cy="871855"/>
-            <wp:effectExtent l="0" t="0" r="3175" b="4445"/>
-            <wp:docPr id="3" name="Рисунок 3"/>
+          <wp:inline distT="0" distB="0" distL="0" distR="0" wp14:anchorId="77901D24" wp14:editId="48229549">
+            <wp:extent cx="5940425" cy="1154430"/>
+            <wp:effectExtent l="0" t="0" r="3175" b="7620"/>
+            <wp:docPr id="1" name="Рисунок 1"/>
             <wp:cNvGraphicFramePr>
               <a:graphicFrameLocks xmlns:a="http://schemas.openxmlformats.org/drawingml/2006/main" noChangeAspect="1"/>
             </wp:cNvGraphicFramePr>
@@ -2176,7 +2486,7 @@
                   <pic:spPr>
                     <a:xfrm>
                       <a:off x="0" y="0"/>
-                      <a:ext cx="5940425" cy="871855"/>
+                      <a:ext cx="5940425" cy="1154430"/>
                     </a:xfrm>
                     <a:prstGeom prst="rect">
                       <a:avLst/>
@@ -2191,46 +2501,280 @@
     </w:p>
     <w:p>
       <w:pPr>
-        <w:spacing w:after="160" w:line="259" w:lineRule="auto"/>
-        <w:rPr>
-          <w:rFonts w:ascii="Times New Roman" w:hAnsi="Times New Roman" w:cs="Times New Roman"/>
-          <w:sz w:val="28"/>
-          <w:szCs w:val="28"/>
-          <w:lang w:val="en-US"/>
-        </w:rPr>
-      </w:pPr>
-      <w:r>
-        <w:rPr>
-          <w:rFonts w:ascii="Times New Roman" w:hAnsi="Times New Roman" w:cs="Times New Roman"/>
-          <w:sz w:val="28"/>
-          <w:szCs w:val="28"/>
-          <w:lang w:val="en-US"/>
-        </w:rPr>
-        <w:t>Magnitude/Magnitude REF</w:t>
-      </w:r>
-    </w:p>
-    <w:p>
-      <w:pPr>
-        <w:spacing w:after="160" w:line="259" w:lineRule="auto"/>
-        <w:rPr>
-          <w:rFonts w:ascii="Times New Roman" w:hAnsi="Times New Roman" w:cs="Times New Roman"/>
-          <w:sz w:val="28"/>
-          <w:szCs w:val="28"/>
-          <w:lang w:val="uk-UA"/>
-        </w:rPr>
-      </w:pPr>
-      <w:r>
-        <w:rPr>
-          <w:rFonts w:ascii="Times New Roman" w:hAnsi="Times New Roman" w:cs="Times New Roman"/>
-          <w:noProof/>
-          <w:sz w:val="28"/>
-          <w:szCs w:val="28"/>
+        <w:jc w:val="center"/>
+        <w:rPr>
+          <w:rFonts w:ascii="Times New Roman" w:hAnsi="Times New Roman" w:cs="Times New Roman"/>
+          <w:sz w:val="28"/>
+          <w:szCs w:val="28"/>
+          <w:lang w:val="uk-UA"/>
+        </w:rPr>
+      </w:pPr>
+      <w:r>
+        <w:rPr>
+          <w:rFonts w:ascii="Times New Roman" w:hAnsi="Times New Roman" w:cs="Times New Roman"/>
+          <w:i/>
+          <w:iCs/>
+          <w:sz w:val="28"/>
+          <w:szCs w:val="28"/>
+          <w:lang w:val="uk-UA"/>
+        </w:rPr>
+        <w:t>Мал.</w:t>
+      </w:r>
+      <w:r>
+        <w:rPr>
+          <w:rFonts w:ascii="Times New Roman" w:hAnsi="Times New Roman" w:cs="Times New Roman"/>
+          <w:sz w:val="28"/>
+          <w:szCs w:val="28"/>
+          <w:lang w:val="uk-UA"/>
+        </w:rPr>
+        <w:t>1</w:t>
+      </w:r>
+      <w:r>
+        <w:rPr>
+          <w:rFonts w:ascii="Times New Roman" w:hAnsi="Times New Roman" w:cs="Times New Roman"/>
+          <w:sz w:val="28"/>
+          <w:szCs w:val="28"/>
+          <w:lang w:val="uk-UA"/>
+        </w:rPr>
+        <w:t>2</w:t>
+      </w:r>
+      <w:r>
+        <w:rPr>
+          <w:rFonts w:ascii="Times New Roman" w:hAnsi="Times New Roman" w:cs="Times New Roman"/>
+          <w:sz w:val="28"/>
+          <w:szCs w:val="28"/>
+          <w:lang w:val="uk-UA"/>
+        </w:rPr>
+        <w:t xml:space="preserve"> </w:t>
+      </w:r>
+      <w:r>
+        <w:rPr>
+          <w:rFonts w:ascii="Times New Roman" w:hAnsi="Times New Roman" w:cs="Times New Roman"/>
+          <w:sz w:val="28"/>
+          <w:szCs w:val="28"/>
+          <w:lang w:val="uk-UA"/>
+        </w:rPr>
+        <w:t>Отриманий</w:t>
+      </w:r>
+      <w:r>
+        <w:rPr>
+          <w:rFonts w:ascii="Times New Roman" w:hAnsi="Times New Roman" w:cs="Times New Roman"/>
+          <w:sz w:val="28"/>
+          <w:szCs w:val="28"/>
+          <w:lang w:val="uk-UA"/>
+        </w:rPr>
+        <w:t xml:space="preserve"> результат.</w:t>
+      </w:r>
+    </w:p>
+    <w:p>
+      <w:pPr>
+        <w:ind w:firstLine="720"/>
+        <w:jc w:val="both"/>
+        <w:rPr>
+          <w:rFonts w:ascii="Times New Roman" w:hAnsi="Times New Roman" w:cs="Times New Roman"/>
+          <w:sz w:val="28"/>
+          <w:szCs w:val="28"/>
+          <w:lang w:val="uk-UA"/>
+        </w:rPr>
+      </w:pPr>
+      <w:r>
+        <w:rPr>
+          <w:rFonts w:ascii="Times New Roman" w:hAnsi="Times New Roman" w:cs="Times New Roman"/>
+          <w:sz w:val="28"/>
+          <w:szCs w:val="28"/>
+          <w:lang w:val="uk-UA"/>
+        </w:rPr>
+        <w:t>Як бачимо, результати модуля, розрахованого за допомогою підсистеми (</w:t>
+      </w:r>
+      <w:r>
+        <w:rPr>
+          <w:rFonts w:ascii="Times New Roman" w:hAnsi="Times New Roman" w:cs="Times New Roman"/>
+          <w:sz w:val="28"/>
+          <w:szCs w:val="28"/>
+          <w:lang w:val="en-US"/>
+        </w:rPr>
+        <w:t>Magnitude</w:t>
+      </w:r>
+      <w:r>
+        <w:rPr>
+          <w:rFonts w:ascii="Times New Roman" w:hAnsi="Times New Roman" w:cs="Times New Roman"/>
+          <w:sz w:val="28"/>
+          <w:szCs w:val="28"/>
+          <w:lang w:val="uk-UA"/>
+        </w:rPr>
+        <w:t>), співпадають з еталонними значеннями (</w:t>
+      </w:r>
+      <w:r>
+        <w:rPr>
+          <w:rFonts w:ascii="Times New Roman" w:hAnsi="Times New Roman" w:cs="Times New Roman"/>
+          <w:sz w:val="28"/>
+          <w:szCs w:val="28"/>
+          <w:lang w:val="en-US"/>
+        </w:rPr>
+        <w:t>Magnitude</w:t>
+      </w:r>
+      <w:r>
+        <w:rPr>
+          <w:rFonts w:ascii="Times New Roman" w:hAnsi="Times New Roman" w:cs="Times New Roman"/>
+          <w:sz w:val="28"/>
+          <w:szCs w:val="28"/>
+          <w:lang w:val="uk-UA"/>
+        </w:rPr>
+        <w:t xml:space="preserve"> </w:t>
+      </w:r>
+      <w:r>
+        <w:rPr>
+          <w:rFonts w:ascii="Times New Roman" w:hAnsi="Times New Roman" w:cs="Times New Roman"/>
+          <w:sz w:val="28"/>
+          <w:szCs w:val="28"/>
+          <w:lang w:val="en-US"/>
+        </w:rPr>
+        <w:t>REF</w:t>
+      </w:r>
+      <w:r>
+        <w:rPr>
+          <w:rFonts w:ascii="Times New Roman" w:hAnsi="Times New Roman" w:cs="Times New Roman"/>
+          <w:sz w:val="28"/>
+          <w:szCs w:val="28"/>
+          <w:lang w:val="uk-UA"/>
+        </w:rPr>
+        <w:t xml:space="preserve">) </w:t>
+      </w:r>
+      <w:r>
+        <w:rPr>
+          <w:rFonts w:ascii="Times New Roman" w:hAnsi="Times New Roman" w:cs="Times New Roman"/>
+          <w:sz w:val="28"/>
+          <w:szCs w:val="28"/>
+          <w:lang w:val="uk-UA"/>
+        </w:rPr>
+        <w:t xml:space="preserve">з </w:t>
+      </w:r>
+      <w:r>
+        <w:rPr>
+          <w:rFonts w:ascii="Times New Roman" w:hAnsi="Times New Roman" w:cs="Times New Roman"/>
+          <w:sz w:val="28"/>
+          <w:szCs w:val="28"/>
+          <w:lang w:val="uk-UA"/>
+        </w:rPr>
+        <w:t>невеликими відмінностями у тисячних, що є досить непоганим результатом.</w:t>
+      </w:r>
+    </w:p>
+    <w:p>
+      <w:pPr>
+        <w:ind w:firstLine="720"/>
+        <w:jc w:val="center"/>
+        <w:rPr>
+          <w:rFonts w:ascii="Times New Roman" w:hAnsi="Times New Roman" w:cs="Times New Roman"/>
+          <w:i/>
+          <w:iCs/>
+          <w:sz w:val="28"/>
+          <w:szCs w:val="28"/>
+          <w:lang w:val="uk-UA"/>
+        </w:rPr>
+      </w:pPr>
+      <w:r>
+        <w:rPr>
+          <w:rFonts w:ascii="Times New Roman" w:hAnsi="Times New Roman" w:cs="Times New Roman"/>
+          <w:i/>
+          <w:iCs/>
+          <w:sz w:val="28"/>
+          <w:szCs w:val="28"/>
+          <w:lang w:val="uk-UA"/>
+        </w:rPr>
+        <w:t xml:space="preserve">Далі згенеруємо </w:t>
+      </w:r>
+      <w:r>
+        <w:rPr>
+          <w:rFonts w:ascii="Times New Roman" w:hAnsi="Times New Roman" w:cs="Times New Roman"/>
+          <w:i/>
+          <w:iCs/>
+          <w:sz w:val="28"/>
+          <w:szCs w:val="28"/>
+          <w:lang w:val="en-US"/>
+        </w:rPr>
+        <w:t>Verilog</w:t>
+      </w:r>
+      <w:r>
+        <w:rPr>
+          <w:rFonts w:ascii="Times New Roman" w:hAnsi="Times New Roman" w:cs="Times New Roman"/>
+          <w:i/>
+          <w:iCs/>
+          <w:sz w:val="28"/>
+          <w:szCs w:val="28"/>
+          <w:lang w:val="uk-UA"/>
+        </w:rPr>
+        <w:t xml:space="preserve">-код та </w:t>
+      </w:r>
+      <w:proofErr w:type="spellStart"/>
+      <w:r>
+        <w:rPr>
+          <w:rFonts w:ascii="Times New Roman" w:hAnsi="Times New Roman" w:cs="Times New Roman"/>
+          <w:i/>
+          <w:iCs/>
+          <w:sz w:val="28"/>
+          <w:szCs w:val="28"/>
+          <w:lang w:val="uk-UA"/>
+        </w:rPr>
+        <w:t>тестбенч</w:t>
+      </w:r>
+      <w:proofErr w:type="spellEnd"/>
+      <w:r>
+        <w:rPr>
+          <w:rFonts w:ascii="Times New Roman" w:hAnsi="Times New Roman" w:cs="Times New Roman"/>
+          <w:i/>
+          <w:iCs/>
+          <w:sz w:val="28"/>
+          <w:szCs w:val="28"/>
+          <w:lang w:val="uk-UA"/>
+        </w:rPr>
+        <w:t xml:space="preserve"> для нього і завантажимо у </w:t>
+      </w:r>
+      <w:r>
+        <w:rPr>
+          <w:rFonts w:ascii="Times New Roman" w:hAnsi="Times New Roman" w:cs="Times New Roman"/>
+          <w:i/>
+          <w:iCs/>
+          <w:sz w:val="28"/>
+          <w:szCs w:val="28"/>
+          <w:lang w:val="en-US"/>
+        </w:rPr>
+        <w:t>Quartus</w:t>
+      </w:r>
+      <w:r>
+        <w:rPr>
+          <w:rFonts w:ascii="Times New Roman" w:hAnsi="Times New Roman" w:cs="Times New Roman"/>
+          <w:i/>
+          <w:iCs/>
+          <w:sz w:val="28"/>
+          <w:szCs w:val="28"/>
+          <w:lang w:val="uk-UA"/>
+        </w:rPr>
+        <w:t>.</w:t>
+      </w:r>
+    </w:p>
+    <w:p>
+      <w:pPr>
+        <w:ind w:firstLine="720"/>
+        <w:jc w:val="both"/>
+        <w:rPr>
+          <w:rFonts w:ascii="Times New Roman" w:hAnsi="Times New Roman" w:cs="Times New Roman"/>
+          <w:sz w:val="28"/>
+          <w:szCs w:val="28"/>
+          <w:lang w:val="uk-UA"/>
+        </w:rPr>
+      </w:pPr>
+      <w:r>
+        <w:rPr>
+          <w:rFonts w:ascii="Times New Roman" w:hAnsi="Times New Roman" w:cs="Times New Roman"/>
+          <w:sz w:val="28"/>
+          <w:szCs w:val="28"/>
+          <w:lang w:val="uk-UA"/>
         </w:rPr>
         <w:drawing>
-          <wp:inline distT="0" distB="0" distL="0" distR="0" wp14:anchorId="0790A74A" wp14:editId="551C7F0D">
-            <wp:extent cx="2870200" cy="1179068"/>
-            <wp:effectExtent l="0" t="0" r="6350" b="2540"/>
-            <wp:docPr id="4" name="Рисунок 4"/>
+          <wp:inline distT="0" distB="0" distL="0" distR="0" wp14:anchorId="32B145D2" wp14:editId="0C18762E">
+            <wp:extent cx="5306290" cy="2458875"/>
+            <wp:effectExtent l="0" t="0" r="8890" b="0"/>
+            <wp:docPr id="31" name="Рисунок 31"/>
             <wp:cNvGraphicFramePr>
               <a:graphicFrameLocks xmlns:a="http://schemas.openxmlformats.org/drawingml/2006/main" noChangeAspect="1"/>
             </wp:cNvGraphicFramePr>
@@ -2250,7 +2794,7 @@
                   <pic:spPr>
                     <a:xfrm>
                       <a:off x="0" y="0"/>
-                      <a:ext cx="2884766" cy="1185052"/>
+                      <a:ext cx="5349093" cy="2478709"/>
                     </a:xfrm>
                     <a:prstGeom prst="rect">
                       <a:avLst/>
@@ -2265,26 +2809,72 @@
     </w:p>
     <w:p>
       <w:pPr>
-        <w:spacing w:after="160" w:line="259" w:lineRule="auto"/>
-        <w:rPr>
-          <w:rFonts w:ascii="Times New Roman" w:hAnsi="Times New Roman" w:cs="Times New Roman"/>
-          <w:sz w:val="28"/>
-          <w:szCs w:val="28"/>
-          <w:lang w:val="uk-UA"/>
-        </w:rPr>
-      </w:pPr>
-      <w:r>
-        <w:rPr>
-          <w:rFonts w:ascii="Times New Roman" w:hAnsi="Times New Roman" w:cs="Times New Roman"/>
-          <w:noProof/>
-          <w:sz w:val="28"/>
-          <w:szCs w:val="28"/>
-        </w:rPr>
+        <w:ind w:firstLine="720"/>
+        <w:jc w:val="center"/>
+        <w:rPr>
+          <w:rFonts w:ascii="Times New Roman" w:hAnsi="Times New Roman" w:cs="Times New Roman"/>
+          <w:sz w:val="28"/>
+          <w:szCs w:val="28"/>
+          <w:lang w:val="uk-UA"/>
+        </w:rPr>
+      </w:pPr>
+      <w:proofErr w:type="spellStart"/>
+      <w:r>
+        <w:rPr>
+          <w:rFonts w:ascii="Times New Roman" w:hAnsi="Times New Roman" w:cs="Times New Roman"/>
+          <w:i/>
+          <w:iCs/>
+          <w:sz w:val="28"/>
+          <w:szCs w:val="28"/>
+          <w:lang w:val="uk-UA"/>
+        </w:rPr>
+        <w:t>Мал</w:t>
+      </w:r>
+      <w:proofErr w:type="spellEnd"/>
+      <w:r>
+        <w:rPr>
+          <w:rFonts w:ascii="Times New Roman" w:hAnsi="Times New Roman" w:cs="Times New Roman"/>
+          <w:i/>
+          <w:iCs/>
+          <w:sz w:val="28"/>
+          <w:szCs w:val="28"/>
+          <w:lang w:val="uk-UA"/>
+        </w:rPr>
+        <w:t>.</w:t>
+      </w:r>
+      <w:r>
+        <w:rPr>
+          <w:rFonts w:ascii="Times New Roman" w:hAnsi="Times New Roman" w:cs="Times New Roman"/>
+          <w:sz w:val="28"/>
+          <w:szCs w:val="28"/>
+          <w:lang w:val="uk-UA"/>
+        </w:rPr>
+        <w:t xml:space="preserve"> 13 Позитивний результат компіляції</w:t>
+      </w:r>
+    </w:p>
+    <w:p>
+      <w:pPr>
+        <w:jc w:val="both"/>
+        <w:rPr>
+          <w:rFonts w:ascii="Times New Roman" w:hAnsi="Times New Roman" w:cs="Times New Roman"/>
+          <w:sz w:val="28"/>
+          <w:szCs w:val="28"/>
+          <w:lang w:val="uk-UA"/>
+        </w:rPr>
+      </w:pPr>
+      <w:r>
+        <w:rPr>
+          <w:rFonts w:ascii="Times New Roman" w:hAnsi="Times New Roman" w:cs="Times New Roman"/>
+          <w:sz w:val="28"/>
+          <w:szCs w:val="28"/>
+          <w:lang w:val="uk-UA"/>
+        </w:rPr>
+        <w:lastRenderedPageBreak/>
         <w:drawing>
-          <wp:inline distT="0" distB="0" distL="0" distR="0" wp14:anchorId="60A8D74E" wp14:editId="36FA7435">
-            <wp:extent cx="5940425" cy="774700"/>
-            <wp:effectExtent l="0" t="0" r="3175" b="6350"/>
-            <wp:docPr id="5" name="Рисунок 5"/>
+          <wp:inline distT="0" distB="0" distL="0" distR="0" wp14:anchorId="4BFF2032" wp14:editId="08A87F0A">
+            <wp:extent cx="5940425" cy="1696085"/>
+            <wp:effectExtent l="0" t="0" r="3175" b="0"/>
+            <wp:docPr id="32" name="Рисунок 32"/>
             <wp:cNvGraphicFramePr>
               <a:graphicFrameLocks xmlns:a="http://schemas.openxmlformats.org/drawingml/2006/main" noChangeAspect="1"/>
             </wp:cNvGraphicFramePr>
@@ -2304,7 +2894,7 @@
                   <pic:spPr>
                     <a:xfrm>
                       <a:off x="0" y="0"/>
-                      <a:ext cx="5940425" cy="774700"/>
+                      <a:ext cx="5940425" cy="1696085"/>
                     </a:xfrm>
                     <a:prstGeom prst="rect">
                       <a:avLst/>
@@ -2316,50 +2906,75 @@
           </wp:inline>
         </w:drawing>
       </w:r>
-      <w:r>
-        <w:rPr>
-          <w:rFonts w:ascii="Times New Roman" w:hAnsi="Times New Roman" w:cs="Times New Roman"/>
-          <w:sz w:val="28"/>
-          <w:szCs w:val="28"/>
-          <w:lang w:val="uk-UA"/>
-        </w:rPr>
-        <w:br w:type="page"/>
-      </w:r>
-    </w:p>
-    <w:p>
-      <w:pPr>
-        <w:jc w:val="center"/>
-        <w:rPr>
-          <w:rFonts w:ascii="Times New Roman" w:hAnsi="Times New Roman" w:cs="Times New Roman"/>
-          <w:sz w:val="28"/>
-          <w:szCs w:val="28"/>
-          <w:lang w:val="uk-UA"/>
-        </w:rPr>
-      </w:pPr>
-    </w:p>
-    <w:p>
-      <w:pPr>
-        <w:spacing w:after="160" w:line="259" w:lineRule="auto"/>
-        <w:rPr>
-          <w:rFonts w:ascii="Times New Roman" w:hAnsi="Times New Roman" w:cs="Times New Roman"/>
-          <w:sz w:val="28"/>
-          <w:szCs w:val="28"/>
-          <w:lang w:val="uk-UA"/>
-        </w:rPr>
-      </w:pPr>
-      <w:r>
-        <w:rPr>
-          <w:rFonts w:ascii="Times New Roman" w:hAnsi="Times New Roman" w:cs="Times New Roman"/>
-          <w:noProof/>
+    </w:p>
+    <w:p>
+      <w:pPr>
+        <w:ind w:firstLine="720"/>
+        <w:jc w:val="both"/>
+        <w:rPr>
+          <w:rFonts w:ascii="Times New Roman" w:hAnsi="Times New Roman" w:cs="Times New Roman"/>
+          <w:sz w:val="28"/>
+          <w:szCs w:val="28"/>
+          <w:lang w:val="uk-UA"/>
+        </w:rPr>
+      </w:pPr>
+      <w:proofErr w:type="spellStart"/>
+      <w:r>
+        <w:rPr>
+          <w:rFonts w:ascii="Times New Roman" w:hAnsi="Times New Roman" w:cs="Times New Roman"/>
+          <w:i/>
+          <w:iCs/>
+          <w:sz w:val="28"/>
+          <w:szCs w:val="28"/>
+          <w:lang w:val="uk-UA"/>
+        </w:rPr>
+        <w:t>Мал</w:t>
+      </w:r>
+      <w:proofErr w:type="spellEnd"/>
+      <w:r>
+        <w:rPr>
+          <w:rFonts w:ascii="Times New Roman" w:hAnsi="Times New Roman" w:cs="Times New Roman"/>
+          <w:i/>
+          <w:iCs/>
+          <w:sz w:val="28"/>
+          <w:szCs w:val="28"/>
+          <w:lang w:val="uk-UA"/>
+        </w:rPr>
+        <w:t>.</w:t>
+      </w:r>
+      <w:r>
+        <w:rPr>
+          <w:rFonts w:ascii="Times New Roman" w:hAnsi="Times New Roman" w:cs="Times New Roman"/>
+          <w:sz w:val="28"/>
+          <w:szCs w:val="28"/>
+          <w:lang w:val="uk-UA"/>
+        </w:rPr>
+        <w:t xml:space="preserve"> 14 Максимальна частота при симуляції</w:t>
+      </w:r>
+    </w:p>
+    <w:p>
+      <w:pPr>
+        <w:ind w:firstLine="720"/>
+        <w:jc w:val="both"/>
+        <w:rPr>
+          <w:rFonts w:ascii="Times New Roman" w:hAnsi="Times New Roman" w:cs="Times New Roman"/>
+          <w:sz w:val="28"/>
+          <w:szCs w:val="28"/>
+          <w:lang w:val="uk-UA"/>
+        </w:rPr>
+      </w:pPr>
+      <w:r>
+        <w:rPr>
+          <w:rFonts w:ascii="Times New Roman" w:hAnsi="Times New Roman" w:cs="Times New Roman"/>
           <w:sz w:val="28"/>
           <w:szCs w:val="28"/>
           <w:lang w:val="uk-UA"/>
         </w:rPr>
         <w:drawing>
-          <wp:inline distT="0" distB="0" distL="0" distR="0" wp14:anchorId="26831E31" wp14:editId="4498EBAF">
-            <wp:extent cx="5940425" cy="2575560"/>
+          <wp:inline distT="0" distB="0" distL="0" distR="0" wp14:anchorId="73D13EFA" wp14:editId="02D985C4">
+            <wp:extent cx="5940425" cy="579755"/>
             <wp:effectExtent l="0" t="0" r="3175" b="0"/>
-            <wp:docPr id="16" name="Рисунок 16"/>
+            <wp:docPr id="33" name="Рисунок 33"/>
             <wp:cNvGraphicFramePr>
               <a:graphicFrameLocks xmlns:a="http://schemas.openxmlformats.org/drawingml/2006/main" noChangeAspect="1"/>
             </wp:cNvGraphicFramePr>
@@ -2379,7 +2994,7 @@
                   <pic:spPr>
                     <a:xfrm>
                       <a:off x="0" y="0"/>
-                      <a:ext cx="5940425" cy="2575560"/>
+                      <a:ext cx="5940425" cy="579755"/>
                     </a:xfrm>
                     <a:prstGeom prst="rect">
                       <a:avLst/>
@@ -2394,165 +3009,85 @@
     </w:p>
     <w:p>
       <w:pPr>
-        <w:spacing w:after="160" w:line="259" w:lineRule="auto"/>
-        <w:jc w:val="center"/>
-        <w:rPr>
-          <w:rFonts w:ascii="Times New Roman" w:hAnsi="Times New Roman" w:cs="Times New Roman"/>
-          <w:sz w:val="28"/>
-          <w:lang w:val="uk-UA"/>
-        </w:rPr>
-      </w:pPr>
+        <w:ind w:firstLine="720"/>
+        <w:jc w:val="center"/>
+        <w:rPr>
+          <w:rFonts w:ascii="Times New Roman" w:hAnsi="Times New Roman" w:cs="Times New Roman"/>
+          <w:sz w:val="28"/>
+          <w:szCs w:val="28"/>
+          <w:lang w:val="uk-UA"/>
+        </w:rPr>
+      </w:pPr>
+      <w:proofErr w:type="spellStart"/>
       <w:r>
         <w:rPr>
           <w:rFonts w:ascii="Times New Roman" w:hAnsi="Times New Roman" w:cs="Times New Roman"/>
           <w:i/>
           <w:iCs/>
           <w:sz w:val="28"/>
-          <w:lang w:val="uk-UA"/>
-        </w:rPr>
-        <w:t>Мал.</w:t>
-      </w:r>
-      <w:r>
-        <w:rPr>
-          <w:rFonts w:ascii="Times New Roman" w:hAnsi="Times New Roman" w:cs="Times New Roman"/>
-          <w:sz w:val="28"/>
-          <w:lang w:val="uk-UA"/>
-        </w:rPr>
-        <w:t xml:space="preserve">12 </w:t>
-      </w:r>
-      <w:r>
-        <w:rPr>
-          <w:rFonts w:ascii="Times New Roman" w:hAnsi="Times New Roman" w:cs="Times New Roman"/>
-          <w:sz w:val="28"/>
-          <w:lang w:val="uk-UA"/>
-        </w:rPr>
-        <w:t xml:space="preserve">схема обчислювача з </w:t>
-      </w:r>
-      <w:r>
-        <w:rPr>
-          <w:rFonts w:ascii="Times New Roman" w:hAnsi="Times New Roman" w:cs="Times New Roman"/>
-          <w:sz w:val="28"/>
-          <w:lang w:val="uk-UA"/>
-        </w:rPr>
-        <w:t>плаваюч</w:t>
-      </w:r>
-      <w:r>
-        <w:rPr>
-          <w:rFonts w:ascii="Times New Roman" w:hAnsi="Times New Roman" w:cs="Times New Roman"/>
-          <w:sz w:val="28"/>
-          <w:lang w:val="uk-UA"/>
-        </w:rPr>
-        <w:t>ою комою.</w:t>
-      </w:r>
+          <w:szCs w:val="28"/>
+          <w:lang w:val="uk-UA"/>
+        </w:rPr>
+        <w:t>Мал</w:t>
+      </w:r>
+      <w:proofErr w:type="spellEnd"/>
+      <w:r>
+        <w:rPr>
+          <w:rFonts w:ascii="Times New Roman" w:hAnsi="Times New Roman" w:cs="Times New Roman"/>
+          <w:i/>
+          <w:iCs/>
+          <w:sz w:val="28"/>
+          <w:szCs w:val="28"/>
+          <w:lang w:val="uk-UA"/>
+        </w:rPr>
+        <w:t>.</w:t>
+      </w:r>
+      <w:r>
+        <w:rPr>
+          <w:rFonts w:ascii="Times New Roman" w:hAnsi="Times New Roman" w:cs="Times New Roman"/>
+          <w:sz w:val="28"/>
+          <w:szCs w:val="28"/>
+          <w:lang w:val="uk-UA"/>
+        </w:rPr>
+        <w:t xml:space="preserve"> 15 </w:t>
+      </w:r>
+      <w:r>
+        <w:rPr>
+          <w:rFonts w:ascii="Times New Roman" w:hAnsi="Times New Roman" w:cs="Times New Roman"/>
+          <w:sz w:val="28"/>
+          <w:szCs w:val="28"/>
+          <w:lang w:val="en-US"/>
+        </w:rPr>
+        <w:t>RTL-viewer</w:t>
+      </w:r>
+      <w:r>
+        <w:rPr>
+          <w:rFonts w:ascii="Times New Roman" w:hAnsi="Times New Roman" w:cs="Times New Roman"/>
+          <w:sz w:val="28"/>
+          <w:szCs w:val="28"/>
+          <w:lang w:val="uk-UA"/>
+        </w:rPr>
+        <w:br w:type="page"/>
+      </w:r>
+    </w:p>
+    <w:p>
+      <w:pPr>
+        <w:jc w:val="center"/>
+        <w:rPr>
+          <w:rFonts w:ascii="Times New Roman" w:hAnsi="Times New Roman" w:cs="Times New Roman"/>
+          <w:sz w:val="28"/>
+          <w:szCs w:val="28"/>
+          <w:lang w:val="uk-UA"/>
+        </w:rPr>
+      </w:pPr>
     </w:p>
     <w:p>
       <w:pPr>
         <w:spacing w:after="160" w:line="259" w:lineRule="auto"/>
-        <w:ind w:firstLine="720"/>
-        <w:jc w:val="both"/>
-        <w:rPr>
-          <w:rFonts w:ascii="Times New Roman" w:hAnsi="Times New Roman" w:cs="Times New Roman"/>
-          <w:sz w:val="28"/>
-          <w:lang w:val="uk-UA"/>
-        </w:rPr>
-      </w:pPr>
-      <w:r>
-        <w:rPr>
-          <w:rFonts w:ascii="Times New Roman" w:hAnsi="Times New Roman" w:cs="Times New Roman"/>
-          <w:sz w:val="28"/>
-          <w:lang w:val="uk-UA"/>
-        </w:rPr>
-        <w:t xml:space="preserve">Загалом налаштування схеми обчислювача з фіксованою комою відрізняється від схеми з плаваючою комою налаштуванням </w:t>
-      </w:r>
-      <w:r>
-        <w:rPr>
-          <w:rFonts w:ascii="Times New Roman" w:hAnsi="Times New Roman" w:cs="Times New Roman"/>
-          <w:sz w:val="28"/>
-          <w:lang w:val="en-US"/>
-        </w:rPr>
-        <w:t>ADD</w:t>
-      </w:r>
-      <w:r>
-        <w:rPr>
-          <w:rFonts w:ascii="Times New Roman" w:hAnsi="Times New Roman" w:cs="Times New Roman"/>
-          <w:sz w:val="28"/>
-          <w:lang w:val="uk-UA"/>
-        </w:rPr>
-        <w:t xml:space="preserve">, </w:t>
-      </w:r>
-      <w:r>
-        <w:rPr>
-          <w:rFonts w:ascii="Times New Roman" w:hAnsi="Times New Roman" w:cs="Times New Roman"/>
-          <w:sz w:val="28"/>
-          <w:lang w:val="en-US"/>
-        </w:rPr>
-        <w:t>Single</w:t>
-      </w:r>
-      <w:r>
-        <w:rPr>
-          <w:rFonts w:ascii="Times New Roman" w:hAnsi="Times New Roman" w:cs="Times New Roman"/>
-          <w:sz w:val="28"/>
-          <w:lang w:val="uk-UA"/>
-        </w:rPr>
-        <w:t xml:space="preserve"> </w:t>
-      </w:r>
-      <w:r>
-        <w:rPr>
-          <w:rFonts w:ascii="Times New Roman" w:hAnsi="Times New Roman" w:cs="Times New Roman"/>
-          <w:sz w:val="28"/>
-          <w:lang w:val="uk-UA"/>
-        </w:rPr>
-        <w:t xml:space="preserve">та додатковим пунктом </w:t>
-      </w:r>
-      <w:r>
-        <w:rPr>
-          <w:rFonts w:ascii="Times New Roman" w:hAnsi="Times New Roman" w:cs="Times New Roman"/>
-          <w:sz w:val="28"/>
-          <w:lang w:val="en-US"/>
-        </w:rPr>
-        <w:t>Floating</w:t>
-      </w:r>
-      <w:r>
-        <w:rPr>
-          <w:rFonts w:ascii="Times New Roman" w:hAnsi="Times New Roman" w:cs="Times New Roman"/>
-          <w:sz w:val="28"/>
-          <w:lang w:val="uk-UA"/>
-        </w:rPr>
-        <w:t xml:space="preserve"> </w:t>
-      </w:r>
-      <w:r>
-        <w:rPr>
-          <w:rFonts w:ascii="Times New Roman" w:hAnsi="Times New Roman" w:cs="Times New Roman"/>
-          <w:sz w:val="28"/>
-          <w:lang w:val="en-US"/>
-        </w:rPr>
-        <w:t>point</w:t>
-      </w:r>
-      <w:r>
-        <w:rPr>
-          <w:rFonts w:ascii="Times New Roman" w:hAnsi="Times New Roman" w:cs="Times New Roman"/>
-          <w:sz w:val="28"/>
-          <w:lang w:val="uk-UA"/>
-        </w:rPr>
-        <w:t xml:space="preserve"> </w:t>
-      </w:r>
-      <w:r>
-        <w:rPr>
-          <w:rFonts w:ascii="Times New Roman" w:hAnsi="Times New Roman" w:cs="Times New Roman"/>
-          <w:sz w:val="28"/>
-          <w:lang w:val="uk-UA"/>
-        </w:rPr>
-        <w:t>у параметрах.</w:t>
-      </w:r>
-    </w:p>
-    <w:p>
-      <w:pPr>
-        <w:spacing w:after="160" w:line="259" w:lineRule="auto"/>
-        <w:ind w:firstLine="720"/>
-        <w:jc w:val="center"/>
-        <w:rPr>
-          <w:rFonts w:ascii="Times New Roman" w:hAnsi="Times New Roman" w:cs="Times New Roman"/>
-          <w:sz w:val="28"/>
+        <w:rPr>
+          <w:rFonts w:ascii="Times New Roman" w:hAnsi="Times New Roman" w:cs="Times New Roman"/>
+          <w:sz w:val="28"/>
+          <w:szCs w:val="28"/>
           <w:lang w:val="uk-UA"/>
         </w:rPr>
       </w:pPr>
@@ -2565,10 +3100,10 @@
           <w:lang w:val="uk-UA"/>
         </w:rPr>
         <w:drawing>
-          <wp:inline distT="0" distB="0" distL="0" distR="0" wp14:anchorId="76885B71" wp14:editId="6828F94E">
-            <wp:extent cx="5883150" cy="2560542"/>
-            <wp:effectExtent l="0" t="0" r="3810" b="0"/>
-            <wp:docPr id="17" name="Рисунок 17"/>
+          <wp:inline distT="0" distB="0" distL="0" distR="0" wp14:anchorId="26831E31" wp14:editId="4498EBAF">
+            <wp:extent cx="5940425" cy="2575560"/>
+            <wp:effectExtent l="0" t="0" r="3175" b="0"/>
+            <wp:docPr id="16" name="Рисунок 16"/>
             <wp:cNvGraphicFramePr>
               <a:graphicFrameLocks xmlns:a="http://schemas.openxmlformats.org/drawingml/2006/main" noChangeAspect="1"/>
             </wp:cNvGraphicFramePr>
@@ -2588,7 +3123,7 @@
                   <pic:spPr>
                     <a:xfrm>
                       <a:off x="0" y="0"/>
-                      <a:ext cx="5883150" cy="2560542"/>
+                      <a:ext cx="5940425" cy="2575560"/>
                     </a:xfrm>
                     <a:prstGeom prst="rect">
                       <a:avLst/>
@@ -2604,12 +3139,10 @@
     <w:p>
       <w:pPr>
         <w:spacing w:after="160" w:line="259" w:lineRule="auto"/>
-        <w:ind w:firstLine="720"/>
-        <w:jc w:val="center"/>
-        <w:rPr>
-          <w:rFonts w:ascii="Times New Roman" w:hAnsi="Times New Roman" w:cs="Times New Roman"/>
-          <w:sz w:val="28"/>
-          <w:szCs w:val="28"/>
+        <w:jc w:val="center"/>
+        <w:rPr>
+          <w:rFonts w:ascii="Times New Roman" w:hAnsi="Times New Roman" w:cs="Times New Roman"/>
+          <w:sz w:val="28"/>
           <w:lang w:val="uk-UA"/>
         </w:rPr>
       </w:pPr>
@@ -2619,7 +3152,6 @@
           <w:i/>
           <w:iCs/>
           <w:sz w:val="28"/>
-          <w:szCs w:val="28"/>
           <w:lang w:val="uk-UA"/>
         </w:rPr>
         <w:t>Мал.</w:t>
@@ -2628,37 +3160,159 @@
         <w:rPr>
           <w:rFonts w:ascii="Times New Roman" w:hAnsi="Times New Roman" w:cs="Times New Roman"/>
           <w:sz w:val="28"/>
-          <w:szCs w:val="28"/>
-          <w:lang w:val="uk-UA"/>
-        </w:rPr>
-        <w:t>13</w:t>
-      </w:r>
-      <w:r>
-        <w:rPr>
-          <w:rFonts w:ascii="Times New Roman" w:hAnsi="Times New Roman" w:cs="Times New Roman"/>
-          <w:sz w:val="28"/>
-          <w:szCs w:val="28"/>
-          <w:lang w:val="uk-UA"/>
-        </w:rPr>
-        <w:t xml:space="preserve"> Підсистема обчислювача.</w:t>
-      </w:r>
-      <w:r>
-        <w:rPr>
-          <w:rFonts w:ascii="Times New Roman" w:hAnsi="Times New Roman" w:cs="Times New Roman"/>
-          <w:sz w:val="28"/>
-          <w:szCs w:val="28"/>
-          <w:lang w:val="uk-UA"/>
-        </w:rPr>
-        <w:br w:type="page"/>
-      </w:r>
-    </w:p>
-    <w:p>
-      <w:pPr>
-        <w:jc w:val="center"/>
-        <w:rPr>
-          <w:rFonts w:ascii="Times New Roman" w:hAnsi="Times New Roman" w:cs="Times New Roman"/>
-          <w:sz w:val="28"/>
-          <w:szCs w:val="28"/>
+          <w:lang w:val="uk-UA"/>
+        </w:rPr>
+        <w:t>1</w:t>
+      </w:r>
+      <w:r>
+        <w:rPr>
+          <w:rFonts w:ascii="Times New Roman" w:hAnsi="Times New Roman" w:cs="Times New Roman"/>
+          <w:sz w:val="28"/>
+          <w:lang w:val="uk-UA"/>
+        </w:rPr>
+        <w:t>6</w:t>
+      </w:r>
+      <w:r>
+        <w:rPr>
+          <w:rFonts w:ascii="Times New Roman" w:hAnsi="Times New Roman" w:cs="Times New Roman"/>
+          <w:sz w:val="28"/>
+          <w:lang w:val="uk-UA"/>
+        </w:rPr>
+        <w:t xml:space="preserve"> </w:t>
+      </w:r>
+      <w:r>
+        <w:rPr>
+          <w:rFonts w:ascii="Times New Roman" w:hAnsi="Times New Roman" w:cs="Times New Roman"/>
+          <w:sz w:val="28"/>
+          <w:lang w:val="uk-UA"/>
+        </w:rPr>
+        <w:t xml:space="preserve">схема обчислювача з </w:t>
+      </w:r>
+      <w:r>
+        <w:rPr>
+          <w:rFonts w:ascii="Times New Roman" w:hAnsi="Times New Roman" w:cs="Times New Roman"/>
+          <w:sz w:val="28"/>
+          <w:lang w:val="uk-UA"/>
+        </w:rPr>
+        <w:t>плаваюч</w:t>
+      </w:r>
+      <w:r>
+        <w:rPr>
+          <w:rFonts w:ascii="Times New Roman" w:hAnsi="Times New Roman" w:cs="Times New Roman"/>
+          <w:sz w:val="28"/>
+          <w:lang w:val="uk-UA"/>
+        </w:rPr>
+        <w:t>ою комою.</w:t>
+      </w:r>
+    </w:p>
+    <w:p>
+      <w:pPr>
+        <w:spacing w:after="160" w:line="259" w:lineRule="auto"/>
+        <w:ind w:firstLine="720"/>
+        <w:jc w:val="both"/>
+        <w:rPr>
+          <w:rFonts w:ascii="Times New Roman" w:hAnsi="Times New Roman" w:cs="Times New Roman"/>
+          <w:sz w:val="28"/>
+          <w:lang w:val="uk-UA"/>
+        </w:rPr>
+      </w:pPr>
+      <w:r>
+        <w:rPr>
+          <w:rFonts w:ascii="Times New Roman" w:hAnsi="Times New Roman" w:cs="Times New Roman"/>
+          <w:sz w:val="28"/>
+          <w:lang w:val="uk-UA"/>
+        </w:rPr>
+        <w:t xml:space="preserve">Загалом налаштування схеми обчислювача з фіксованою комою відрізняється від схеми з плаваючою комою налаштуванням </w:t>
+      </w:r>
+      <w:r>
+        <w:rPr>
+          <w:rFonts w:ascii="Times New Roman" w:hAnsi="Times New Roman" w:cs="Times New Roman"/>
+          <w:sz w:val="28"/>
+          <w:lang w:val="en-US"/>
+        </w:rPr>
+        <w:t>ADD</w:t>
+      </w:r>
+      <w:r>
+        <w:rPr>
+          <w:rFonts w:ascii="Times New Roman" w:hAnsi="Times New Roman" w:cs="Times New Roman"/>
+          <w:sz w:val="28"/>
+          <w:lang w:val="uk-UA"/>
+        </w:rPr>
+        <w:t xml:space="preserve">, </w:t>
+      </w:r>
+      <w:r>
+        <w:rPr>
+          <w:rFonts w:ascii="Times New Roman" w:hAnsi="Times New Roman" w:cs="Times New Roman"/>
+          <w:sz w:val="28"/>
+          <w:lang w:val="en-US"/>
+        </w:rPr>
+        <w:t>Single</w:t>
+      </w:r>
+      <w:r>
+        <w:rPr>
+          <w:rFonts w:ascii="Times New Roman" w:hAnsi="Times New Roman" w:cs="Times New Roman"/>
+          <w:sz w:val="28"/>
+          <w:lang w:val="uk-UA"/>
+        </w:rPr>
+        <w:t xml:space="preserve"> </w:t>
+      </w:r>
+      <w:r>
+        <w:rPr>
+          <w:rFonts w:ascii="Times New Roman" w:hAnsi="Times New Roman" w:cs="Times New Roman"/>
+          <w:sz w:val="28"/>
+          <w:lang w:val="uk-UA"/>
+        </w:rPr>
+        <w:t xml:space="preserve">та додатковим пунктом </w:t>
+      </w:r>
+      <w:r>
+        <w:rPr>
+          <w:rFonts w:ascii="Times New Roman" w:hAnsi="Times New Roman" w:cs="Times New Roman"/>
+          <w:sz w:val="28"/>
+          <w:lang w:val="en-US"/>
+        </w:rPr>
+        <w:t>Floating</w:t>
+      </w:r>
+      <w:r>
+        <w:rPr>
+          <w:rFonts w:ascii="Times New Roman" w:hAnsi="Times New Roman" w:cs="Times New Roman"/>
+          <w:sz w:val="28"/>
+          <w:lang w:val="uk-UA"/>
+        </w:rPr>
+        <w:t xml:space="preserve"> </w:t>
+      </w:r>
+      <w:r>
+        <w:rPr>
+          <w:rFonts w:ascii="Times New Roman" w:hAnsi="Times New Roman" w:cs="Times New Roman"/>
+          <w:sz w:val="28"/>
+          <w:lang w:val="en-US"/>
+        </w:rPr>
+        <w:t>point</w:t>
+      </w:r>
+      <w:r>
+        <w:rPr>
+          <w:rFonts w:ascii="Times New Roman" w:hAnsi="Times New Roman" w:cs="Times New Roman"/>
+          <w:sz w:val="28"/>
+          <w:lang w:val="uk-UA"/>
+        </w:rPr>
+        <w:t xml:space="preserve"> </w:t>
+      </w:r>
+      <w:r>
+        <w:rPr>
+          <w:rFonts w:ascii="Times New Roman" w:hAnsi="Times New Roman" w:cs="Times New Roman"/>
+          <w:sz w:val="28"/>
+          <w:lang w:val="uk-UA"/>
+        </w:rPr>
+        <w:t>у параметрах.</w:t>
+      </w:r>
+    </w:p>
+    <w:p>
+      <w:pPr>
+        <w:spacing w:after="160" w:line="259" w:lineRule="auto"/>
+        <w:ind w:firstLine="720"/>
+        <w:jc w:val="center"/>
+        <w:rPr>
+          <w:rFonts w:ascii="Times New Roman" w:hAnsi="Times New Roman" w:cs="Times New Roman"/>
+          <w:sz w:val="28"/>
           <w:lang w:val="uk-UA"/>
         </w:rPr>
       </w:pPr>
@@ -2668,14 +3322,13 @@
           <w:noProof/>
           <w:sz w:val="28"/>
           <w:szCs w:val="28"/>
-          <w:lang w:val="en-US"/>
-        </w:rPr>
-        <w:lastRenderedPageBreak/>
+          <w:lang w:val="uk-UA"/>
+        </w:rPr>
         <w:drawing>
-          <wp:inline distT="0" distB="0" distL="0" distR="0" wp14:anchorId="3FC7A582" wp14:editId="692545B0">
-            <wp:extent cx="2926080" cy="3130701"/>
-            <wp:effectExtent l="0" t="0" r="7620" b="0"/>
-            <wp:docPr id="20" name="Рисунок 20"/>
+          <wp:inline distT="0" distB="0" distL="0" distR="0" wp14:anchorId="76885B71" wp14:editId="6828F94E">
+            <wp:extent cx="5883150" cy="2560542"/>
+            <wp:effectExtent l="0" t="0" r="3810" b="0"/>
+            <wp:docPr id="17" name="Рисунок 17"/>
             <wp:cNvGraphicFramePr>
               <a:graphicFrameLocks xmlns:a="http://schemas.openxmlformats.org/drawingml/2006/main" noChangeAspect="1"/>
             </wp:cNvGraphicFramePr>
@@ -2695,7 +3348,7 @@
                   <pic:spPr>
                     <a:xfrm>
                       <a:off x="0" y="0"/>
-                      <a:ext cx="2929757" cy="3134635"/>
+                      <a:ext cx="5883150" cy="2560542"/>
                     </a:xfrm>
                     <a:prstGeom prst="rect">
                       <a:avLst/>
@@ -2710,6 +3363,8 @@
     </w:p>
     <w:p>
       <w:pPr>
+        <w:spacing w:after="160" w:line="259" w:lineRule="auto"/>
+        <w:ind w:firstLine="720"/>
         <w:jc w:val="center"/>
         <w:rPr>
           <w:rFonts w:ascii="Times New Roman" w:hAnsi="Times New Roman" w:cs="Times New Roman"/>
@@ -2736,19 +3391,35 @@
           <w:szCs w:val="28"/>
           <w:lang w:val="uk-UA"/>
         </w:rPr>
-        <w:t>14 Налаштування блоку додавання</w:t>
-      </w:r>
-    </w:p>
-    <w:p>
-      <w:pPr>
-        <w:jc w:val="center"/>
-        <w:rPr>
-          <w:rFonts w:ascii="Times New Roman" w:hAnsi="Times New Roman" w:cs="Times New Roman"/>
-          <w:sz w:val="28"/>
-          <w:szCs w:val="28"/>
-          <w:lang w:val="uk-UA"/>
-        </w:rPr>
-      </w:pPr>
+        <w:t>1</w:t>
+      </w:r>
+      <w:r>
+        <w:rPr>
+          <w:rFonts w:ascii="Times New Roman" w:hAnsi="Times New Roman" w:cs="Times New Roman"/>
+          <w:sz w:val="28"/>
+          <w:szCs w:val="28"/>
+          <w:lang w:val="uk-UA"/>
+        </w:rPr>
+        <w:t>7</w:t>
+      </w:r>
+      <w:r>
+        <w:rPr>
+          <w:rFonts w:ascii="Times New Roman" w:hAnsi="Times New Roman" w:cs="Times New Roman"/>
+          <w:sz w:val="28"/>
+          <w:szCs w:val="28"/>
+          <w:lang w:val="uk-UA"/>
+        </w:rPr>
+        <w:t xml:space="preserve"> Підсистема обчислювача.</w:t>
+      </w:r>
+      <w:r>
+        <w:rPr>
+          <w:rFonts w:ascii="Times New Roman" w:hAnsi="Times New Roman" w:cs="Times New Roman"/>
+          <w:sz w:val="28"/>
+          <w:szCs w:val="28"/>
+          <w:lang w:val="uk-UA"/>
+        </w:rPr>
+        <w:br w:type="page"/>
+      </w:r>
     </w:p>
     <w:p>
       <w:pPr>
@@ -2768,11 +3439,12 @@
           <w:szCs w:val="28"/>
           <w:lang w:val="en-US"/>
         </w:rPr>
+        <w:lastRenderedPageBreak/>
         <w:drawing>
-          <wp:inline distT="0" distB="0" distL="0" distR="0" wp14:anchorId="072D9415" wp14:editId="7A96AEC9">
-            <wp:extent cx="4442845" cy="4153260"/>
-            <wp:effectExtent l="0" t="0" r="0" b="0"/>
-            <wp:docPr id="21" name="Рисунок 21"/>
+          <wp:inline distT="0" distB="0" distL="0" distR="0" wp14:anchorId="3FC7A582" wp14:editId="692545B0">
+            <wp:extent cx="2926080" cy="3130701"/>
+            <wp:effectExtent l="0" t="0" r="7620" b="0"/>
+            <wp:docPr id="20" name="Рисунок 20"/>
             <wp:cNvGraphicFramePr>
               <a:graphicFrameLocks xmlns:a="http://schemas.openxmlformats.org/drawingml/2006/main" noChangeAspect="1"/>
             </wp:cNvGraphicFramePr>
@@ -2792,7 +3464,7 @@
                   <pic:spPr>
                     <a:xfrm>
                       <a:off x="0" y="0"/>
-                      <a:ext cx="4442845" cy="4153260"/>
+                      <a:ext cx="2929757" cy="3134635"/>
                     </a:xfrm>
                     <a:prstGeom prst="rect">
                       <a:avLst/>
@@ -2833,42 +3505,55 @@
           <w:szCs w:val="28"/>
           <w:lang w:val="uk-UA"/>
         </w:rPr>
-        <w:t xml:space="preserve">15 Налаштування блоку </w:t>
-      </w:r>
-      <w:r>
-        <w:rPr>
-          <w:rFonts w:ascii="Times New Roman" w:hAnsi="Times New Roman" w:cs="Times New Roman"/>
-          <w:sz w:val="28"/>
-          <w:szCs w:val="28"/>
-          <w:lang w:val="en-US"/>
-        </w:rPr>
-        <w:t>Single</w:t>
-      </w:r>
-    </w:p>
-    <w:p>
-      <w:pPr>
-        <w:rPr>
-          <w:rFonts w:ascii="Times New Roman" w:hAnsi="Times New Roman" w:cs="Times New Roman"/>
-          <w:sz w:val="28"/>
-          <w:szCs w:val="28"/>
-        </w:rPr>
-      </w:pPr>
-    </w:p>
-    <w:p>
-      <w:pPr>
-        <w:rPr>
-          <w:rFonts w:ascii="Times New Roman" w:hAnsi="Times New Roman" w:cs="Times New Roman"/>
-          <w:sz w:val="28"/>
-          <w:szCs w:val="28"/>
-        </w:rPr>
-      </w:pPr>
-    </w:p>
-    <w:p>
-      <w:pPr>
-        <w:rPr>
-          <w:rFonts w:ascii="Times New Roman" w:hAnsi="Times New Roman" w:cs="Times New Roman"/>
-          <w:sz w:val="28"/>
-          <w:szCs w:val="28"/>
+        <w:t>1</w:t>
+      </w:r>
+      <w:r>
+        <w:rPr>
+          <w:rFonts w:ascii="Times New Roman" w:hAnsi="Times New Roman" w:cs="Times New Roman"/>
+          <w:sz w:val="28"/>
+          <w:szCs w:val="28"/>
+          <w:lang w:val="uk-UA"/>
+        </w:rPr>
+        <w:t>8</w:t>
+      </w:r>
+      <w:r>
+        <w:rPr>
+          <w:rFonts w:ascii="Times New Roman" w:hAnsi="Times New Roman" w:cs="Times New Roman"/>
+          <w:sz w:val="28"/>
+          <w:szCs w:val="28"/>
+          <w:lang w:val="uk-UA"/>
+        </w:rPr>
+        <w:t xml:space="preserve"> Налаштування блоку додавання</w:t>
+      </w:r>
+      <w:r>
+        <w:rPr>
+          <w:rFonts w:ascii="Times New Roman" w:hAnsi="Times New Roman" w:cs="Times New Roman"/>
+          <w:sz w:val="28"/>
+          <w:szCs w:val="28"/>
+          <w:lang w:val="en-US"/>
+        </w:rPr>
+        <w:t>.</w:t>
+      </w:r>
+    </w:p>
+    <w:p>
+      <w:pPr>
+        <w:jc w:val="center"/>
+        <w:rPr>
+          <w:rFonts w:ascii="Times New Roman" w:hAnsi="Times New Roman" w:cs="Times New Roman"/>
+          <w:sz w:val="28"/>
+          <w:szCs w:val="28"/>
+          <w:lang w:val="uk-UA"/>
+        </w:rPr>
+      </w:pPr>
+    </w:p>
+    <w:p>
+      <w:pPr>
+        <w:jc w:val="center"/>
+        <w:rPr>
+          <w:rFonts w:ascii="Times New Roman" w:hAnsi="Times New Roman" w:cs="Times New Roman"/>
+          <w:sz w:val="28"/>
+          <w:szCs w:val="28"/>
+          <w:lang w:val="uk-UA"/>
         </w:rPr>
       </w:pPr>
       <w:r>
@@ -2877,14 +3562,13 @@
           <w:noProof/>
           <w:sz w:val="28"/>
           <w:szCs w:val="28"/>
-          <w:lang w:val="uk-UA"/>
-        </w:rPr>
-        <w:lastRenderedPageBreak/>
+          <w:lang w:val="en-US"/>
+        </w:rPr>
         <w:drawing>
-          <wp:inline distT="0" distB="0" distL="0" distR="0" wp14:anchorId="58132E8F" wp14:editId="4C9161E5">
-            <wp:extent cx="5366894" cy="4236720"/>
-            <wp:effectExtent l="0" t="0" r="5715" b="0"/>
-            <wp:docPr id="18" name="Рисунок 18"/>
+          <wp:inline distT="0" distB="0" distL="0" distR="0" wp14:anchorId="072D9415" wp14:editId="7A96AEC9">
+            <wp:extent cx="4442845" cy="4153260"/>
+            <wp:effectExtent l="0" t="0" r="0" b="0"/>
+            <wp:docPr id="21" name="Рисунок 21"/>
             <wp:cNvGraphicFramePr>
               <a:graphicFrameLocks xmlns:a="http://schemas.openxmlformats.org/drawingml/2006/main" noChangeAspect="1"/>
             </wp:cNvGraphicFramePr>
@@ -2904,7 +3588,7 @@
                   <pic:spPr>
                     <a:xfrm>
                       <a:off x="0" y="0"/>
-                      <a:ext cx="5372728" cy="4241325"/>
+                      <a:ext cx="4442845" cy="4153260"/>
                     </a:xfrm>
                     <a:prstGeom prst="rect">
                       <a:avLst/>
@@ -2919,25 +3603,100 @@
     </w:p>
     <w:p>
       <w:pPr>
-        <w:rPr>
-          <w:rFonts w:ascii="Times New Roman" w:hAnsi="Times New Roman" w:cs="Times New Roman"/>
-          <w:sz w:val="28"/>
-          <w:szCs w:val="28"/>
-        </w:rPr>
-      </w:pPr>
-      <w:r>
-        <w:rPr>
-          <w:rFonts w:ascii="Times New Roman" w:hAnsi="Times New Roman" w:cs="Times New Roman"/>
-          <w:noProof/>
-          <w:sz w:val="28"/>
-          <w:szCs w:val="28"/>
-          <w:lang w:val="uk-UA"/>
-        </w:rPr>
+        <w:jc w:val="center"/>
+        <w:rPr>
+          <w:rFonts w:ascii="Times New Roman" w:hAnsi="Times New Roman" w:cs="Times New Roman"/>
+          <w:sz w:val="28"/>
+          <w:szCs w:val="28"/>
+          <w:lang w:val="en-US"/>
+        </w:rPr>
+      </w:pPr>
+      <w:r>
+        <w:rPr>
+          <w:rFonts w:ascii="Times New Roman" w:hAnsi="Times New Roman" w:cs="Times New Roman"/>
+          <w:i/>
+          <w:iCs/>
+          <w:sz w:val="28"/>
+          <w:szCs w:val="28"/>
+          <w:lang w:val="uk-UA"/>
+        </w:rPr>
+        <w:t>Мал.</w:t>
+      </w:r>
+      <w:r>
+        <w:rPr>
+          <w:rFonts w:ascii="Times New Roman" w:hAnsi="Times New Roman" w:cs="Times New Roman"/>
+          <w:sz w:val="28"/>
+          <w:szCs w:val="28"/>
+          <w:lang w:val="uk-UA"/>
+        </w:rPr>
+        <w:t>1</w:t>
+      </w:r>
+      <w:r>
+        <w:rPr>
+          <w:rFonts w:ascii="Times New Roman" w:hAnsi="Times New Roman" w:cs="Times New Roman"/>
+          <w:sz w:val="28"/>
+          <w:szCs w:val="28"/>
+          <w:lang w:val="uk-UA"/>
+        </w:rPr>
+        <w:t>9</w:t>
+      </w:r>
+      <w:r>
+        <w:rPr>
+          <w:rFonts w:ascii="Times New Roman" w:hAnsi="Times New Roman" w:cs="Times New Roman"/>
+          <w:sz w:val="28"/>
+          <w:szCs w:val="28"/>
+          <w:lang w:val="uk-UA"/>
+        </w:rPr>
+        <w:t xml:space="preserve"> Налаштування </w:t>
+      </w:r>
+      <w:r>
+        <w:rPr>
+          <w:rFonts w:ascii="Times New Roman" w:hAnsi="Times New Roman" w:cs="Times New Roman"/>
+          <w:sz w:val="28"/>
+          <w:szCs w:val="28"/>
+          <w:lang w:val="en-US"/>
+        </w:rPr>
+        <w:t>convertor.</w:t>
+      </w:r>
+    </w:p>
+    <w:p>
+      <w:pPr>
+        <w:rPr>
+          <w:rFonts w:ascii="Times New Roman" w:hAnsi="Times New Roman" w:cs="Times New Roman"/>
+          <w:sz w:val="28"/>
+          <w:szCs w:val="28"/>
+        </w:rPr>
+      </w:pPr>
+    </w:p>
+    <w:p>
+      <w:pPr>
+        <w:rPr>
+          <w:rFonts w:ascii="Times New Roman" w:hAnsi="Times New Roman" w:cs="Times New Roman"/>
+          <w:sz w:val="28"/>
+          <w:szCs w:val="28"/>
+        </w:rPr>
+      </w:pPr>
+    </w:p>
+    <w:p>
+      <w:pPr>
+        <w:rPr>
+          <w:rFonts w:ascii="Times New Roman" w:hAnsi="Times New Roman" w:cs="Times New Roman"/>
+          <w:sz w:val="28"/>
+          <w:szCs w:val="28"/>
+        </w:rPr>
+      </w:pPr>
+      <w:r>
+        <w:rPr>
+          <w:rFonts w:ascii="Times New Roman" w:hAnsi="Times New Roman" w:cs="Times New Roman"/>
+          <w:sz w:val="28"/>
+          <w:szCs w:val="28"/>
+        </w:rPr>
+        <w:lastRenderedPageBreak/>
         <w:drawing>
-          <wp:inline distT="0" distB="0" distL="0" distR="0" wp14:anchorId="55E7D2F8" wp14:editId="1D17A7D7">
-            <wp:extent cx="5402579" cy="4267200"/>
-            <wp:effectExtent l="0" t="0" r="8255" b="0"/>
-            <wp:docPr id="19" name="Рисунок 19"/>
+          <wp:inline distT="0" distB="0" distL="0" distR="0" wp14:anchorId="4EF8AC38" wp14:editId="5E6CEC74">
+            <wp:extent cx="5940425" cy="2058035"/>
+            <wp:effectExtent l="0" t="0" r="3175" b="0"/>
+            <wp:docPr id="34" name="Рисунок 34"/>
             <wp:cNvGraphicFramePr>
               <a:graphicFrameLocks xmlns:a="http://schemas.openxmlformats.org/drawingml/2006/main" noChangeAspect="1"/>
             </wp:cNvGraphicFramePr>
@@ -2957,7 +3716,7 @@
                   <pic:spPr>
                     <a:xfrm>
                       <a:off x="0" y="0"/>
-                      <a:ext cx="5405274" cy="4269329"/>
+                      <a:ext cx="5940425" cy="2058035"/>
                     </a:xfrm>
                     <a:prstGeom prst="rect">
                       <a:avLst/>
@@ -2972,53 +3731,10 @@
     </w:p>
     <w:p>
       <w:pPr>
-        <w:jc w:val="center"/>
-        <w:rPr>
-          <w:rFonts w:ascii="Times New Roman" w:hAnsi="Times New Roman" w:cs="Times New Roman"/>
-          <w:sz w:val="28"/>
-          <w:szCs w:val="28"/>
-          <w:lang w:val="uk-UA"/>
-        </w:rPr>
-      </w:pPr>
-      <w:r>
-        <w:rPr>
-          <w:rFonts w:ascii="Times New Roman" w:hAnsi="Times New Roman" w:cs="Times New Roman"/>
-          <w:i/>
-          <w:iCs/>
-          <w:sz w:val="28"/>
-          <w:szCs w:val="28"/>
-          <w:lang w:val="uk-UA"/>
-        </w:rPr>
-        <w:t>Мал.</w:t>
-      </w:r>
-      <w:r>
-        <w:rPr>
-          <w:rFonts w:ascii="Times New Roman" w:hAnsi="Times New Roman" w:cs="Times New Roman"/>
-          <w:sz w:val="28"/>
-          <w:szCs w:val="28"/>
-          <w:lang w:val="uk-UA"/>
-        </w:rPr>
-        <w:t xml:space="preserve">16 </w:t>
-      </w:r>
-      <w:r>
-        <w:rPr>
-          <w:rFonts w:ascii="Times New Roman" w:hAnsi="Times New Roman" w:cs="Times New Roman"/>
-          <w:sz w:val="28"/>
-          <w:szCs w:val="28"/>
-          <w:lang w:val="uk-UA"/>
-        </w:rPr>
-        <w:t>Налаштування параметрів</w:t>
-      </w:r>
-    </w:p>
-    <w:p>
-      <w:pPr>
-        <w:spacing w:after="160" w:line="259" w:lineRule="auto"/>
-        <w:jc w:val="center"/>
-        <w:rPr>
-          <w:rFonts w:ascii="Times New Roman" w:hAnsi="Times New Roman" w:cs="Times New Roman"/>
-          <w:sz w:val="28"/>
-          <w:szCs w:val="28"/>
-          <w:lang w:val="uk-UA"/>
+        <w:rPr>
+          <w:rFonts w:ascii="Times New Roman" w:hAnsi="Times New Roman" w:cs="Times New Roman"/>
+          <w:sz w:val="28"/>
+          <w:szCs w:val="28"/>
         </w:rPr>
       </w:pPr>
       <w:r>
@@ -3029,12 +3745,11 @@
           <w:szCs w:val="28"/>
           <w:lang w:val="uk-UA"/>
         </w:rPr>
-        <w:lastRenderedPageBreak/>
         <w:drawing>
-          <wp:inline distT="0" distB="0" distL="0" distR="0" wp14:anchorId="065CDF85" wp14:editId="6043B749">
-            <wp:extent cx="5940425" cy="1148080"/>
-            <wp:effectExtent l="0" t="0" r="3175" b="0"/>
-            <wp:docPr id="22" name="Рисунок 22"/>
+          <wp:inline distT="0" distB="0" distL="0" distR="0" wp14:anchorId="55E7D2F8" wp14:editId="1D17A7D7">
+            <wp:extent cx="5402579" cy="4267200"/>
+            <wp:effectExtent l="0" t="0" r="8255" b="0"/>
+            <wp:docPr id="19" name="Рисунок 19"/>
             <wp:cNvGraphicFramePr>
               <a:graphicFrameLocks xmlns:a="http://schemas.openxmlformats.org/drawingml/2006/main" noChangeAspect="1"/>
             </wp:cNvGraphicFramePr>
@@ -3054,6 +3769,120 @@
                   <pic:spPr>
                     <a:xfrm>
                       <a:off x="0" y="0"/>
+                      <a:ext cx="5405274" cy="4269329"/>
+                    </a:xfrm>
+                    <a:prstGeom prst="rect">
+                      <a:avLst/>
+                    </a:prstGeom>
+                  </pic:spPr>
+                </pic:pic>
+              </a:graphicData>
+            </a:graphic>
+          </wp:inline>
+        </w:drawing>
+      </w:r>
+    </w:p>
+    <w:p>
+      <w:pPr>
+        <w:jc w:val="center"/>
+        <w:rPr>
+          <w:rFonts w:ascii="Times New Roman" w:hAnsi="Times New Roman" w:cs="Times New Roman"/>
+          <w:sz w:val="28"/>
+          <w:szCs w:val="28"/>
+          <w:lang w:val="en-US"/>
+        </w:rPr>
+      </w:pPr>
+      <w:r>
+        <w:rPr>
+          <w:rFonts w:ascii="Times New Roman" w:hAnsi="Times New Roman" w:cs="Times New Roman"/>
+          <w:i/>
+          <w:iCs/>
+          <w:sz w:val="28"/>
+          <w:szCs w:val="28"/>
+          <w:lang w:val="uk-UA"/>
+        </w:rPr>
+        <w:t>Мал.</w:t>
+      </w:r>
+      <w:r>
+        <w:rPr>
+          <w:rFonts w:ascii="Times New Roman" w:hAnsi="Times New Roman" w:cs="Times New Roman"/>
+          <w:sz w:val="28"/>
+          <w:szCs w:val="28"/>
+          <w:lang w:val="uk-UA"/>
+        </w:rPr>
+        <w:t>20</w:t>
+      </w:r>
+      <w:r>
+        <w:rPr>
+          <w:rFonts w:ascii="Times New Roman" w:hAnsi="Times New Roman" w:cs="Times New Roman"/>
+          <w:sz w:val="28"/>
+          <w:szCs w:val="28"/>
+          <w:lang w:val="uk-UA"/>
+        </w:rPr>
+        <w:t xml:space="preserve"> </w:t>
+      </w:r>
+      <w:r>
+        <w:rPr>
+          <w:rFonts w:ascii="Times New Roman" w:hAnsi="Times New Roman" w:cs="Times New Roman"/>
+          <w:sz w:val="28"/>
+          <w:szCs w:val="28"/>
+          <w:lang w:val="uk-UA"/>
+        </w:rPr>
+        <w:t>Налаштування параметрів</w:t>
+      </w:r>
+      <w:r>
+        <w:rPr>
+          <w:rFonts w:ascii="Times New Roman" w:hAnsi="Times New Roman" w:cs="Times New Roman"/>
+          <w:sz w:val="28"/>
+          <w:szCs w:val="28"/>
+          <w:lang w:val="en-US"/>
+        </w:rPr>
+        <w:t>.</w:t>
+      </w:r>
+    </w:p>
+    <w:p>
+      <w:pPr>
+        <w:spacing w:after="160" w:line="259" w:lineRule="auto"/>
+        <w:jc w:val="center"/>
+        <w:rPr>
+          <w:rFonts w:ascii="Times New Roman" w:hAnsi="Times New Roman" w:cs="Times New Roman"/>
+          <w:sz w:val="28"/>
+          <w:szCs w:val="28"/>
+          <w:lang w:val="uk-UA"/>
+        </w:rPr>
+      </w:pPr>
+      <w:r>
+        <w:rPr>
+          <w:rFonts w:ascii="Times New Roman" w:hAnsi="Times New Roman" w:cs="Times New Roman"/>
+          <w:noProof/>
+          <w:sz w:val="28"/>
+          <w:szCs w:val="28"/>
+          <w:lang w:val="uk-UA"/>
+        </w:rPr>
+        <w:drawing>
+          <wp:inline distT="0" distB="0" distL="0" distR="0" wp14:anchorId="065CDF85" wp14:editId="6043B749">
+            <wp:extent cx="5940425" cy="1148080"/>
+            <wp:effectExtent l="0" t="0" r="3175" b="0"/>
+            <wp:docPr id="22" name="Рисунок 22"/>
+            <wp:cNvGraphicFramePr>
+              <a:graphicFrameLocks xmlns:a="http://schemas.openxmlformats.org/drawingml/2006/main" noChangeAspect="1"/>
+            </wp:cNvGraphicFramePr>
+            <a:graphic xmlns:a="http://schemas.openxmlformats.org/drawingml/2006/main">
+              <a:graphicData uri="http://schemas.openxmlformats.org/drawingml/2006/picture">
+                <pic:pic xmlns:pic="http://schemas.openxmlformats.org/drawingml/2006/picture">
+                  <pic:nvPicPr>
+                    <pic:cNvPr id="1" name=""/>
+                    <pic:cNvPicPr/>
+                  </pic:nvPicPr>
+                  <pic:blipFill>
+                    <a:blip r:embed="rId27"/>
+                    <a:stretch>
+                      <a:fillRect/>
+                    </a:stretch>
+                  </pic:blipFill>
+                  <pic:spPr>
+                    <a:xfrm>
+                      <a:off x="0" y="0"/>
                       <a:ext cx="5940425" cy="1148080"/>
                     </a:xfrm>
                     <a:prstGeom prst="rect">
@@ -3075,7 +3904,7 @@
           <w:rFonts w:ascii="Times New Roman" w:hAnsi="Times New Roman" w:cs="Times New Roman"/>
           <w:sz w:val="28"/>
           <w:szCs w:val="28"/>
-          <w:lang w:val="uk-UA"/>
+          <w:lang w:val="en-US"/>
         </w:rPr>
       </w:pPr>
       <w:r>
@@ -3096,7 +3925,25 @@
           <w:szCs w:val="28"/>
           <w:lang w:val="uk-UA"/>
         </w:rPr>
-        <w:t>17 Отриманий результат</w:t>
+        <w:t>21</w:t>
+      </w:r>
+      <w:r>
+        <w:rPr>
+          <w:rFonts w:ascii="Times New Roman" w:hAnsi="Times New Roman" w:cs="Times New Roman"/>
+          <w:sz w:val="28"/>
+          <w:szCs w:val="28"/>
+          <w:lang w:val="uk-UA"/>
+        </w:rPr>
+        <w:t xml:space="preserve"> Отриманий результат</w:t>
+      </w:r>
+      <w:r>
+        <w:rPr>
+          <w:rFonts w:ascii="Times New Roman" w:hAnsi="Times New Roman" w:cs="Times New Roman"/>
+          <w:sz w:val="28"/>
+          <w:szCs w:val="28"/>
+          <w:lang w:val="en-US"/>
+        </w:rPr>
+        <w:t>.</w:t>
       </w:r>
     </w:p>
     <w:p>
@@ -3119,16 +3966,17 @@
           <w:rFonts w:ascii="Times New Roman" w:hAnsi="Times New Roman" w:cs="Times New Roman"/>
           <w:sz w:val="28"/>
           <w:szCs w:val="28"/>
-          <w:lang w:val="en-US"/>
-        </w:rPr>
-      </w:pPr>
-      <w:r>
-        <w:rPr>
-          <w:rFonts w:ascii="Times New Roman" w:hAnsi="Times New Roman" w:cs="Times New Roman"/>
-          <w:sz w:val="28"/>
-          <w:szCs w:val="28"/>
-          <w:lang w:val="uk-UA"/>
-        </w:rPr>
+          <w:lang w:val="uk-UA"/>
+        </w:rPr>
+      </w:pPr>
+      <w:r>
+        <w:rPr>
+          <w:rFonts w:ascii="Times New Roman" w:hAnsi="Times New Roman" w:cs="Times New Roman"/>
+          <w:sz w:val="28"/>
+          <w:szCs w:val="28"/>
+          <w:lang w:val="uk-UA"/>
+        </w:rPr>
+        <w:lastRenderedPageBreak/>
         <w:t xml:space="preserve">Бачимо, що дані </w:t>
       </w:r>
       <w:r>
@@ -3264,7 +4112,411 @@
           <w:szCs w:val="28"/>
           <w:lang w:val="uk-UA"/>
         </w:rPr>
-        <w:t>, що спричинено незначною похибкою.</w:t>
+        <w:t>,</w:t>
+      </w:r>
+      <w:r>
+        <w:rPr>
+          <w:rFonts w:ascii="Times New Roman" w:hAnsi="Times New Roman" w:cs="Times New Roman"/>
+          <w:sz w:val="28"/>
+          <w:szCs w:val="28"/>
+          <w:lang w:val="uk-UA"/>
+        </w:rPr>
+        <w:t xml:space="preserve"> починаючи з тисячних, що є досить непоганим результатом</w:t>
+      </w:r>
+      <w:r>
+        <w:rPr>
+          <w:rFonts w:ascii="Times New Roman" w:hAnsi="Times New Roman" w:cs="Times New Roman"/>
+          <w:sz w:val="28"/>
+          <w:szCs w:val="28"/>
+          <w:lang w:val="uk-UA"/>
+        </w:rPr>
+        <w:t>.</w:t>
+      </w:r>
+    </w:p>
+    <w:p>
+      <w:pPr>
+        <w:ind w:firstLine="720"/>
+        <w:jc w:val="center"/>
+        <w:rPr>
+          <w:rFonts w:ascii="Times New Roman" w:hAnsi="Times New Roman" w:cs="Times New Roman"/>
+          <w:i/>
+          <w:iCs/>
+          <w:sz w:val="28"/>
+          <w:szCs w:val="28"/>
+          <w:lang w:val="uk-UA"/>
+        </w:rPr>
+      </w:pPr>
+      <w:r>
+        <w:rPr>
+          <w:rFonts w:ascii="Times New Roman" w:hAnsi="Times New Roman" w:cs="Times New Roman"/>
+          <w:i/>
+          <w:iCs/>
+          <w:sz w:val="28"/>
+          <w:szCs w:val="28"/>
+          <w:lang w:val="uk-UA"/>
+        </w:rPr>
+        <w:t xml:space="preserve">Далі згенеруємо </w:t>
+      </w:r>
+      <w:r>
+        <w:rPr>
+          <w:rFonts w:ascii="Times New Roman" w:hAnsi="Times New Roman" w:cs="Times New Roman"/>
+          <w:i/>
+          <w:iCs/>
+          <w:sz w:val="28"/>
+          <w:szCs w:val="28"/>
+          <w:lang w:val="en-US"/>
+        </w:rPr>
+        <w:t>Verilog</w:t>
+      </w:r>
+      <w:r>
+        <w:rPr>
+          <w:rFonts w:ascii="Times New Roman" w:hAnsi="Times New Roman" w:cs="Times New Roman"/>
+          <w:i/>
+          <w:iCs/>
+          <w:sz w:val="28"/>
+          <w:szCs w:val="28"/>
+          <w:lang w:val="uk-UA"/>
+        </w:rPr>
+        <w:t xml:space="preserve">-код та </w:t>
+      </w:r>
+      <w:proofErr w:type="spellStart"/>
+      <w:r>
+        <w:rPr>
+          <w:rFonts w:ascii="Times New Roman" w:hAnsi="Times New Roman" w:cs="Times New Roman"/>
+          <w:i/>
+          <w:iCs/>
+          <w:sz w:val="28"/>
+          <w:szCs w:val="28"/>
+          <w:lang w:val="uk-UA"/>
+        </w:rPr>
+        <w:t>тестбенч</w:t>
+      </w:r>
+      <w:proofErr w:type="spellEnd"/>
+      <w:r>
+        <w:rPr>
+          <w:rFonts w:ascii="Times New Roman" w:hAnsi="Times New Roman" w:cs="Times New Roman"/>
+          <w:i/>
+          <w:iCs/>
+          <w:sz w:val="28"/>
+          <w:szCs w:val="28"/>
+          <w:lang w:val="uk-UA"/>
+        </w:rPr>
+        <w:t xml:space="preserve"> для нього і завантажимо у </w:t>
+      </w:r>
+      <w:r>
+        <w:rPr>
+          <w:rFonts w:ascii="Times New Roman" w:hAnsi="Times New Roman" w:cs="Times New Roman"/>
+          <w:i/>
+          <w:iCs/>
+          <w:sz w:val="28"/>
+          <w:szCs w:val="28"/>
+          <w:lang w:val="en-US"/>
+        </w:rPr>
+        <w:t>Quartus</w:t>
+      </w:r>
+      <w:r>
+        <w:rPr>
+          <w:rFonts w:ascii="Times New Roman" w:hAnsi="Times New Roman" w:cs="Times New Roman"/>
+          <w:i/>
+          <w:iCs/>
+          <w:sz w:val="28"/>
+          <w:szCs w:val="28"/>
+          <w:lang w:val="uk-UA"/>
+        </w:rPr>
+        <w:t>.</w:t>
+      </w:r>
+    </w:p>
+    <w:p>
+      <w:pPr>
+        <w:spacing w:after="160" w:line="259" w:lineRule="auto"/>
+        <w:jc w:val="center"/>
+        <w:rPr>
+          <w:rFonts w:ascii="Times New Roman" w:hAnsi="Times New Roman" w:cs="Times New Roman"/>
+          <w:sz w:val="28"/>
+          <w:szCs w:val="28"/>
+          <w:lang w:val="uk-UA"/>
+        </w:rPr>
+      </w:pPr>
+      <w:r>
+        <w:rPr>
+          <w:rFonts w:ascii="Times New Roman" w:hAnsi="Times New Roman" w:cs="Times New Roman"/>
+          <w:sz w:val="28"/>
+          <w:szCs w:val="28"/>
+          <w:lang w:val="uk-UA"/>
+        </w:rPr>
+        <w:drawing>
+          <wp:inline distT="0" distB="0" distL="0" distR="0" wp14:anchorId="086D7981" wp14:editId="4AB8647E">
+            <wp:extent cx="5940425" cy="2534285"/>
+            <wp:effectExtent l="0" t="0" r="3175" b="0"/>
+            <wp:docPr id="37" name="Рисунок 37"/>
+            <wp:cNvGraphicFramePr>
+              <a:graphicFrameLocks xmlns:a="http://schemas.openxmlformats.org/drawingml/2006/main" noChangeAspect="1"/>
+            </wp:cNvGraphicFramePr>
+            <a:graphic xmlns:a="http://schemas.openxmlformats.org/drawingml/2006/main">
+              <a:graphicData uri="http://schemas.openxmlformats.org/drawingml/2006/picture">
+                <pic:pic xmlns:pic="http://schemas.openxmlformats.org/drawingml/2006/picture">
+                  <pic:nvPicPr>
+                    <pic:cNvPr id="1" name=""/>
+                    <pic:cNvPicPr/>
+                  </pic:nvPicPr>
+                  <pic:blipFill>
+                    <a:blip r:embed="rId28"/>
+                    <a:stretch>
+                      <a:fillRect/>
+                    </a:stretch>
+                  </pic:blipFill>
+                  <pic:spPr>
+                    <a:xfrm>
+                      <a:off x="0" y="0"/>
+                      <a:ext cx="5940425" cy="2534285"/>
+                    </a:xfrm>
+                    <a:prstGeom prst="rect">
+                      <a:avLst/>
+                    </a:prstGeom>
+                  </pic:spPr>
+                </pic:pic>
+              </a:graphicData>
+            </a:graphic>
+          </wp:inline>
+        </w:drawing>
+      </w:r>
+    </w:p>
+    <w:p>
+      <w:pPr>
+        <w:spacing w:after="160" w:line="259" w:lineRule="auto"/>
+        <w:jc w:val="center"/>
+        <w:rPr>
+          <w:rFonts w:ascii="Times New Roman" w:hAnsi="Times New Roman" w:cs="Times New Roman"/>
+          <w:sz w:val="28"/>
+          <w:szCs w:val="28"/>
+        </w:rPr>
+      </w:pPr>
+      <w:r>
+        <w:rPr>
+          <w:rFonts w:ascii="Times New Roman" w:hAnsi="Times New Roman" w:cs="Times New Roman"/>
+          <w:i/>
+          <w:iCs/>
+          <w:sz w:val="28"/>
+          <w:szCs w:val="28"/>
+          <w:lang w:val="uk-UA"/>
+        </w:rPr>
+        <w:t>Мал.</w:t>
+      </w:r>
+      <w:r>
+        <w:rPr>
+          <w:rFonts w:ascii="Times New Roman" w:hAnsi="Times New Roman" w:cs="Times New Roman"/>
+          <w:sz w:val="28"/>
+          <w:szCs w:val="28"/>
+          <w:lang w:val="uk-UA"/>
+        </w:rPr>
+        <w:t>22 Позитивний результат компіляції та апаратні витрати</w:t>
+      </w:r>
+      <w:r>
+        <w:rPr>
+          <w:rFonts w:ascii="Times New Roman" w:hAnsi="Times New Roman" w:cs="Times New Roman"/>
+          <w:sz w:val="28"/>
+          <w:szCs w:val="28"/>
+        </w:rPr>
+        <w:t>.</w:t>
+      </w:r>
+    </w:p>
+    <w:p>
+      <w:pPr>
+        <w:spacing w:after="160" w:line="259" w:lineRule="auto"/>
+        <w:jc w:val="center"/>
+        <w:rPr>
+          <w:rFonts w:ascii="Times New Roman" w:hAnsi="Times New Roman" w:cs="Times New Roman"/>
+          <w:sz w:val="28"/>
+          <w:szCs w:val="28"/>
+        </w:rPr>
+      </w:pPr>
+      <w:r>
+        <w:rPr>
+          <w:rFonts w:ascii="Times New Roman" w:hAnsi="Times New Roman" w:cs="Times New Roman"/>
+          <w:sz w:val="28"/>
+          <w:szCs w:val="28"/>
+        </w:rPr>
+        <w:drawing>
+          <wp:inline distT="0" distB="0" distL="0" distR="0" wp14:anchorId="38281969" wp14:editId="75639540">
+            <wp:extent cx="5845047" cy="1272650"/>
+            <wp:effectExtent l="0" t="0" r="3810" b="3810"/>
+            <wp:docPr id="39" name="Рисунок 39"/>
+            <wp:cNvGraphicFramePr>
+              <a:graphicFrameLocks xmlns:a="http://schemas.openxmlformats.org/drawingml/2006/main" noChangeAspect="1"/>
+            </wp:cNvGraphicFramePr>
+            <a:graphic xmlns:a="http://schemas.openxmlformats.org/drawingml/2006/main">
+              <a:graphicData uri="http://schemas.openxmlformats.org/drawingml/2006/picture">
+                <pic:pic xmlns:pic="http://schemas.openxmlformats.org/drawingml/2006/picture">
+                  <pic:nvPicPr>
+                    <pic:cNvPr id="1" name=""/>
+                    <pic:cNvPicPr/>
+                  </pic:nvPicPr>
+                  <pic:blipFill>
+                    <a:blip r:embed="rId29"/>
+                    <a:stretch>
+                      <a:fillRect/>
+                    </a:stretch>
+                  </pic:blipFill>
+                  <pic:spPr>
+                    <a:xfrm>
+                      <a:off x="0" y="0"/>
+                      <a:ext cx="5845047" cy="1272650"/>
+                    </a:xfrm>
+                    <a:prstGeom prst="rect">
+                      <a:avLst/>
+                    </a:prstGeom>
+                  </pic:spPr>
+                </pic:pic>
+              </a:graphicData>
+            </a:graphic>
+          </wp:inline>
+        </w:drawing>
+      </w:r>
+    </w:p>
+    <w:p>
+      <w:pPr>
+        <w:spacing w:after="160" w:line="259" w:lineRule="auto"/>
+        <w:jc w:val="center"/>
+        <w:rPr>
+          <w:rFonts w:ascii="Times New Roman" w:hAnsi="Times New Roman" w:cs="Times New Roman"/>
+          <w:sz w:val="28"/>
+          <w:szCs w:val="28"/>
+          <w:lang w:val="uk-UA"/>
+        </w:rPr>
+      </w:pPr>
+      <w:r>
+        <w:rPr>
+          <w:rFonts w:ascii="Times New Roman" w:hAnsi="Times New Roman" w:cs="Times New Roman"/>
+          <w:i/>
+          <w:iCs/>
+          <w:sz w:val="28"/>
+          <w:szCs w:val="28"/>
+          <w:lang w:val="uk-UA"/>
+        </w:rPr>
+        <w:t>Мал.</w:t>
+      </w:r>
+      <w:r>
+        <w:rPr>
+          <w:rFonts w:ascii="Times New Roman" w:hAnsi="Times New Roman" w:cs="Times New Roman"/>
+          <w:sz w:val="28"/>
+          <w:szCs w:val="28"/>
+          <w:lang w:val="uk-UA"/>
+        </w:rPr>
+        <w:t>23 Максимальна частота</w:t>
+      </w:r>
+    </w:p>
+    <w:p>
+      <w:pPr>
+        <w:spacing w:after="160" w:line="259" w:lineRule="auto"/>
+        <w:jc w:val="center"/>
+        <w:rPr>
+          <w:rFonts w:ascii="Times New Roman" w:hAnsi="Times New Roman" w:cs="Times New Roman"/>
+          <w:sz w:val="28"/>
+          <w:szCs w:val="28"/>
+          <w:lang w:val="uk-UA"/>
+        </w:rPr>
+      </w:pPr>
+      <w:r>
+        <w:rPr>
+          <w:rFonts w:ascii="Times New Roman" w:hAnsi="Times New Roman" w:cs="Times New Roman"/>
+          <w:sz w:val="28"/>
+          <w:szCs w:val="28"/>
+          <w:lang w:val="uk-UA"/>
+        </w:rPr>
+        <w:drawing>
+          <wp:inline distT="0" distB="0" distL="0" distR="0" wp14:anchorId="7E052637" wp14:editId="0D74A2FE">
+            <wp:extent cx="5940425" cy="1497965"/>
+            <wp:effectExtent l="0" t="0" r="3175" b="6985"/>
+            <wp:docPr id="38" name="Рисунок 38"/>
+            <wp:cNvGraphicFramePr>
+              <a:graphicFrameLocks xmlns:a="http://schemas.openxmlformats.org/drawingml/2006/main" noChangeAspect="1"/>
+            </wp:cNvGraphicFramePr>
+            <a:graphic xmlns:a="http://schemas.openxmlformats.org/drawingml/2006/main">
+              <a:graphicData uri="http://schemas.openxmlformats.org/drawingml/2006/picture">
+                <pic:pic xmlns:pic="http://schemas.openxmlformats.org/drawingml/2006/picture">
+                  <pic:nvPicPr>
+                    <pic:cNvPr id="1" name=""/>
+                    <pic:cNvPicPr/>
+                  </pic:nvPicPr>
+                  <pic:blipFill>
+                    <a:blip r:embed="rId30"/>
+                    <a:stretch>
+                      <a:fillRect/>
+                    </a:stretch>
+                  </pic:blipFill>
+                  <pic:spPr>
+                    <a:xfrm>
+                      <a:off x="0" y="0"/>
+                      <a:ext cx="5940425" cy="1497965"/>
+                    </a:xfrm>
+                    <a:prstGeom prst="rect">
+                      <a:avLst/>
+                    </a:prstGeom>
+                  </pic:spPr>
+                </pic:pic>
+              </a:graphicData>
+            </a:graphic>
+          </wp:inline>
+        </w:drawing>
+      </w:r>
+    </w:p>
+    <w:p>
+      <w:pPr>
+        <w:spacing w:after="160" w:line="259" w:lineRule="auto"/>
+        <w:jc w:val="center"/>
+        <w:rPr>
+          <w:rFonts w:ascii="Times New Roman" w:hAnsi="Times New Roman" w:cs="Times New Roman"/>
+          <w:sz w:val="28"/>
+          <w:szCs w:val="28"/>
+          <w:lang w:val="uk-UA"/>
+        </w:rPr>
+      </w:pPr>
+      <w:r>
+        <w:rPr>
+          <w:rFonts w:ascii="Times New Roman" w:hAnsi="Times New Roman" w:cs="Times New Roman"/>
+          <w:i/>
+          <w:iCs/>
+          <w:sz w:val="28"/>
+          <w:szCs w:val="28"/>
+          <w:lang w:val="uk-UA"/>
+        </w:rPr>
+        <w:t>Мал.</w:t>
+      </w:r>
+      <w:r>
+        <w:rPr>
+          <w:rFonts w:ascii="Times New Roman" w:hAnsi="Times New Roman" w:cs="Times New Roman"/>
+          <w:sz w:val="28"/>
+          <w:szCs w:val="28"/>
+          <w:lang w:val="uk-UA"/>
+        </w:rPr>
+        <w:t>2</w:t>
+      </w:r>
+      <w:r>
+        <w:rPr>
+          <w:rFonts w:ascii="Times New Roman" w:hAnsi="Times New Roman" w:cs="Times New Roman"/>
+          <w:sz w:val="28"/>
+          <w:szCs w:val="28"/>
+          <w:lang w:val="uk-UA"/>
+        </w:rPr>
+        <w:t>4</w:t>
+      </w:r>
+      <w:r>
+        <w:rPr>
+          <w:rFonts w:ascii="Times New Roman" w:hAnsi="Times New Roman" w:cs="Times New Roman"/>
+          <w:sz w:val="28"/>
+          <w:szCs w:val="28"/>
+          <w:lang w:val="uk-UA"/>
+        </w:rPr>
+        <w:t xml:space="preserve"> Результат </w:t>
+      </w:r>
+      <w:r>
+        <w:rPr>
+          <w:rFonts w:ascii="Times New Roman" w:hAnsi="Times New Roman" w:cs="Times New Roman"/>
+          <w:sz w:val="28"/>
+          <w:szCs w:val="28"/>
+          <w:lang w:val="en-US"/>
+        </w:rPr>
+        <w:t>RTL-viewer.</w:t>
       </w:r>
     </w:p>
     <w:sectPr>
@@ -3783,6 +5035,7 @@
   <w:style w:type="character" w:default="1" w:styleId="a0">
     <w:name w:val="Default Paragraph Font"/>
     <w:uiPriority w:val="1"/>
+    <w:semiHidden/>
     <w:unhideWhenUsed/>
   </w:style>
   <w:style w:type="table" w:default="1" w:styleId="a1">

</xml_diff>